<commit_message>
One to Many mapping code and doc uploaded
</commit_message>
<xml_diff>
--- a/Docs related to Hibernate/Hibernate Mappings.docx
+++ b/Docs related to Hibernate/Hibernate Mappings.docx
@@ -787,6 +787,1236 @@
         </w:rPr>
         <w:tab/>
         <w:t>Bla blab la;</w:t>
+      </w:r>
+    </w:p>
+    <w:p>
+      <w:pPr>
+        <w:rPr>
+          <w:sz w:val="32"/>
+          <w:szCs w:val="32"/>
+        </w:rPr>
+      </w:pPr>
+      <w:r>
+        <w:rPr>
+          <w:sz w:val="32"/>
+          <w:szCs w:val="32"/>
+        </w:rPr>
+        <w:t>}</w:t>
+      </w:r>
+    </w:p>
+    <w:p>
+      <w:pPr>
+        <w:rPr>
+          <w:sz w:val="32"/>
+          <w:szCs w:val="32"/>
+        </w:rPr>
+      </w:pPr>
+    </w:p>
+    <w:p>
+      <w:pPr>
+        <w:rPr>
+          <w:sz w:val="32"/>
+          <w:szCs w:val="32"/>
+        </w:rPr>
+      </w:pPr>
+    </w:p>
+    <w:p>
+      <w:pPr>
+        <w:rPr>
+          <w:sz w:val="32"/>
+          <w:szCs w:val="32"/>
+        </w:rPr>
+      </w:pPr>
+    </w:p>
+    <w:p>
+      <w:pPr>
+        <w:rPr>
+          <w:sz w:val="32"/>
+          <w:szCs w:val="32"/>
+        </w:rPr>
+      </w:pPr>
+    </w:p>
+    <w:p>
+      <w:pPr>
+        <w:rPr>
+          <w:sz w:val="32"/>
+          <w:szCs w:val="32"/>
+        </w:rPr>
+      </w:pPr>
+    </w:p>
+    <w:p>
+      <w:pPr>
+        <w:rPr>
+          <w:sz w:val="32"/>
+          <w:szCs w:val="32"/>
+        </w:rPr>
+      </w:pPr>
+    </w:p>
+    <w:p>
+      <w:pPr>
+        <w:rPr>
+          <w:sz w:val="32"/>
+          <w:szCs w:val="32"/>
+        </w:rPr>
+      </w:pPr>
+    </w:p>
+    <w:p>
+      <w:pPr>
+        <w:rPr>
+          <w:sz w:val="32"/>
+          <w:szCs w:val="32"/>
+        </w:rPr>
+      </w:pPr>
+    </w:p>
+    <w:p>
+      <w:pPr>
+        <w:rPr>
+          <w:sz w:val="32"/>
+          <w:szCs w:val="32"/>
+        </w:rPr>
+      </w:pPr>
+    </w:p>
+    <w:p>
+      <w:pPr>
+        <w:rPr>
+          <w:b/>
+          <w:bCs/>
+          <w:sz w:val="32"/>
+          <w:szCs w:val="32"/>
+        </w:rPr>
+      </w:pPr>
+      <w:r>
+        <w:rPr>
+          <w:sz w:val="32"/>
+          <w:szCs w:val="32"/>
+        </w:rPr>
+        <w:lastRenderedPageBreak/>
+        <w:t xml:space="preserve">OTM </w:t>
+      </w:r>
+      <w:r>
+        <w:rPr>
+          <w:sz w:val="32"/>
+          <w:szCs w:val="32"/>
+        </w:rPr>
+        <w:sym w:font="Wingdings" w:char="F0E0"/>
+      </w:r>
+      <w:r>
+        <w:rPr>
+          <w:sz w:val="32"/>
+          <w:szCs w:val="32"/>
+        </w:rPr>
+        <w:t xml:space="preserve"> </w:t>
+      </w:r>
+      <w:proofErr w:type="spellStart"/>
+      <w:r>
+        <w:rPr>
+          <w:sz w:val="32"/>
+          <w:szCs w:val="32"/>
+        </w:rPr>
+        <w:t>flipkart</w:t>
+      </w:r>
+      <w:proofErr w:type="spellEnd"/>
+      <w:r>
+        <w:rPr>
+          <w:sz w:val="32"/>
+          <w:szCs w:val="32"/>
+        </w:rPr>
+        <w:t xml:space="preserve"> </w:t>
+      </w:r>
+      <w:r>
+        <w:rPr>
+          <w:sz w:val="32"/>
+          <w:szCs w:val="32"/>
+        </w:rPr>
+        <w:sym w:font="Wingdings" w:char="F0E0"/>
+      </w:r>
+      <w:r>
+        <w:rPr>
+          <w:sz w:val="32"/>
+          <w:szCs w:val="32"/>
+        </w:rPr>
+        <w:t xml:space="preserve"> </w:t>
+      </w:r>
+      <w:r>
+        <w:rPr>
+          <w:b/>
+          <w:bCs/>
+          <w:sz w:val="32"/>
+          <w:szCs w:val="32"/>
+        </w:rPr>
+        <w:t>Customer</w:t>
+      </w:r>
+      <w:r>
+        <w:rPr>
+          <w:sz w:val="32"/>
+          <w:szCs w:val="32"/>
+        </w:rPr>
+        <w:t xml:space="preserve"> has </w:t>
+      </w:r>
+      <w:r>
+        <w:rPr>
+          <w:b/>
+          <w:bCs/>
+          <w:sz w:val="32"/>
+          <w:szCs w:val="32"/>
+        </w:rPr>
+        <w:t>many Orders</w:t>
+      </w:r>
+    </w:p>
+    <w:p>
+      <w:pPr>
+        <w:rPr>
+          <w:b/>
+          <w:bCs/>
+          <w:sz w:val="32"/>
+          <w:szCs w:val="32"/>
+        </w:rPr>
+      </w:pPr>
+      <w:r>
+        <w:rPr>
+          <w:b/>
+          <w:bCs/>
+          <w:sz w:val="32"/>
+          <w:szCs w:val="32"/>
+        </w:rPr>
+        <w:t>Customer</w:t>
+      </w:r>
+    </w:p>
+    <w:tbl>
+      <w:tblPr>
+        <w:tblStyle w:val="TableGrid"/>
+        <w:tblpPr w:leftFromText="180" w:rightFromText="180" w:vertAnchor="text" w:tblpY="1"/>
+        <w:tblOverlap w:val="never"/>
+        <w:tblW w:w="0" w:type="auto"/>
+        <w:tblLook w:val="04A0" w:firstRow="1" w:lastRow="0" w:firstColumn="1" w:lastColumn="0" w:noHBand="0" w:noVBand="1"/>
+      </w:tblPr>
+      <w:tblGrid>
+        <w:gridCol w:w="1719"/>
+        <w:gridCol w:w="1719"/>
+        <w:gridCol w:w="1440"/>
+      </w:tblGrid>
+      <w:tr>
+        <w:trPr>
+          <w:trHeight w:val="451"/>
+        </w:trPr>
+        <w:tc>
+          <w:tcPr>
+            <w:tcW w:w="1719" w:type="dxa"/>
+          </w:tcPr>
+          <w:p>
+            <w:pPr>
+              <w:rPr>
+                <w:b/>
+                <w:bCs/>
+                <w:sz w:val="32"/>
+                <w:szCs w:val="32"/>
+              </w:rPr>
+            </w:pPr>
+            <w:r>
+              <w:rPr>
+                <w:b/>
+                <w:bCs/>
+                <w:sz w:val="32"/>
+                <w:szCs w:val="32"/>
+              </w:rPr>
+              <w:t>Id</w:t>
+            </w:r>
+          </w:p>
+        </w:tc>
+        <w:tc>
+          <w:tcPr>
+            <w:tcW w:w="1719" w:type="dxa"/>
+          </w:tcPr>
+          <w:p>
+            <w:pPr>
+              <w:rPr>
+                <w:b/>
+                <w:bCs/>
+                <w:sz w:val="32"/>
+                <w:szCs w:val="32"/>
+              </w:rPr>
+            </w:pPr>
+            <w:r>
+              <w:rPr>
+                <w:b/>
+                <w:bCs/>
+                <w:sz w:val="32"/>
+                <w:szCs w:val="32"/>
+              </w:rPr>
+              <w:t>Name</w:t>
+            </w:r>
+          </w:p>
+        </w:tc>
+        <w:tc>
+          <w:tcPr>
+            <w:tcW w:w="1440" w:type="dxa"/>
+          </w:tcPr>
+          <w:p>
+            <w:pPr>
+              <w:rPr>
+                <w:b/>
+                <w:bCs/>
+                <w:sz w:val="32"/>
+                <w:szCs w:val="32"/>
+              </w:rPr>
+            </w:pPr>
+            <w:r>
+              <w:rPr>
+                <w:b/>
+                <w:bCs/>
+                <w:sz w:val="32"/>
+                <w:szCs w:val="32"/>
+              </w:rPr>
+              <w:t>Age</w:t>
+            </w:r>
+          </w:p>
+        </w:tc>
+      </w:tr>
+      <w:tr>
+        <w:trPr>
+          <w:trHeight w:val="451"/>
+        </w:trPr>
+        <w:tc>
+          <w:tcPr>
+            <w:tcW w:w="1719" w:type="dxa"/>
+          </w:tcPr>
+          <w:p>
+            <w:pPr>
+              <w:rPr>
+                <w:sz w:val="32"/>
+                <w:szCs w:val="32"/>
+              </w:rPr>
+            </w:pPr>
+            <w:r>
+              <w:rPr>
+                <w:sz w:val="32"/>
+                <w:szCs w:val="32"/>
+              </w:rPr>
+              <w:t>1</w:t>
+            </w:r>
+          </w:p>
+        </w:tc>
+        <w:tc>
+          <w:tcPr>
+            <w:tcW w:w="1719" w:type="dxa"/>
+          </w:tcPr>
+          <w:p>
+            <w:pPr>
+              <w:rPr>
+                <w:sz w:val="32"/>
+                <w:szCs w:val="32"/>
+              </w:rPr>
+            </w:pPr>
+            <w:r>
+              <w:rPr>
+                <w:sz w:val="32"/>
+                <w:szCs w:val="32"/>
+              </w:rPr>
+              <w:t>Ramana</w:t>
+            </w:r>
+          </w:p>
+        </w:tc>
+        <w:tc>
+          <w:tcPr>
+            <w:tcW w:w="1440" w:type="dxa"/>
+          </w:tcPr>
+          <w:p>
+            <w:pPr>
+              <w:rPr>
+                <w:sz w:val="32"/>
+                <w:szCs w:val="32"/>
+              </w:rPr>
+            </w:pPr>
+            <w:r>
+              <w:rPr>
+                <w:sz w:val="32"/>
+                <w:szCs w:val="32"/>
+              </w:rPr>
+              <w:t>200</w:t>
+            </w:r>
+          </w:p>
+        </w:tc>
+      </w:tr>
+      <w:tr>
+        <w:trPr>
+          <w:trHeight w:val="451"/>
+        </w:trPr>
+        <w:tc>
+          <w:tcPr>
+            <w:tcW w:w="1719" w:type="dxa"/>
+          </w:tcPr>
+          <w:p>
+            <w:pPr>
+              <w:rPr>
+                <w:sz w:val="32"/>
+                <w:szCs w:val="32"/>
+              </w:rPr>
+            </w:pPr>
+            <w:r>
+              <w:rPr>
+                <w:sz w:val="32"/>
+                <w:szCs w:val="32"/>
+              </w:rPr>
+              <w:t>2</w:t>
+            </w:r>
+          </w:p>
+        </w:tc>
+        <w:tc>
+          <w:tcPr>
+            <w:tcW w:w="1719" w:type="dxa"/>
+          </w:tcPr>
+          <w:p>
+            <w:pPr>
+              <w:rPr>
+                <w:sz w:val="32"/>
+                <w:szCs w:val="32"/>
+              </w:rPr>
+            </w:pPr>
+            <w:r>
+              <w:rPr>
+                <w:sz w:val="32"/>
+                <w:szCs w:val="32"/>
+              </w:rPr>
+              <w:t>Karthik</w:t>
+            </w:r>
+          </w:p>
+        </w:tc>
+        <w:tc>
+          <w:tcPr>
+            <w:tcW w:w="1440" w:type="dxa"/>
+          </w:tcPr>
+          <w:p>
+            <w:pPr>
+              <w:rPr>
+                <w:sz w:val="32"/>
+                <w:szCs w:val="32"/>
+              </w:rPr>
+            </w:pPr>
+            <w:r>
+              <w:rPr>
+                <w:sz w:val="32"/>
+                <w:szCs w:val="32"/>
+              </w:rPr>
+              <w:t>200</w:t>
+            </w:r>
+          </w:p>
+        </w:tc>
+      </w:tr>
+    </w:tbl>
+    <w:p>
+      <w:pPr>
+        <w:rPr>
+          <w:sz w:val="32"/>
+          <w:szCs w:val="32"/>
+        </w:rPr>
+      </w:pPr>
+    </w:p>
+    <w:p>
+      <w:pPr>
+        <w:tabs>
+          <w:tab w:val="left" w:pos="1180"/>
+        </w:tabs>
+        <w:rPr>
+          <w:sz w:val="32"/>
+          <w:szCs w:val="32"/>
+        </w:rPr>
+      </w:pPr>
+      <w:r>
+        <w:rPr>
+          <w:sz w:val="32"/>
+          <w:szCs w:val="32"/>
+        </w:rPr>
+        <w:tab/>
+        <w:t>101, 102</w:t>
+      </w:r>
+    </w:p>
+    <w:p>
+      <w:pPr>
+        <w:tabs>
+          <w:tab w:val="left" w:pos="1180"/>
+        </w:tabs>
+        <w:rPr>
+          <w:sz w:val="32"/>
+          <w:szCs w:val="32"/>
+        </w:rPr>
+      </w:pPr>
+      <w:r>
+        <w:rPr>
+          <w:sz w:val="32"/>
+          <w:szCs w:val="32"/>
+        </w:rPr>
+        <w:tab/>
+        <w:t>103, 104, 105</w:t>
+      </w:r>
+      <w:r>
+        <w:rPr>
+          <w:sz w:val="32"/>
+          <w:szCs w:val="32"/>
+        </w:rPr>
+        <w:br w:type="textWrapping" w:clear="all"/>
+      </w:r>
+    </w:p>
+    <w:p>
+      <w:pPr>
+        <w:rPr>
+          <w:sz w:val="32"/>
+          <w:szCs w:val="32"/>
+        </w:rPr>
+      </w:pPr>
+      <w:r>
+        <w:rPr>
+          <w:sz w:val="32"/>
+          <w:szCs w:val="32"/>
+        </w:rPr>
+        <w:t>Order</w:t>
+      </w:r>
+    </w:p>
+    <w:tbl>
+      <w:tblPr>
+        <w:tblStyle w:val="TableGrid"/>
+        <w:tblW w:w="0" w:type="auto"/>
+        <w:tblLook w:val="04A0" w:firstRow="1" w:lastRow="0" w:firstColumn="1" w:lastColumn="0" w:noHBand="0" w:noVBand="1"/>
+      </w:tblPr>
+      <w:tblGrid>
+        <w:gridCol w:w="1728"/>
+        <w:gridCol w:w="2160"/>
+      </w:tblGrid>
+      <w:tr>
+        <w:tc>
+          <w:tcPr>
+            <w:tcW w:w="1728" w:type="dxa"/>
+          </w:tcPr>
+          <w:p>
+            <w:pPr>
+              <w:rPr>
+                <w:b/>
+                <w:bCs/>
+                <w:sz w:val="32"/>
+                <w:szCs w:val="32"/>
+              </w:rPr>
+            </w:pPr>
+            <w:r>
+              <w:rPr>
+                <w:b/>
+                <w:bCs/>
+                <w:sz w:val="32"/>
+                <w:szCs w:val="32"/>
+              </w:rPr>
+              <w:t>Id</w:t>
+            </w:r>
+          </w:p>
+        </w:tc>
+        <w:tc>
+          <w:tcPr>
+            <w:tcW w:w="2160" w:type="dxa"/>
+          </w:tcPr>
+          <w:p>
+            <w:pPr>
+              <w:rPr>
+                <w:b/>
+                <w:bCs/>
+                <w:sz w:val="32"/>
+                <w:szCs w:val="32"/>
+              </w:rPr>
+            </w:pPr>
+            <w:r>
+              <w:rPr>
+                <w:b/>
+                <w:bCs/>
+                <w:sz w:val="32"/>
+                <w:szCs w:val="32"/>
+              </w:rPr>
+              <w:t>Products</w:t>
+            </w:r>
+          </w:p>
+        </w:tc>
+      </w:tr>
+      <w:tr>
+        <w:trPr>
+          <w:trHeight w:val="287"/>
+        </w:trPr>
+        <w:tc>
+          <w:tcPr>
+            <w:tcW w:w="1728" w:type="dxa"/>
+          </w:tcPr>
+          <w:p>
+            <w:pPr>
+              <w:rPr>
+                <w:sz w:val="32"/>
+                <w:szCs w:val="32"/>
+              </w:rPr>
+            </w:pPr>
+            <w:r>
+              <w:rPr>
+                <w:sz w:val="32"/>
+                <w:szCs w:val="32"/>
+              </w:rPr>
+              <w:t>101</w:t>
+            </w:r>
+          </w:p>
+        </w:tc>
+        <w:tc>
+          <w:tcPr>
+            <w:tcW w:w="2160" w:type="dxa"/>
+          </w:tcPr>
+          <w:p>
+            <w:pPr>
+              <w:rPr>
+                <w:sz w:val="32"/>
+                <w:szCs w:val="32"/>
+              </w:rPr>
+            </w:pPr>
+            <w:r>
+              <w:rPr>
+                <w:sz w:val="32"/>
+                <w:szCs w:val="32"/>
+              </w:rPr>
+              <w:t>Laptop</w:t>
+            </w:r>
+          </w:p>
+        </w:tc>
+      </w:tr>
+      <w:tr>
+        <w:tc>
+          <w:tcPr>
+            <w:tcW w:w="1728" w:type="dxa"/>
+          </w:tcPr>
+          <w:p>
+            <w:pPr>
+              <w:rPr>
+                <w:sz w:val="32"/>
+                <w:szCs w:val="32"/>
+              </w:rPr>
+            </w:pPr>
+            <w:r>
+              <w:rPr>
+                <w:sz w:val="32"/>
+                <w:szCs w:val="32"/>
+              </w:rPr>
+              <w:t>102</w:t>
+            </w:r>
+          </w:p>
+        </w:tc>
+        <w:tc>
+          <w:tcPr>
+            <w:tcW w:w="2160" w:type="dxa"/>
+          </w:tcPr>
+          <w:p>
+            <w:pPr>
+              <w:rPr>
+                <w:sz w:val="32"/>
+                <w:szCs w:val="32"/>
+              </w:rPr>
+            </w:pPr>
+            <w:r>
+              <w:rPr>
+                <w:sz w:val="32"/>
+                <w:szCs w:val="32"/>
+              </w:rPr>
+              <w:t>Phone</w:t>
+            </w:r>
+          </w:p>
+        </w:tc>
+      </w:tr>
+      <w:tr>
+        <w:tc>
+          <w:tcPr>
+            <w:tcW w:w="1728" w:type="dxa"/>
+          </w:tcPr>
+          <w:p>
+            <w:pPr>
+              <w:rPr>
+                <w:sz w:val="32"/>
+                <w:szCs w:val="32"/>
+              </w:rPr>
+            </w:pPr>
+            <w:r>
+              <w:rPr>
+                <w:sz w:val="32"/>
+                <w:szCs w:val="32"/>
+              </w:rPr>
+              <w:t>103</w:t>
+            </w:r>
+          </w:p>
+        </w:tc>
+        <w:tc>
+          <w:tcPr>
+            <w:tcW w:w="2160" w:type="dxa"/>
+          </w:tcPr>
+          <w:p>
+            <w:pPr>
+              <w:rPr>
+                <w:sz w:val="32"/>
+                <w:szCs w:val="32"/>
+              </w:rPr>
+            </w:pPr>
+            <w:r>
+              <w:rPr>
+                <w:sz w:val="32"/>
+                <w:szCs w:val="32"/>
+              </w:rPr>
+              <w:t>watch</w:t>
+            </w:r>
+          </w:p>
+        </w:tc>
+      </w:tr>
+      <w:tr>
+        <w:tc>
+          <w:tcPr>
+            <w:tcW w:w="1728" w:type="dxa"/>
+          </w:tcPr>
+          <w:p>
+            <w:pPr>
+              <w:rPr>
+                <w:sz w:val="32"/>
+                <w:szCs w:val="32"/>
+              </w:rPr>
+            </w:pPr>
+            <w:r>
+              <w:rPr>
+                <w:sz w:val="32"/>
+                <w:szCs w:val="32"/>
+              </w:rPr>
+              <w:t>104</w:t>
+            </w:r>
+          </w:p>
+        </w:tc>
+        <w:tc>
+          <w:tcPr>
+            <w:tcW w:w="2160" w:type="dxa"/>
+          </w:tcPr>
+          <w:p>
+            <w:pPr>
+              <w:rPr>
+                <w:sz w:val="32"/>
+                <w:szCs w:val="32"/>
+              </w:rPr>
+            </w:pPr>
+            <w:r>
+              <w:rPr>
+                <w:sz w:val="32"/>
+                <w:szCs w:val="32"/>
+              </w:rPr>
+              <w:t>Apple Air pods</w:t>
+            </w:r>
+          </w:p>
+        </w:tc>
+      </w:tr>
+      <w:tr>
+        <w:tc>
+          <w:tcPr>
+            <w:tcW w:w="1728" w:type="dxa"/>
+          </w:tcPr>
+          <w:p>
+            <w:pPr>
+              <w:rPr>
+                <w:sz w:val="32"/>
+                <w:szCs w:val="32"/>
+              </w:rPr>
+            </w:pPr>
+            <w:r>
+              <w:rPr>
+                <w:sz w:val="32"/>
+                <w:szCs w:val="32"/>
+              </w:rPr>
+              <w:t>105</w:t>
+            </w:r>
+          </w:p>
+        </w:tc>
+        <w:tc>
+          <w:tcPr>
+            <w:tcW w:w="2160" w:type="dxa"/>
+          </w:tcPr>
+          <w:p>
+            <w:pPr>
+              <w:rPr>
+                <w:sz w:val="32"/>
+                <w:szCs w:val="32"/>
+              </w:rPr>
+            </w:pPr>
+            <w:r>
+              <w:rPr>
+                <w:sz w:val="32"/>
+                <w:szCs w:val="32"/>
+              </w:rPr>
+              <w:t>Hard Disk</w:t>
+            </w:r>
+          </w:p>
+        </w:tc>
+      </w:tr>
+    </w:tbl>
+    <w:p>
+      <w:pPr>
+        <w:rPr>
+          <w:sz w:val="32"/>
+          <w:szCs w:val="32"/>
+        </w:rPr>
+      </w:pPr>
+    </w:p>
+    <w:p>
+      <w:pPr>
+        <w:rPr>
+          <w:sz w:val="32"/>
+          <w:szCs w:val="32"/>
+        </w:rPr>
+      </w:pPr>
+      <w:proofErr w:type="spellStart"/>
+      <w:r>
+        <w:rPr>
+          <w:sz w:val="32"/>
+          <w:szCs w:val="32"/>
+        </w:rPr>
+        <w:t>Customer_Order</w:t>
+      </w:r>
+      <w:proofErr w:type="spellEnd"/>
+    </w:p>
+    <w:tbl>
+      <w:tblPr>
+        <w:tblStyle w:val="TableGrid"/>
+        <w:tblW w:w="0" w:type="auto"/>
+        <w:tblLook w:val="04A0" w:firstRow="1" w:lastRow="0" w:firstColumn="1" w:lastColumn="0" w:noHBand="0" w:noVBand="1"/>
+      </w:tblPr>
+      <w:tblGrid>
+        <w:gridCol w:w="1877"/>
+        <w:gridCol w:w="1544"/>
+      </w:tblGrid>
+      <w:tr>
+        <w:trPr>
+          <w:trHeight w:val="455"/>
+        </w:trPr>
+        <w:tc>
+          <w:tcPr>
+            <w:tcW w:w="1544" w:type="dxa"/>
+          </w:tcPr>
+          <w:p>
+            <w:pPr>
+              <w:rPr>
+                <w:sz w:val="32"/>
+                <w:szCs w:val="32"/>
+              </w:rPr>
+            </w:pPr>
+            <w:proofErr w:type="spellStart"/>
+            <w:r>
+              <w:rPr>
+                <w:sz w:val="32"/>
+                <w:szCs w:val="32"/>
+              </w:rPr>
+              <w:t>Customer_id</w:t>
+            </w:r>
+            <w:proofErr w:type="spellEnd"/>
+          </w:p>
+        </w:tc>
+        <w:tc>
+          <w:tcPr>
+            <w:tcW w:w="1544" w:type="dxa"/>
+          </w:tcPr>
+          <w:p>
+            <w:pPr>
+              <w:rPr>
+                <w:sz w:val="32"/>
+                <w:szCs w:val="32"/>
+              </w:rPr>
+            </w:pPr>
+            <w:proofErr w:type="spellStart"/>
+            <w:r>
+              <w:rPr>
+                <w:sz w:val="32"/>
+                <w:szCs w:val="32"/>
+              </w:rPr>
+              <w:t>Order_Id</w:t>
+            </w:r>
+            <w:proofErr w:type="spellEnd"/>
+          </w:p>
+        </w:tc>
+      </w:tr>
+      <w:tr>
+        <w:trPr>
+          <w:trHeight w:val="455"/>
+        </w:trPr>
+        <w:tc>
+          <w:tcPr>
+            <w:tcW w:w="1544" w:type="dxa"/>
+          </w:tcPr>
+          <w:p>
+            <w:pPr>
+              <w:rPr>
+                <w:sz w:val="32"/>
+                <w:szCs w:val="32"/>
+              </w:rPr>
+            </w:pPr>
+            <w:r>
+              <w:rPr>
+                <w:sz w:val="32"/>
+                <w:szCs w:val="32"/>
+              </w:rPr>
+              <w:t>1</w:t>
+            </w:r>
+          </w:p>
+        </w:tc>
+        <w:tc>
+          <w:tcPr>
+            <w:tcW w:w="1544" w:type="dxa"/>
+          </w:tcPr>
+          <w:p>
+            <w:pPr>
+              <w:rPr>
+                <w:sz w:val="32"/>
+                <w:szCs w:val="32"/>
+              </w:rPr>
+            </w:pPr>
+            <w:r>
+              <w:rPr>
+                <w:sz w:val="32"/>
+                <w:szCs w:val="32"/>
+              </w:rPr>
+              <w:t>101</w:t>
+            </w:r>
+          </w:p>
+        </w:tc>
+      </w:tr>
+      <w:tr>
+        <w:trPr>
+          <w:trHeight w:val="455"/>
+        </w:trPr>
+        <w:tc>
+          <w:tcPr>
+            <w:tcW w:w="1544" w:type="dxa"/>
+          </w:tcPr>
+          <w:p>
+            <w:pPr>
+              <w:rPr>
+                <w:sz w:val="32"/>
+                <w:szCs w:val="32"/>
+              </w:rPr>
+            </w:pPr>
+            <w:r>
+              <w:rPr>
+                <w:sz w:val="32"/>
+                <w:szCs w:val="32"/>
+              </w:rPr>
+              <w:t>1</w:t>
+            </w:r>
+          </w:p>
+        </w:tc>
+        <w:tc>
+          <w:tcPr>
+            <w:tcW w:w="1544" w:type="dxa"/>
+          </w:tcPr>
+          <w:p>
+            <w:pPr>
+              <w:rPr>
+                <w:sz w:val="32"/>
+                <w:szCs w:val="32"/>
+              </w:rPr>
+            </w:pPr>
+            <w:r>
+              <w:rPr>
+                <w:sz w:val="32"/>
+                <w:szCs w:val="32"/>
+              </w:rPr>
+              <w:t>102</w:t>
+            </w:r>
+          </w:p>
+        </w:tc>
+      </w:tr>
+      <w:tr>
+        <w:trPr>
+          <w:trHeight w:val="455"/>
+        </w:trPr>
+        <w:tc>
+          <w:tcPr>
+            <w:tcW w:w="1544" w:type="dxa"/>
+          </w:tcPr>
+          <w:p>
+            <w:pPr>
+              <w:rPr>
+                <w:sz w:val="32"/>
+                <w:szCs w:val="32"/>
+              </w:rPr>
+            </w:pPr>
+            <w:r>
+              <w:rPr>
+                <w:sz w:val="32"/>
+                <w:szCs w:val="32"/>
+              </w:rPr>
+              <w:t>2</w:t>
+            </w:r>
+          </w:p>
+        </w:tc>
+        <w:tc>
+          <w:tcPr>
+            <w:tcW w:w="1544" w:type="dxa"/>
+          </w:tcPr>
+          <w:p>
+            <w:pPr>
+              <w:rPr>
+                <w:sz w:val="32"/>
+                <w:szCs w:val="32"/>
+              </w:rPr>
+            </w:pPr>
+            <w:r>
+              <w:rPr>
+                <w:sz w:val="32"/>
+                <w:szCs w:val="32"/>
+              </w:rPr>
+              <w:t>103</w:t>
+            </w:r>
+          </w:p>
+        </w:tc>
+      </w:tr>
+      <w:tr>
+        <w:trPr>
+          <w:trHeight w:val="455"/>
+        </w:trPr>
+        <w:tc>
+          <w:tcPr>
+            <w:tcW w:w="1544" w:type="dxa"/>
+          </w:tcPr>
+          <w:p>
+            <w:pPr>
+              <w:rPr>
+                <w:sz w:val="32"/>
+                <w:szCs w:val="32"/>
+              </w:rPr>
+            </w:pPr>
+            <w:r>
+              <w:rPr>
+                <w:sz w:val="32"/>
+                <w:szCs w:val="32"/>
+              </w:rPr>
+              <w:t>2</w:t>
+            </w:r>
+          </w:p>
+        </w:tc>
+        <w:tc>
+          <w:tcPr>
+            <w:tcW w:w="1544" w:type="dxa"/>
+          </w:tcPr>
+          <w:p>
+            <w:pPr>
+              <w:rPr>
+                <w:sz w:val="32"/>
+                <w:szCs w:val="32"/>
+              </w:rPr>
+            </w:pPr>
+            <w:r>
+              <w:rPr>
+                <w:sz w:val="32"/>
+                <w:szCs w:val="32"/>
+              </w:rPr>
+              <w:t>104</w:t>
+            </w:r>
+          </w:p>
+        </w:tc>
+      </w:tr>
+      <w:tr>
+        <w:trPr>
+          <w:trHeight w:val="220"/>
+        </w:trPr>
+        <w:tc>
+          <w:tcPr>
+            <w:tcW w:w="1544" w:type="dxa"/>
+          </w:tcPr>
+          <w:p>
+            <w:pPr>
+              <w:rPr>
+                <w:sz w:val="32"/>
+                <w:szCs w:val="32"/>
+              </w:rPr>
+            </w:pPr>
+            <w:r>
+              <w:rPr>
+                <w:sz w:val="32"/>
+                <w:szCs w:val="32"/>
+              </w:rPr>
+              <w:t>2</w:t>
+            </w:r>
+          </w:p>
+        </w:tc>
+        <w:tc>
+          <w:tcPr>
+            <w:tcW w:w="1544" w:type="dxa"/>
+          </w:tcPr>
+          <w:p>
+            <w:pPr>
+              <w:rPr>
+                <w:sz w:val="32"/>
+                <w:szCs w:val="32"/>
+              </w:rPr>
+            </w:pPr>
+            <w:r>
+              <w:rPr>
+                <w:sz w:val="32"/>
+                <w:szCs w:val="32"/>
+              </w:rPr>
+              <w:t>105</w:t>
+            </w:r>
+          </w:p>
+        </w:tc>
+      </w:tr>
+    </w:tbl>
+    <w:p>
+      <w:pPr>
+        <w:rPr>
+          <w:sz w:val="32"/>
+          <w:szCs w:val="32"/>
+        </w:rPr>
+      </w:pPr>
+    </w:p>
+    <w:p>
+      <w:pPr>
+        <w:rPr>
+          <w:sz w:val="32"/>
+          <w:szCs w:val="32"/>
+        </w:rPr>
+      </w:pPr>
+    </w:p>
+    <w:p>
+      <w:pPr>
+        <w:rPr>
+          <w:sz w:val="32"/>
+          <w:szCs w:val="32"/>
+        </w:rPr>
+      </w:pPr>
+    </w:p>
+    <w:p>
+      <w:pPr>
+        <w:rPr>
+          <w:sz w:val="32"/>
+          <w:szCs w:val="32"/>
+        </w:rPr>
+      </w:pPr>
+      <w:r>
+        <w:rPr>
+          <w:sz w:val="32"/>
+          <w:szCs w:val="32"/>
+        </w:rPr>
+        <w:lastRenderedPageBreak/>
+        <w:t xml:space="preserve">Class </w:t>
+      </w:r>
+      <w:proofErr w:type="gramStart"/>
+      <w:r>
+        <w:rPr>
+          <w:sz w:val="32"/>
+          <w:szCs w:val="32"/>
+        </w:rPr>
+        <w:t>Customer{</w:t>
+      </w:r>
+      <w:proofErr w:type="gramEnd"/>
+    </w:p>
+    <w:p>
+      <w:pPr>
+        <w:rPr>
+          <w:sz w:val="32"/>
+          <w:szCs w:val="32"/>
+        </w:rPr>
+      </w:pPr>
+      <w:r>
+        <w:rPr>
+          <w:sz w:val="32"/>
+          <w:szCs w:val="32"/>
+        </w:rPr>
+        <w:t>Int id;</w:t>
+      </w:r>
+    </w:p>
+    <w:p>
+      <w:pPr>
+        <w:rPr>
+          <w:sz w:val="32"/>
+          <w:szCs w:val="32"/>
+        </w:rPr>
+      </w:pPr>
+      <w:r>
+        <w:rPr>
+          <w:sz w:val="32"/>
+          <w:szCs w:val="32"/>
+        </w:rPr>
+        <w:t>@OneToMany</w:t>
+      </w:r>
+    </w:p>
+    <w:p>
+      <w:pPr>
+        <w:rPr>
+          <w:sz w:val="32"/>
+          <w:szCs w:val="32"/>
+        </w:rPr>
+      </w:pPr>
+      <w:r>
+        <w:rPr>
+          <w:sz w:val="32"/>
+          <w:szCs w:val="32"/>
+        </w:rPr>
+        <w:t xml:space="preserve">List&lt;Order&gt; </w:t>
+      </w:r>
+      <w:proofErr w:type="spellStart"/>
+      <w:r>
+        <w:rPr>
+          <w:sz w:val="32"/>
+          <w:szCs w:val="32"/>
+        </w:rPr>
+        <w:t>order</w:t>
+      </w:r>
+      <w:proofErr w:type="spellEnd"/>
+      <w:r>
+        <w:rPr>
+          <w:sz w:val="32"/>
+          <w:szCs w:val="32"/>
+        </w:rPr>
+        <w:t>;</w:t>
+      </w:r>
+    </w:p>
+    <w:p>
+      <w:pPr>
+        <w:rPr>
+          <w:sz w:val="32"/>
+          <w:szCs w:val="32"/>
+        </w:rPr>
+      </w:pPr>
+      <w:r>
+        <w:rPr>
+          <w:sz w:val="32"/>
+          <w:szCs w:val="32"/>
+        </w:rPr>
+        <w:t>}</w:t>
+      </w:r>
+    </w:p>
+    <w:p>
+      <w:pPr>
+        <w:rPr>
+          <w:sz w:val="32"/>
+          <w:szCs w:val="32"/>
+        </w:rPr>
+      </w:pPr>
+      <w:r>
+        <w:rPr>
+          <w:sz w:val="32"/>
+          <w:szCs w:val="32"/>
+        </w:rPr>
+        <w:t xml:space="preserve">Class </w:t>
+      </w:r>
+      <w:proofErr w:type="gramStart"/>
+      <w:r>
+        <w:rPr>
+          <w:sz w:val="32"/>
+          <w:szCs w:val="32"/>
+        </w:rPr>
+        <w:t>Order{</w:t>
+      </w:r>
+      <w:proofErr w:type="gramEnd"/>
+      <w:r>
+        <w:rPr>
+          <w:sz w:val="32"/>
+          <w:szCs w:val="32"/>
+        </w:rPr>
+        <w:br/>
+      </w:r>
+      <w:r>
+        <w:rPr>
+          <w:sz w:val="32"/>
+          <w:szCs w:val="32"/>
+        </w:rPr>
+        <w:tab/>
+        <w:t>int id;</w:t>
       </w:r>
     </w:p>
     <w:p>

</xml_diff>

<commit_message>
Many to one Mappings code and doc uploaded
</commit_message>
<xml_diff>
--- a/Docs related to Hibernate/Hibernate Mappings.docx
+++ b/Docs related to Hibernate/Hibernate Mappings.docx
@@ -887,11 +887,20 @@
       </w:pPr>
       <w:r>
         <w:rPr>
+          <w:b/>
+          <w:bCs/>
           <w:sz w:val="32"/>
           <w:szCs w:val="32"/>
         </w:rPr>
         <w:lastRenderedPageBreak/>
-        <w:t xml:space="preserve">OTM </w:t>
+        <w:t>OTM</w:t>
+      </w:r>
+      <w:r>
+        <w:rPr>
+          <w:sz w:val="32"/>
+          <w:szCs w:val="32"/>
+        </w:rPr>
+        <w:t xml:space="preserve"> </w:t>
       </w:r>
       <w:r>
         <w:rPr>
@@ -1946,23 +1955,7 @@
           <w:sz w:val="32"/>
           <w:szCs w:val="32"/>
         </w:rPr>
-        <w:t xml:space="preserve">List&lt;Order&gt; </w:t>
-      </w:r>
-      <w:proofErr w:type="spellStart"/>
-      <w:r>
-        <w:rPr>
-          <w:sz w:val="32"/>
-          <w:szCs w:val="32"/>
-        </w:rPr>
-        <w:t>order</w:t>
-      </w:r>
-      <w:proofErr w:type="spellEnd"/>
-      <w:r>
-        <w:rPr>
-          <w:sz w:val="32"/>
-          <w:szCs w:val="32"/>
-        </w:rPr>
-        <w:t>;</w:t>
+        <w:t>List&lt;Order&gt; order;</w:t>
       </w:r>
     </w:p>
     <w:p>
@@ -2033,6 +2026,1897 @@
         </w:rPr>
         <w:t>}</w:t>
       </w:r>
+    </w:p>
+    <w:p>
+      <w:pPr>
+        <w:rPr>
+          <w:sz w:val="32"/>
+          <w:szCs w:val="32"/>
+        </w:rPr>
+      </w:pPr>
+    </w:p>
+    <w:p>
+      <w:pPr>
+        <w:rPr>
+          <w:sz w:val="32"/>
+          <w:szCs w:val="32"/>
+        </w:rPr>
+      </w:pPr>
+    </w:p>
+    <w:p>
+      <w:pPr>
+        <w:rPr>
+          <w:sz w:val="32"/>
+          <w:szCs w:val="32"/>
+        </w:rPr>
+      </w:pPr>
+    </w:p>
+    <w:p>
+      <w:pPr>
+        <w:rPr>
+          <w:sz w:val="32"/>
+          <w:szCs w:val="32"/>
+        </w:rPr>
+      </w:pPr>
+    </w:p>
+    <w:p>
+      <w:pPr>
+        <w:rPr>
+          <w:sz w:val="32"/>
+          <w:szCs w:val="32"/>
+        </w:rPr>
+      </w:pPr>
+    </w:p>
+    <w:p>
+      <w:pPr>
+        <w:rPr>
+          <w:sz w:val="32"/>
+          <w:szCs w:val="32"/>
+        </w:rPr>
+      </w:pPr>
+    </w:p>
+    <w:p>
+      <w:pPr>
+        <w:rPr>
+          <w:sz w:val="32"/>
+          <w:szCs w:val="32"/>
+        </w:rPr>
+      </w:pPr>
+    </w:p>
+    <w:p>
+      <w:pPr>
+        <w:rPr>
+          <w:sz w:val="32"/>
+          <w:szCs w:val="32"/>
+        </w:rPr>
+      </w:pPr>
+    </w:p>
+    <w:p>
+      <w:pPr>
+        <w:rPr>
+          <w:sz w:val="32"/>
+          <w:szCs w:val="32"/>
+        </w:rPr>
+      </w:pPr>
+    </w:p>
+    <w:p>
+      <w:pPr>
+        <w:rPr>
+          <w:sz w:val="32"/>
+          <w:szCs w:val="32"/>
+        </w:rPr>
+      </w:pPr>
+    </w:p>
+    <w:p>
+      <w:pPr>
+        <w:rPr>
+          <w:sz w:val="32"/>
+          <w:szCs w:val="32"/>
+        </w:rPr>
+      </w:pPr>
+    </w:p>
+    <w:p>
+      <w:pPr>
+        <w:rPr>
+          <w:sz w:val="32"/>
+          <w:szCs w:val="32"/>
+        </w:rPr>
+      </w:pPr>
+    </w:p>
+    <w:p>
+      <w:pPr>
+        <w:jc w:val="center"/>
+        <w:rPr>
+          <w:b/>
+          <w:bCs/>
+          <w:sz w:val="32"/>
+          <w:szCs w:val="32"/>
+        </w:rPr>
+      </w:pPr>
+      <w:proofErr w:type="spellStart"/>
+      <w:r>
+        <w:rPr>
+          <w:b/>
+          <w:bCs/>
+          <w:sz w:val="32"/>
+          <w:szCs w:val="32"/>
+        </w:rPr>
+        <w:lastRenderedPageBreak/>
+        <w:t>ManyToOne</w:t>
+      </w:r>
+      <w:proofErr w:type="spellEnd"/>
+    </w:p>
+    <w:p>
+      <w:pPr>
+        <w:rPr>
+          <w:b/>
+          <w:bCs/>
+          <w:sz w:val="32"/>
+          <w:szCs w:val="32"/>
+        </w:rPr>
+      </w:pPr>
+      <w:r>
+        <w:rPr>
+          <w:b/>
+          <w:bCs/>
+          <w:sz w:val="32"/>
+          <w:szCs w:val="32"/>
+        </w:rPr>
+        <w:t xml:space="preserve">Many orders </w:t>
+      </w:r>
+      <w:r>
+        <w:rPr>
+          <w:sz w:val="32"/>
+          <w:szCs w:val="32"/>
+        </w:rPr>
+        <w:t>having</w:t>
+      </w:r>
+      <w:r>
+        <w:rPr>
+          <w:b/>
+          <w:bCs/>
+          <w:sz w:val="32"/>
+          <w:szCs w:val="32"/>
+        </w:rPr>
+        <w:t xml:space="preserve"> one customer</w:t>
+      </w:r>
+    </w:p>
+    <w:p>
+      <w:pPr>
+        <w:rPr>
+          <w:b/>
+          <w:bCs/>
+          <w:sz w:val="32"/>
+          <w:szCs w:val="32"/>
+        </w:rPr>
+      </w:pPr>
+      <w:r>
+        <w:rPr>
+          <w:b/>
+          <w:bCs/>
+          <w:sz w:val="32"/>
+          <w:szCs w:val="32"/>
+        </w:rPr>
+        <w:t>Customer</w:t>
+      </w:r>
+    </w:p>
+    <w:tbl>
+      <w:tblPr>
+        <w:tblStyle w:val="TableGrid"/>
+        <w:tblpPr w:leftFromText="180" w:rightFromText="180" w:vertAnchor="text" w:tblpY="1"/>
+        <w:tblOverlap w:val="never"/>
+        <w:tblW w:w="0" w:type="auto"/>
+        <w:tblLook w:val="04A0" w:firstRow="1" w:lastRow="0" w:firstColumn="1" w:lastColumn="0" w:noHBand="0" w:noVBand="1"/>
+      </w:tblPr>
+      <w:tblGrid>
+        <w:gridCol w:w="1719"/>
+        <w:gridCol w:w="1719"/>
+        <w:gridCol w:w="1440"/>
+      </w:tblGrid>
+      <w:tr>
+        <w:trPr>
+          <w:trHeight w:val="451"/>
+        </w:trPr>
+        <w:tc>
+          <w:tcPr>
+            <w:tcW w:w="1719" w:type="dxa"/>
+          </w:tcPr>
+          <w:p>
+            <w:pPr>
+              <w:rPr>
+                <w:b/>
+                <w:bCs/>
+                <w:sz w:val="32"/>
+                <w:szCs w:val="32"/>
+              </w:rPr>
+            </w:pPr>
+            <w:r>
+              <w:rPr>
+                <w:b/>
+                <w:bCs/>
+                <w:sz w:val="32"/>
+                <w:szCs w:val="32"/>
+              </w:rPr>
+              <w:t>Id</w:t>
+            </w:r>
+          </w:p>
+        </w:tc>
+        <w:tc>
+          <w:tcPr>
+            <w:tcW w:w="1719" w:type="dxa"/>
+          </w:tcPr>
+          <w:p>
+            <w:pPr>
+              <w:rPr>
+                <w:b/>
+                <w:bCs/>
+                <w:sz w:val="32"/>
+                <w:szCs w:val="32"/>
+              </w:rPr>
+            </w:pPr>
+            <w:r>
+              <w:rPr>
+                <w:b/>
+                <w:bCs/>
+                <w:sz w:val="32"/>
+                <w:szCs w:val="32"/>
+              </w:rPr>
+              <w:t>Name</w:t>
+            </w:r>
+          </w:p>
+        </w:tc>
+        <w:tc>
+          <w:tcPr>
+            <w:tcW w:w="1440" w:type="dxa"/>
+          </w:tcPr>
+          <w:p>
+            <w:pPr>
+              <w:rPr>
+                <w:b/>
+                <w:bCs/>
+                <w:sz w:val="32"/>
+                <w:szCs w:val="32"/>
+              </w:rPr>
+            </w:pPr>
+            <w:r>
+              <w:rPr>
+                <w:b/>
+                <w:bCs/>
+                <w:sz w:val="32"/>
+                <w:szCs w:val="32"/>
+              </w:rPr>
+              <w:t>Age</w:t>
+            </w:r>
+          </w:p>
+        </w:tc>
+      </w:tr>
+      <w:tr>
+        <w:trPr>
+          <w:trHeight w:val="451"/>
+        </w:trPr>
+        <w:tc>
+          <w:tcPr>
+            <w:tcW w:w="1719" w:type="dxa"/>
+          </w:tcPr>
+          <w:p>
+            <w:pPr>
+              <w:rPr>
+                <w:sz w:val="32"/>
+                <w:szCs w:val="32"/>
+              </w:rPr>
+            </w:pPr>
+            <w:r>
+              <w:rPr>
+                <w:sz w:val="32"/>
+                <w:szCs w:val="32"/>
+              </w:rPr>
+              <w:t>1</w:t>
+            </w:r>
+          </w:p>
+        </w:tc>
+        <w:tc>
+          <w:tcPr>
+            <w:tcW w:w="1719" w:type="dxa"/>
+          </w:tcPr>
+          <w:p>
+            <w:pPr>
+              <w:rPr>
+                <w:sz w:val="32"/>
+                <w:szCs w:val="32"/>
+              </w:rPr>
+            </w:pPr>
+            <w:r>
+              <w:rPr>
+                <w:sz w:val="32"/>
+                <w:szCs w:val="32"/>
+              </w:rPr>
+              <w:t>Ramana</w:t>
+            </w:r>
+          </w:p>
+        </w:tc>
+        <w:tc>
+          <w:tcPr>
+            <w:tcW w:w="1440" w:type="dxa"/>
+          </w:tcPr>
+          <w:p>
+            <w:pPr>
+              <w:rPr>
+                <w:sz w:val="32"/>
+                <w:szCs w:val="32"/>
+              </w:rPr>
+            </w:pPr>
+            <w:r>
+              <w:rPr>
+                <w:sz w:val="32"/>
+                <w:szCs w:val="32"/>
+              </w:rPr>
+              <w:t>200</w:t>
+            </w:r>
+          </w:p>
+        </w:tc>
+      </w:tr>
+      <w:tr>
+        <w:trPr>
+          <w:trHeight w:val="451"/>
+        </w:trPr>
+        <w:tc>
+          <w:tcPr>
+            <w:tcW w:w="1719" w:type="dxa"/>
+          </w:tcPr>
+          <w:p>
+            <w:pPr>
+              <w:rPr>
+                <w:sz w:val="32"/>
+                <w:szCs w:val="32"/>
+              </w:rPr>
+            </w:pPr>
+            <w:r>
+              <w:rPr>
+                <w:sz w:val="32"/>
+                <w:szCs w:val="32"/>
+              </w:rPr>
+              <w:t>2</w:t>
+            </w:r>
+          </w:p>
+        </w:tc>
+        <w:tc>
+          <w:tcPr>
+            <w:tcW w:w="1719" w:type="dxa"/>
+          </w:tcPr>
+          <w:p>
+            <w:pPr>
+              <w:rPr>
+                <w:sz w:val="32"/>
+                <w:szCs w:val="32"/>
+              </w:rPr>
+            </w:pPr>
+            <w:r>
+              <w:rPr>
+                <w:sz w:val="32"/>
+                <w:szCs w:val="32"/>
+              </w:rPr>
+              <w:t>Karthik</w:t>
+            </w:r>
+          </w:p>
+        </w:tc>
+        <w:tc>
+          <w:tcPr>
+            <w:tcW w:w="1440" w:type="dxa"/>
+          </w:tcPr>
+          <w:p>
+            <w:pPr>
+              <w:rPr>
+                <w:sz w:val="32"/>
+                <w:szCs w:val="32"/>
+              </w:rPr>
+            </w:pPr>
+            <w:r>
+              <w:rPr>
+                <w:sz w:val="32"/>
+                <w:szCs w:val="32"/>
+              </w:rPr>
+              <w:t>200</w:t>
+            </w:r>
+          </w:p>
+        </w:tc>
+      </w:tr>
+    </w:tbl>
+    <w:p>
+      <w:pPr>
+        <w:rPr>
+          <w:sz w:val="32"/>
+          <w:szCs w:val="32"/>
+        </w:rPr>
+      </w:pPr>
+    </w:p>
+    <w:p>
+      <w:pPr>
+        <w:tabs>
+          <w:tab w:val="left" w:pos="1180"/>
+        </w:tabs>
+        <w:rPr>
+          <w:sz w:val="32"/>
+          <w:szCs w:val="32"/>
+        </w:rPr>
+      </w:pPr>
+      <w:r>
+        <w:rPr>
+          <w:sz w:val="32"/>
+          <w:szCs w:val="32"/>
+        </w:rPr>
+        <w:tab/>
+      </w:r>
+    </w:p>
+    <w:p>
+      <w:pPr>
+        <w:tabs>
+          <w:tab w:val="left" w:pos="1180"/>
+        </w:tabs>
+        <w:rPr>
+          <w:sz w:val="32"/>
+          <w:szCs w:val="32"/>
+        </w:rPr>
+      </w:pPr>
+      <w:r>
+        <w:rPr>
+          <w:sz w:val="32"/>
+          <w:szCs w:val="32"/>
+        </w:rPr>
+        <w:tab/>
+      </w:r>
+    </w:p>
+    <w:p>
+      <w:pPr>
+        <w:rPr>
+          <w:b/>
+          <w:bCs/>
+          <w:sz w:val="32"/>
+          <w:szCs w:val="32"/>
+        </w:rPr>
+      </w:pPr>
+      <w:r>
+        <w:rPr>
+          <w:b/>
+          <w:bCs/>
+          <w:sz w:val="32"/>
+          <w:szCs w:val="32"/>
+        </w:rPr>
+        <w:t>Order</w:t>
+      </w:r>
+    </w:p>
+    <w:tbl>
+      <w:tblPr>
+        <w:tblStyle w:val="TableGrid"/>
+        <w:tblW w:w="0" w:type="auto"/>
+        <w:tblLook w:val="04A0" w:firstRow="1" w:lastRow="0" w:firstColumn="1" w:lastColumn="0" w:noHBand="0" w:noVBand="1"/>
+      </w:tblPr>
+      <w:tblGrid>
+        <w:gridCol w:w="1728"/>
+        <w:gridCol w:w="2160"/>
+        <w:gridCol w:w="2160"/>
+      </w:tblGrid>
+      <w:tr>
+        <w:tc>
+          <w:tcPr>
+            <w:tcW w:w="1728" w:type="dxa"/>
+          </w:tcPr>
+          <w:p>
+            <w:pPr>
+              <w:rPr>
+                <w:b/>
+                <w:bCs/>
+                <w:sz w:val="32"/>
+                <w:szCs w:val="32"/>
+              </w:rPr>
+            </w:pPr>
+            <w:r>
+              <w:rPr>
+                <w:b/>
+                <w:bCs/>
+                <w:sz w:val="32"/>
+                <w:szCs w:val="32"/>
+              </w:rPr>
+              <w:t>Id</w:t>
+            </w:r>
+          </w:p>
+        </w:tc>
+        <w:tc>
+          <w:tcPr>
+            <w:tcW w:w="2160" w:type="dxa"/>
+          </w:tcPr>
+          <w:p>
+            <w:pPr>
+              <w:rPr>
+                <w:b/>
+                <w:bCs/>
+                <w:sz w:val="32"/>
+                <w:szCs w:val="32"/>
+              </w:rPr>
+            </w:pPr>
+            <w:r>
+              <w:rPr>
+                <w:b/>
+                <w:bCs/>
+                <w:sz w:val="32"/>
+                <w:szCs w:val="32"/>
+              </w:rPr>
+              <w:t>Products</w:t>
+            </w:r>
+          </w:p>
+        </w:tc>
+        <w:tc>
+          <w:tcPr>
+            <w:tcW w:w="2160" w:type="dxa"/>
+          </w:tcPr>
+          <w:p>
+            <w:pPr>
+              <w:rPr>
+                <w:b/>
+                <w:bCs/>
+                <w:sz w:val="32"/>
+                <w:szCs w:val="32"/>
+              </w:rPr>
+            </w:pPr>
+            <w:proofErr w:type="spellStart"/>
+            <w:r>
+              <w:rPr>
+                <w:b/>
+                <w:bCs/>
+                <w:sz w:val="32"/>
+                <w:szCs w:val="32"/>
+              </w:rPr>
+              <w:t>Customer_Id</w:t>
+            </w:r>
+            <w:proofErr w:type="spellEnd"/>
+          </w:p>
+        </w:tc>
+      </w:tr>
+      <w:tr>
+        <w:trPr>
+          <w:trHeight w:val="287"/>
+        </w:trPr>
+        <w:tc>
+          <w:tcPr>
+            <w:tcW w:w="1728" w:type="dxa"/>
+          </w:tcPr>
+          <w:p>
+            <w:pPr>
+              <w:rPr>
+                <w:sz w:val="32"/>
+                <w:szCs w:val="32"/>
+              </w:rPr>
+            </w:pPr>
+            <w:r>
+              <w:rPr>
+                <w:sz w:val="32"/>
+                <w:szCs w:val="32"/>
+              </w:rPr>
+              <w:t>101</w:t>
+            </w:r>
+          </w:p>
+        </w:tc>
+        <w:tc>
+          <w:tcPr>
+            <w:tcW w:w="2160" w:type="dxa"/>
+          </w:tcPr>
+          <w:p>
+            <w:pPr>
+              <w:rPr>
+                <w:sz w:val="32"/>
+                <w:szCs w:val="32"/>
+              </w:rPr>
+            </w:pPr>
+            <w:r>
+              <w:rPr>
+                <w:sz w:val="32"/>
+                <w:szCs w:val="32"/>
+              </w:rPr>
+              <w:t>Laptop</w:t>
+            </w:r>
+          </w:p>
+        </w:tc>
+        <w:tc>
+          <w:tcPr>
+            <w:tcW w:w="2160" w:type="dxa"/>
+          </w:tcPr>
+          <w:p>
+            <w:pPr>
+              <w:rPr>
+                <w:sz w:val="32"/>
+                <w:szCs w:val="32"/>
+              </w:rPr>
+            </w:pPr>
+            <w:r>
+              <w:rPr>
+                <w:sz w:val="32"/>
+                <w:szCs w:val="32"/>
+              </w:rPr>
+              <w:t>1</w:t>
+            </w:r>
+          </w:p>
+        </w:tc>
+      </w:tr>
+      <w:tr>
+        <w:tc>
+          <w:tcPr>
+            <w:tcW w:w="1728" w:type="dxa"/>
+          </w:tcPr>
+          <w:p>
+            <w:pPr>
+              <w:rPr>
+                <w:sz w:val="32"/>
+                <w:szCs w:val="32"/>
+              </w:rPr>
+            </w:pPr>
+            <w:r>
+              <w:rPr>
+                <w:sz w:val="32"/>
+                <w:szCs w:val="32"/>
+              </w:rPr>
+              <w:t>102</w:t>
+            </w:r>
+          </w:p>
+        </w:tc>
+        <w:tc>
+          <w:tcPr>
+            <w:tcW w:w="2160" w:type="dxa"/>
+          </w:tcPr>
+          <w:p>
+            <w:pPr>
+              <w:rPr>
+                <w:sz w:val="32"/>
+                <w:szCs w:val="32"/>
+              </w:rPr>
+            </w:pPr>
+            <w:r>
+              <w:rPr>
+                <w:sz w:val="32"/>
+                <w:szCs w:val="32"/>
+              </w:rPr>
+              <w:t>Phone</w:t>
+            </w:r>
+          </w:p>
+        </w:tc>
+        <w:tc>
+          <w:tcPr>
+            <w:tcW w:w="2160" w:type="dxa"/>
+          </w:tcPr>
+          <w:p>
+            <w:pPr>
+              <w:rPr>
+                <w:sz w:val="32"/>
+                <w:szCs w:val="32"/>
+              </w:rPr>
+            </w:pPr>
+            <w:r>
+              <w:rPr>
+                <w:sz w:val="32"/>
+                <w:szCs w:val="32"/>
+              </w:rPr>
+              <w:t>1</w:t>
+            </w:r>
+          </w:p>
+        </w:tc>
+      </w:tr>
+      <w:tr>
+        <w:tc>
+          <w:tcPr>
+            <w:tcW w:w="1728" w:type="dxa"/>
+          </w:tcPr>
+          <w:p>
+            <w:pPr>
+              <w:rPr>
+                <w:sz w:val="32"/>
+                <w:szCs w:val="32"/>
+              </w:rPr>
+            </w:pPr>
+            <w:r>
+              <w:rPr>
+                <w:sz w:val="32"/>
+                <w:szCs w:val="32"/>
+              </w:rPr>
+              <w:t>103</w:t>
+            </w:r>
+          </w:p>
+        </w:tc>
+        <w:tc>
+          <w:tcPr>
+            <w:tcW w:w="2160" w:type="dxa"/>
+          </w:tcPr>
+          <w:p>
+            <w:pPr>
+              <w:rPr>
+                <w:sz w:val="32"/>
+                <w:szCs w:val="32"/>
+              </w:rPr>
+            </w:pPr>
+            <w:r>
+              <w:rPr>
+                <w:sz w:val="32"/>
+                <w:szCs w:val="32"/>
+              </w:rPr>
+              <w:t>watch</w:t>
+            </w:r>
+          </w:p>
+        </w:tc>
+        <w:tc>
+          <w:tcPr>
+            <w:tcW w:w="2160" w:type="dxa"/>
+          </w:tcPr>
+          <w:p>
+            <w:pPr>
+              <w:rPr>
+                <w:sz w:val="32"/>
+                <w:szCs w:val="32"/>
+              </w:rPr>
+            </w:pPr>
+            <w:r>
+              <w:rPr>
+                <w:sz w:val="32"/>
+                <w:szCs w:val="32"/>
+              </w:rPr>
+              <w:t>2</w:t>
+            </w:r>
+          </w:p>
+        </w:tc>
+      </w:tr>
+      <w:tr>
+        <w:tc>
+          <w:tcPr>
+            <w:tcW w:w="1728" w:type="dxa"/>
+          </w:tcPr>
+          <w:p>
+            <w:pPr>
+              <w:rPr>
+                <w:sz w:val="32"/>
+                <w:szCs w:val="32"/>
+              </w:rPr>
+            </w:pPr>
+            <w:r>
+              <w:rPr>
+                <w:sz w:val="32"/>
+                <w:szCs w:val="32"/>
+              </w:rPr>
+              <w:t>104</w:t>
+            </w:r>
+          </w:p>
+        </w:tc>
+        <w:tc>
+          <w:tcPr>
+            <w:tcW w:w="2160" w:type="dxa"/>
+          </w:tcPr>
+          <w:p>
+            <w:pPr>
+              <w:rPr>
+                <w:sz w:val="32"/>
+                <w:szCs w:val="32"/>
+              </w:rPr>
+            </w:pPr>
+            <w:r>
+              <w:rPr>
+                <w:sz w:val="32"/>
+                <w:szCs w:val="32"/>
+              </w:rPr>
+              <w:t>Apple Air pods</w:t>
+            </w:r>
+          </w:p>
+        </w:tc>
+        <w:tc>
+          <w:tcPr>
+            <w:tcW w:w="2160" w:type="dxa"/>
+          </w:tcPr>
+          <w:p>
+            <w:pPr>
+              <w:rPr>
+                <w:sz w:val="32"/>
+                <w:szCs w:val="32"/>
+              </w:rPr>
+            </w:pPr>
+            <w:r>
+              <w:rPr>
+                <w:sz w:val="32"/>
+                <w:szCs w:val="32"/>
+              </w:rPr>
+              <w:t>2</w:t>
+            </w:r>
+          </w:p>
+        </w:tc>
+      </w:tr>
+      <w:tr>
+        <w:tc>
+          <w:tcPr>
+            <w:tcW w:w="1728" w:type="dxa"/>
+          </w:tcPr>
+          <w:p>
+            <w:pPr>
+              <w:rPr>
+                <w:sz w:val="32"/>
+                <w:szCs w:val="32"/>
+              </w:rPr>
+            </w:pPr>
+            <w:r>
+              <w:rPr>
+                <w:sz w:val="32"/>
+                <w:szCs w:val="32"/>
+              </w:rPr>
+              <w:t>105</w:t>
+            </w:r>
+          </w:p>
+        </w:tc>
+        <w:tc>
+          <w:tcPr>
+            <w:tcW w:w="2160" w:type="dxa"/>
+          </w:tcPr>
+          <w:p>
+            <w:pPr>
+              <w:rPr>
+                <w:sz w:val="32"/>
+                <w:szCs w:val="32"/>
+              </w:rPr>
+            </w:pPr>
+            <w:r>
+              <w:rPr>
+                <w:sz w:val="32"/>
+                <w:szCs w:val="32"/>
+              </w:rPr>
+              <w:t>Hard Disk</w:t>
+            </w:r>
+          </w:p>
+        </w:tc>
+        <w:tc>
+          <w:tcPr>
+            <w:tcW w:w="2160" w:type="dxa"/>
+          </w:tcPr>
+          <w:p>
+            <w:pPr>
+              <w:rPr>
+                <w:sz w:val="32"/>
+                <w:szCs w:val="32"/>
+              </w:rPr>
+            </w:pPr>
+            <w:r>
+              <w:rPr>
+                <w:sz w:val="32"/>
+                <w:szCs w:val="32"/>
+              </w:rPr>
+              <w:t>2</w:t>
+            </w:r>
+          </w:p>
+        </w:tc>
+      </w:tr>
+    </w:tbl>
+    <w:p>
+      <w:pPr>
+        <w:rPr>
+          <w:b/>
+          <w:bCs/>
+          <w:sz w:val="32"/>
+          <w:szCs w:val="32"/>
+        </w:rPr>
+      </w:pPr>
+    </w:p>
+    <w:p>
+      <w:pPr>
+        <w:rPr>
+          <w:b/>
+          <w:bCs/>
+          <w:sz w:val="32"/>
+          <w:szCs w:val="32"/>
+        </w:rPr>
+      </w:pPr>
+    </w:p>
+    <w:p>
+      <w:pPr>
+        <w:rPr>
+          <w:b/>
+          <w:bCs/>
+          <w:sz w:val="32"/>
+          <w:szCs w:val="32"/>
+        </w:rPr>
+      </w:pPr>
+    </w:p>
+    <w:p>
+      <w:pPr>
+        <w:rPr>
+          <w:b/>
+          <w:bCs/>
+          <w:sz w:val="32"/>
+          <w:szCs w:val="32"/>
+        </w:rPr>
+      </w:pPr>
+    </w:p>
+    <w:p>
+      <w:pPr>
+        <w:rPr>
+          <w:b/>
+          <w:bCs/>
+          <w:sz w:val="32"/>
+          <w:szCs w:val="32"/>
+        </w:rPr>
+      </w:pPr>
+    </w:p>
+    <w:p>
+      <w:pPr>
+        <w:rPr>
+          <w:b/>
+          <w:bCs/>
+          <w:sz w:val="32"/>
+          <w:szCs w:val="32"/>
+        </w:rPr>
+      </w:pPr>
+    </w:p>
+    <w:p>
+      <w:pPr>
+        <w:rPr>
+          <w:b/>
+          <w:bCs/>
+          <w:sz w:val="32"/>
+          <w:szCs w:val="32"/>
+        </w:rPr>
+      </w:pPr>
+    </w:p>
+    <w:p>
+      <w:pPr>
+        <w:rPr>
+          <w:b/>
+          <w:bCs/>
+          <w:sz w:val="32"/>
+          <w:szCs w:val="32"/>
+        </w:rPr>
+      </w:pPr>
+    </w:p>
+    <w:p>
+      <w:pPr>
+        <w:rPr>
+          <w:b/>
+          <w:bCs/>
+          <w:sz w:val="32"/>
+          <w:szCs w:val="32"/>
+        </w:rPr>
+      </w:pPr>
+    </w:p>
+    <w:p>
+      <w:pPr>
+        <w:rPr>
+          <w:b/>
+          <w:bCs/>
+          <w:sz w:val="32"/>
+          <w:szCs w:val="32"/>
+        </w:rPr>
+      </w:pPr>
+      <w:r>
+        <w:rPr>
+          <w:b/>
+          <w:bCs/>
+          <w:sz w:val="32"/>
+          <w:szCs w:val="32"/>
+        </w:rPr>
+        <w:lastRenderedPageBreak/>
+        <w:t xml:space="preserve">Teacher </w:t>
+      </w:r>
+      <w:r>
+        <w:rPr>
+          <w:sz w:val="32"/>
+          <w:szCs w:val="32"/>
+        </w:rPr>
+        <w:t>has</w:t>
+      </w:r>
+      <w:r>
+        <w:rPr>
+          <w:b/>
+          <w:bCs/>
+          <w:sz w:val="32"/>
+          <w:szCs w:val="32"/>
+        </w:rPr>
+        <w:t xml:space="preserve"> many students</w:t>
+      </w:r>
+    </w:p>
+    <w:p>
+      <w:pPr>
+        <w:rPr>
+          <w:b/>
+          <w:bCs/>
+          <w:sz w:val="32"/>
+          <w:szCs w:val="32"/>
+        </w:rPr>
+      </w:pPr>
+      <w:r>
+        <w:rPr>
+          <w:b/>
+          <w:bCs/>
+          <w:sz w:val="32"/>
+          <w:szCs w:val="32"/>
+        </w:rPr>
+        <w:t xml:space="preserve">Many students </w:t>
+      </w:r>
+      <w:proofErr w:type="gramStart"/>
+      <w:r>
+        <w:rPr>
+          <w:sz w:val="32"/>
+          <w:szCs w:val="32"/>
+        </w:rPr>
+        <w:t>has</w:t>
+      </w:r>
+      <w:proofErr w:type="gramEnd"/>
+      <w:r>
+        <w:rPr>
+          <w:b/>
+          <w:bCs/>
+          <w:sz w:val="32"/>
+          <w:szCs w:val="32"/>
+        </w:rPr>
+        <w:t xml:space="preserve"> one Teacher</w:t>
+      </w:r>
+    </w:p>
+    <w:p>
+      <w:pPr>
+        <w:rPr>
+          <w:b/>
+          <w:bCs/>
+          <w:sz w:val="32"/>
+          <w:szCs w:val="32"/>
+        </w:rPr>
+      </w:pPr>
+    </w:p>
+    <w:p>
+      <w:pPr>
+        <w:rPr>
+          <w:b/>
+          <w:bCs/>
+          <w:sz w:val="32"/>
+          <w:szCs w:val="32"/>
+        </w:rPr>
+      </w:pPr>
+      <w:r>
+        <w:rPr>
+          <w:b/>
+          <w:bCs/>
+          <w:sz w:val="32"/>
+          <w:szCs w:val="32"/>
+        </w:rPr>
+        <w:t>Teacher</w:t>
+      </w:r>
+    </w:p>
+    <w:tbl>
+      <w:tblPr>
+        <w:tblStyle w:val="TableGrid"/>
+        <w:tblW w:w="0" w:type="auto"/>
+        <w:tblLook w:val="04A0" w:firstRow="1" w:lastRow="0" w:firstColumn="1" w:lastColumn="0" w:noHBand="0" w:noVBand="1"/>
+      </w:tblPr>
+      <w:tblGrid>
+        <w:gridCol w:w="1579"/>
+        <w:gridCol w:w="1499"/>
+        <w:gridCol w:w="1659"/>
+      </w:tblGrid>
+      <w:tr>
+        <w:trPr>
+          <w:trHeight w:val="390"/>
+        </w:trPr>
+        <w:tc>
+          <w:tcPr>
+            <w:tcW w:w="1579" w:type="dxa"/>
+          </w:tcPr>
+          <w:p>
+            <w:pPr>
+              <w:rPr>
+                <w:b/>
+                <w:bCs/>
+                <w:sz w:val="32"/>
+                <w:szCs w:val="32"/>
+              </w:rPr>
+            </w:pPr>
+            <w:r>
+              <w:rPr>
+                <w:b/>
+                <w:bCs/>
+                <w:sz w:val="32"/>
+                <w:szCs w:val="32"/>
+              </w:rPr>
+              <w:t>ID</w:t>
+            </w:r>
+          </w:p>
+        </w:tc>
+        <w:tc>
+          <w:tcPr>
+            <w:tcW w:w="1499" w:type="dxa"/>
+          </w:tcPr>
+          <w:p>
+            <w:pPr>
+              <w:rPr>
+                <w:b/>
+                <w:bCs/>
+                <w:sz w:val="32"/>
+                <w:szCs w:val="32"/>
+              </w:rPr>
+            </w:pPr>
+            <w:r>
+              <w:rPr>
+                <w:b/>
+                <w:bCs/>
+                <w:sz w:val="32"/>
+                <w:szCs w:val="32"/>
+              </w:rPr>
+              <w:t>Name</w:t>
+            </w:r>
+          </w:p>
+        </w:tc>
+        <w:tc>
+          <w:tcPr>
+            <w:tcW w:w="1659" w:type="dxa"/>
+          </w:tcPr>
+          <w:p>
+            <w:pPr>
+              <w:rPr>
+                <w:b/>
+                <w:bCs/>
+                <w:sz w:val="32"/>
+                <w:szCs w:val="32"/>
+              </w:rPr>
+            </w:pPr>
+            <w:r>
+              <w:rPr>
+                <w:b/>
+                <w:bCs/>
+                <w:sz w:val="32"/>
+                <w:szCs w:val="32"/>
+              </w:rPr>
+              <w:t>Subject</w:t>
+            </w:r>
+          </w:p>
+        </w:tc>
+      </w:tr>
+      <w:tr>
+        <w:trPr>
+          <w:trHeight w:val="390"/>
+        </w:trPr>
+        <w:tc>
+          <w:tcPr>
+            <w:tcW w:w="1579" w:type="dxa"/>
+          </w:tcPr>
+          <w:p>
+            <w:pPr>
+              <w:rPr>
+                <w:sz w:val="32"/>
+                <w:szCs w:val="32"/>
+              </w:rPr>
+            </w:pPr>
+            <w:r>
+              <w:rPr>
+                <w:sz w:val="32"/>
+                <w:szCs w:val="32"/>
+              </w:rPr>
+              <w:t>1</w:t>
+            </w:r>
+          </w:p>
+        </w:tc>
+        <w:tc>
+          <w:tcPr>
+            <w:tcW w:w="1499" w:type="dxa"/>
+          </w:tcPr>
+          <w:p>
+            <w:pPr>
+              <w:rPr>
+                <w:sz w:val="32"/>
+                <w:szCs w:val="32"/>
+              </w:rPr>
+            </w:pPr>
+            <w:r>
+              <w:rPr>
+                <w:sz w:val="32"/>
+                <w:szCs w:val="32"/>
+              </w:rPr>
+              <w:t>Lavan</w:t>
+            </w:r>
+          </w:p>
+        </w:tc>
+        <w:tc>
+          <w:tcPr>
+            <w:tcW w:w="1659" w:type="dxa"/>
+          </w:tcPr>
+          <w:p>
+            <w:pPr>
+              <w:rPr>
+                <w:sz w:val="32"/>
+                <w:szCs w:val="32"/>
+              </w:rPr>
+            </w:pPr>
+            <w:r>
+              <w:rPr>
+                <w:sz w:val="32"/>
+                <w:szCs w:val="32"/>
+              </w:rPr>
+              <w:t>JAVA</w:t>
+            </w:r>
+          </w:p>
+        </w:tc>
+      </w:tr>
+      <w:tr>
+        <w:trPr>
+          <w:trHeight w:val="390"/>
+        </w:trPr>
+        <w:tc>
+          <w:tcPr>
+            <w:tcW w:w="1579" w:type="dxa"/>
+          </w:tcPr>
+          <w:p>
+            <w:pPr>
+              <w:rPr>
+                <w:sz w:val="32"/>
+                <w:szCs w:val="32"/>
+              </w:rPr>
+            </w:pPr>
+            <w:r>
+              <w:rPr>
+                <w:sz w:val="32"/>
+                <w:szCs w:val="32"/>
+              </w:rPr>
+              <w:t>2</w:t>
+            </w:r>
+          </w:p>
+        </w:tc>
+        <w:tc>
+          <w:tcPr>
+            <w:tcW w:w="1499" w:type="dxa"/>
+          </w:tcPr>
+          <w:p>
+            <w:pPr>
+              <w:rPr>
+                <w:sz w:val="32"/>
+                <w:szCs w:val="32"/>
+              </w:rPr>
+            </w:pPr>
+            <w:r>
+              <w:rPr>
+                <w:sz w:val="32"/>
+                <w:szCs w:val="32"/>
+              </w:rPr>
+              <w:t>Harish</w:t>
+            </w:r>
+          </w:p>
+        </w:tc>
+        <w:tc>
+          <w:tcPr>
+            <w:tcW w:w="1659" w:type="dxa"/>
+          </w:tcPr>
+          <w:p>
+            <w:pPr>
+              <w:rPr>
+                <w:sz w:val="32"/>
+                <w:szCs w:val="32"/>
+              </w:rPr>
+            </w:pPr>
+            <w:proofErr w:type="spellStart"/>
+            <w:r>
+              <w:rPr>
+                <w:sz w:val="32"/>
+                <w:szCs w:val="32"/>
+              </w:rPr>
+              <w:t>Devops</w:t>
+            </w:r>
+            <w:proofErr w:type="spellEnd"/>
+          </w:p>
+        </w:tc>
+      </w:tr>
+    </w:tbl>
+    <w:p>
+      <w:pPr>
+        <w:rPr>
+          <w:b/>
+          <w:bCs/>
+          <w:sz w:val="32"/>
+          <w:szCs w:val="32"/>
+        </w:rPr>
+      </w:pPr>
+    </w:p>
+    <w:p>
+      <w:pPr>
+        <w:rPr>
+          <w:b/>
+          <w:bCs/>
+          <w:sz w:val="32"/>
+          <w:szCs w:val="32"/>
+        </w:rPr>
+      </w:pPr>
+      <w:r>
+        <w:rPr>
+          <w:b/>
+          <w:bCs/>
+          <w:sz w:val="32"/>
+          <w:szCs w:val="32"/>
+        </w:rPr>
+        <w:t>Students</w:t>
+      </w:r>
+    </w:p>
+    <w:tbl>
+      <w:tblPr>
+        <w:tblStyle w:val="TableGrid"/>
+        <w:tblW w:w="0" w:type="auto"/>
+        <w:tblLook w:val="04A0" w:firstRow="1" w:lastRow="0" w:firstColumn="1" w:lastColumn="0" w:noHBand="0" w:noVBand="1"/>
+      </w:tblPr>
+      <w:tblGrid>
+        <w:gridCol w:w="2055"/>
+        <w:gridCol w:w="2055"/>
+        <w:gridCol w:w="2055"/>
+        <w:gridCol w:w="2055"/>
+      </w:tblGrid>
+      <w:tr>
+        <w:trPr>
+          <w:trHeight w:val="412"/>
+        </w:trPr>
+        <w:tc>
+          <w:tcPr>
+            <w:tcW w:w="2055" w:type="dxa"/>
+          </w:tcPr>
+          <w:p>
+            <w:pPr>
+              <w:rPr>
+                <w:b/>
+                <w:bCs/>
+                <w:sz w:val="32"/>
+                <w:szCs w:val="32"/>
+              </w:rPr>
+            </w:pPr>
+            <w:r>
+              <w:rPr>
+                <w:b/>
+                <w:bCs/>
+                <w:sz w:val="32"/>
+                <w:szCs w:val="32"/>
+              </w:rPr>
+              <w:t>ID</w:t>
+            </w:r>
+          </w:p>
+        </w:tc>
+        <w:tc>
+          <w:tcPr>
+            <w:tcW w:w="2055" w:type="dxa"/>
+          </w:tcPr>
+          <w:p>
+            <w:pPr>
+              <w:rPr>
+                <w:b/>
+                <w:bCs/>
+                <w:sz w:val="32"/>
+                <w:szCs w:val="32"/>
+              </w:rPr>
+            </w:pPr>
+            <w:r>
+              <w:rPr>
+                <w:b/>
+                <w:bCs/>
+                <w:sz w:val="32"/>
+                <w:szCs w:val="32"/>
+              </w:rPr>
+              <w:t>Name</w:t>
+            </w:r>
+          </w:p>
+        </w:tc>
+        <w:tc>
+          <w:tcPr>
+            <w:tcW w:w="2055" w:type="dxa"/>
+          </w:tcPr>
+          <w:p>
+            <w:pPr>
+              <w:rPr>
+                <w:b/>
+                <w:bCs/>
+                <w:sz w:val="32"/>
+                <w:szCs w:val="32"/>
+              </w:rPr>
+            </w:pPr>
+            <w:r>
+              <w:rPr>
+                <w:b/>
+                <w:bCs/>
+                <w:sz w:val="32"/>
+                <w:szCs w:val="32"/>
+              </w:rPr>
+              <w:t>Marks</w:t>
+            </w:r>
+          </w:p>
+        </w:tc>
+        <w:tc>
+          <w:tcPr>
+            <w:tcW w:w="2055" w:type="dxa"/>
+          </w:tcPr>
+          <w:p>
+            <w:pPr>
+              <w:rPr>
+                <w:b/>
+                <w:bCs/>
+                <w:sz w:val="32"/>
+                <w:szCs w:val="32"/>
+              </w:rPr>
+            </w:pPr>
+            <w:proofErr w:type="spellStart"/>
+            <w:r>
+              <w:rPr>
+                <w:b/>
+                <w:bCs/>
+                <w:sz w:val="32"/>
+                <w:szCs w:val="32"/>
+              </w:rPr>
+              <w:t>Teacher_id</w:t>
+            </w:r>
+            <w:proofErr w:type="spellEnd"/>
+          </w:p>
+        </w:tc>
+      </w:tr>
+      <w:tr>
+        <w:trPr>
+          <w:trHeight w:val="494"/>
+        </w:trPr>
+        <w:tc>
+          <w:tcPr>
+            <w:tcW w:w="2055" w:type="dxa"/>
+          </w:tcPr>
+          <w:p>
+            <w:pPr>
+              <w:rPr>
+                <w:sz w:val="32"/>
+                <w:szCs w:val="32"/>
+              </w:rPr>
+            </w:pPr>
+            <w:r>
+              <w:rPr>
+                <w:sz w:val="32"/>
+                <w:szCs w:val="32"/>
+              </w:rPr>
+              <w:t>101</w:t>
+            </w:r>
+          </w:p>
+        </w:tc>
+        <w:tc>
+          <w:tcPr>
+            <w:tcW w:w="2055" w:type="dxa"/>
+          </w:tcPr>
+          <w:p>
+            <w:pPr>
+              <w:rPr>
+                <w:sz w:val="32"/>
+                <w:szCs w:val="32"/>
+              </w:rPr>
+            </w:pPr>
+            <w:r>
+              <w:rPr>
+                <w:sz w:val="32"/>
+                <w:szCs w:val="32"/>
+              </w:rPr>
+              <w:t>Inky</w:t>
+            </w:r>
+          </w:p>
+        </w:tc>
+        <w:tc>
+          <w:tcPr>
+            <w:tcW w:w="2055" w:type="dxa"/>
+          </w:tcPr>
+          <w:p>
+            <w:pPr>
+              <w:rPr>
+                <w:sz w:val="32"/>
+                <w:szCs w:val="32"/>
+              </w:rPr>
+            </w:pPr>
+            <w:r>
+              <w:rPr>
+                <w:sz w:val="32"/>
+                <w:szCs w:val="32"/>
+              </w:rPr>
+              <w:t>50</w:t>
+            </w:r>
+          </w:p>
+        </w:tc>
+        <w:tc>
+          <w:tcPr>
+            <w:tcW w:w="2055" w:type="dxa"/>
+          </w:tcPr>
+          <w:p>
+            <w:pPr>
+              <w:rPr>
+                <w:sz w:val="32"/>
+                <w:szCs w:val="32"/>
+              </w:rPr>
+            </w:pPr>
+            <w:r>
+              <w:rPr>
+                <w:sz w:val="32"/>
+                <w:szCs w:val="32"/>
+              </w:rPr>
+              <w:t>1</w:t>
+            </w:r>
+          </w:p>
+        </w:tc>
+      </w:tr>
+      <w:tr>
+        <w:trPr>
+          <w:trHeight w:val="412"/>
+        </w:trPr>
+        <w:tc>
+          <w:tcPr>
+            <w:tcW w:w="2055" w:type="dxa"/>
+          </w:tcPr>
+          <w:p>
+            <w:pPr>
+              <w:rPr>
+                <w:sz w:val="32"/>
+                <w:szCs w:val="32"/>
+              </w:rPr>
+            </w:pPr>
+            <w:r>
+              <w:rPr>
+                <w:sz w:val="32"/>
+                <w:szCs w:val="32"/>
+              </w:rPr>
+              <w:t>10</w:t>
+            </w:r>
+            <w:r>
+              <w:rPr>
+                <w:sz w:val="32"/>
+                <w:szCs w:val="32"/>
+              </w:rPr>
+              <w:t>2</w:t>
+            </w:r>
+          </w:p>
+        </w:tc>
+        <w:tc>
+          <w:tcPr>
+            <w:tcW w:w="2055" w:type="dxa"/>
+          </w:tcPr>
+          <w:p>
+            <w:pPr>
+              <w:rPr>
+                <w:sz w:val="32"/>
+                <w:szCs w:val="32"/>
+              </w:rPr>
+            </w:pPr>
+            <w:r>
+              <w:rPr>
+                <w:sz w:val="32"/>
+                <w:szCs w:val="32"/>
+              </w:rPr>
+              <w:t>Pinky</w:t>
+            </w:r>
+          </w:p>
+        </w:tc>
+        <w:tc>
+          <w:tcPr>
+            <w:tcW w:w="2055" w:type="dxa"/>
+          </w:tcPr>
+          <w:p>
+            <w:pPr>
+              <w:rPr>
+                <w:sz w:val="32"/>
+                <w:szCs w:val="32"/>
+              </w:rPr>
+            </w:pPr>
+            <w:r>
+              <w:rPr>
+                <w:sz w:val="32"/>
+                <w:szCs w:val="32"/>
+              </w:rPr>
+              <w:t>100</w:t>
+            </w:r>
+          </w:p>
+        </w:tc>
+        <w:tc>
+          <w:tcPr>
+            <w:tcW w:w="2055" w:type="dxa"/>
+          </w:tcPr>
+          <w:p>
+            <w:pPr>
+              <w:rPr>
+                <w:sz w:val="32"/>
+                <w:szCs w:val="32"/>
+              </w:rPr>
+            </w:pPr>
+            <w:r>
+              <w:rPr>
+                <w:sz w:val="32"/>
+                <w:szCs w:val="32"/>
+              </w:rPr>
+              <w:t>1</w:t>
+            </w:r>
+          </w:p>
+        </w:tc>
+      </w:tr>
+      <w:tr>
+        <w:trPr>
+          <w:trHeight w:val="412"/>
+        </w:trPr>
+        <w:tc>
+          <w:tcPr>
+            <w:tcW w:w="2055" w:type="dxa"/>
+          </w:tcPr>
+          <w:p>
+            <w:pPr>
+              <w:rPr>
+                <w:sz w:val="32"/>
+                <w:szCs w:val="32"/>
+              </w:rPr>
+            </w:pPr>
+            <w:r>
+              <w:rPr>
+                <w:sz w:val="32"/>
+                <w:szCs w:val="32"/>
+              </w:rPr>
+              <w:t>10</w:t>
+            </w:r>
+            <w:r>
+              <w:rPr>
+                <w:sz w:val="32"/>
+                <w:szCs w:val="32"/>
+              </w:rPr>
+              <w:t>3</w:t>
+            </w:r>
+          </w:p>
+        </w:tc>
+        <w:tc>
+          <w:tcPr>
+            <w:tcW w:w="2055" w:type="dxa"/>
+          </w:tcPr>
+          <w:p>
+            <w:pPr>
+              <w:rPr>
+                <w:sz w:val="32"/>
+                <w:szCs w:val="32"/>
+              </w:rPr>
+            </w:pPr>
+            <w:proofErr w:type="spellStart"/>
+            <w:r>
+              <w:rPr>
+                <w:sz w:val="32"/>
+                <w:szCs w:val="32"/>
+              </w:rPr>
+              <w:t>Ponkey</w:t>
+            </w:r>
+            <w:proofErr w:type="spellEnd"/>
+          </w:p>
+        </w:tc>
+        <w:tc>
+          <w:tcPr>
+            <w:tcW w:w="2055" w:type="dxa"/>
+          </w:tcPr>
+          <w:p>
+            <w:pPr>
+              <w:rPr>
+                <w:sz w:val="32"/>
+                <w:szCs w:val="32"/>
+              </w:rPr>
+            </w:pPr>
+            <w:r>
+              <w:rPr>
+                <w:sz w:val="32"/>
+                <w:szCs w:val="32"/>
+              </w:rPr>
+              <w:t>99</w:t>
+            </w:r>
+          </w:p>
+        </w:tc>
+        <w:tc>
+          <w:tcPr>
+            <w:tcW w:w="2055" w:type="dxa"/>
+          </w:tcPr>
+          <w:p>
+            <w:pPr>
+              <w:rPr>
+                <w:sz w:val="32"/>
+                <w:szCs w:val="32"/>
+              </w:rPr>
+            </w:pPr>
+            <w:r>
+              <w:rPr>
+                <w:sz w:val="32"/>
+                <w:szCs w:val="32"/>
+              </w:rPr>
+              <w:t>1</w:t>
+            </w:r>
+          </w:p>
+        </w:tc>
+      </w:tr>
+      <w:tr>
+        <w:trPr>
+          <w:trHeight w:val="412"/>
+        </w:trPr>
+        <w:tc>
+          <w:tcPr>
+            <w:tcW w:w="2055" w:type="dxa"/>
+          </w:tcPr>
+          <w:p>
+            <w:pPr>
+              <w:rPr>
+                <w:sz w:val="32"/>
+                <w:szCs w:val="32"/>
+              </w:rPr>
+            </w:pPr>
+            <w:r>
+              <w:rPr>
+                <w:sz w:val="32"/>
+                <w:szCs w:val="32"/>
+              </w:rPr>
+              <w:t>10</w:t>
+            </w:r>
+            <w:r>
+              <w:rPr>
+                <w:sz w:val="32"/>
+                <w:szCs w:val="32"/>
+              </w:rPr>
+              <w:t>4</w:t>
+            </w:r>
+          </w:p>
+        </w:tc>
+        <w:tc>
+          <w:tcPr>
+            <w:tcW w:w="2055" w:type="dxa"/>
+          </w:tcPr>
+          <w:p>
+            <w:pPr>
+              <w:rPr>
+                <w:sz w:val="32"/>
+                <w:szCs w:val="32"/>
+              </w:rPr>
+            </w:pPr>
+            <w:r>
+              <w:rPr>
+                <w:sz w:val="32"/>
+                <w:szCs w:val="32"/>
+              </w:rPr>
+              <w:t>Tinkey</w:t>
+            </w:r>
+          </w:p>
+        </w:tc>
+        <w:tc>
+          <w:tcPr>
+            <w:tcW w:w="2055" w:type="dxa"/>
+          </w:tcPr>
+          <w:p>
+            <w:pPr>
+              <w:rPr>
+                <w:sz w:val="32"/>
+                <w:szCs w:val="32"/>
+              </w:rPr>
+            </w:pPr>
+            <w:r>
+              <w:rPr>
+                <w:sz w:val="32"/>
+                <w:szCs w:val="32"/>
+              </w:rPr>
+              <w:t>80</w:t>
+            </w:r>
+          </w:p>
+        </w:tc>
+        <w:tc>
+          <w:tcPr>
+            <w:tcW w:w="2055" w:type="dxa"/>
+          </w:tcPr>
+          <w:p>
+            <w:pPr>
+              <w:rPr>
+                <w:sz w:val="32"/>
+                <w:szCs w:val="32"/>
+              </w:rPr>
+            </w:pPr>
+            <w:r>
+              <w:rPr>
+                <w:sz w:val="32"/>
+                <w:szCs w:val="32"/>
+              </w:rPr>
+              <w:t>2</w:t>
+            </w:r>
+          </w:p>
+        </w:tc>
+      </w:tr>
+      <w:tr>
+        <w:trPr>
+          <w:trHeight w:val="412"/>
+        </w:trPr>
+        <w:tc>
+          <w:tcPr>
+            <w:tcW w:w="2055" w:type="dxa"/>
+          </w:tcPr>
+          <w:p>
+            <w:pPr>
+              <w:rPr>
+                <w:sz w:val="32"/>
+                <w:szCs w:val="32"/>
+              </w:rPr>
+            </w:pPr>
+            <w:r>
+              <w:rPr>
+                <w:sz w:val="32"/>
+                <w:szCs w:val="32"/>
+              </w:rPr>
+              <w:t>10</w:t>
+            </w:r>
+            <w:r>
+              <w:rPr>
+                <w:sz w:val="32"/>
+                <w:szCs w:val="32"/>
+              </w:rPr>
+              <w:t>5</w:t>
+            </w:r>
+          </w:p>
+        </w:tc>
+        <w:tc>
+          <w:tcPr>
+            <w:tcW w:w="2055" w:type="dxa"/>
+          </w:tcPr>
+          <w:p>
+            <w:pPr>
+              <w:rPr>
+                <w:sz w:val="32"/>
+                <w:szCs w:val="32"/>
+              </w:rPr>
+            </w:pPr>
+            <w:r>
+              <w:rPr>
+                <w:sz w:val="32"/>
+                <w:szCs w:val="32"/>
+              </w:rPr>
+              <w:t>King</w:t>
+            </w:r>
+          </w:p>
+        </w:tc>
+        <w:tc>
+          <w:tcPr>
+            <w:tcW w:w="2055" w:type="dxa"/>
+          </w:tcPr>
+          <w:p>
+            <w:pPr>
+              <w:rPr>
+                <w:sz w:val="32"/>
+                <w:szCs w:val="32"/>
+              </w:rPr>
+            </w:pPr>
+            <w:r>
+              <w:rPr>
+                <w:sz w:val="32"/>
+                <w:szCs w:val="32"/>
+              </w:rPr>
+              <w:t>101</w:t>
+            </w:r>
+          </w:p>
+        </w:tc>
+        <w:tc>
+          <w:tcPr>
+            <w:tcW w:w="2055" w:type="dxa"/>
+          </w:tcPr>
+          <w:p>
+            <w:pPr>
+              <w:rPr>
+                <w:sz w:val="32"/>
+                <w:szCs w:val="32"/>
+              </w:rPr>
+            </w:pPr>
+            <w:r>
+              <w:rPr>
+                <w:sz w:val="32"/>
+                <w:szCs w:val="32"/>
+              </w:rPr>
+              <w:t>2</w:t>
+            </w:r>
+          </w:p>
+        </w:tc>
+      </w:tr>
+    </w:tbl>
+    <w:p>
+      <w:pPr>
+        <w:rPr>
+          <w:b/>
+          <w:bCs/>
+          <w:sz w:val="32"/>
+          <w:szCs w:val="32"/>
+        </w:rPr>
+      </w:pPr>
+    </w:p>
+    <w:p>
+      <w:pPr>
+        <w:rPr>
+          <w:b/>
+          <w:bCs/>
+          <w:sz w:val="32"/>
+          <w:szCs w:val="32"/>
+        </w:rPr>
+      </w:pPr>
     </w:p>
     <w:sectPr>
       <w:pgSz w:w="12240" w:h="15840"/>
@@ -2444,7 +4328,7 @@
   <w:style w:type="paragraph" w:default="1" w:styleId="Normal">
     <w:name w:val="Normal"/>
     <w:qFormat/>
-    <w:rsid w:val="0055351C"/>
+    <w:rsid w:val="00C42138"/>
   </w:style>
   <w:style w:type="paragraph" w:styleId="Heading1">
     <w:name w:val="heading 1"/>

</xml_diff>

<commit_message>
Many to many mapping code and doc uploaded
</commit_message>
<xml_diff>
--- a/Docs related to Hibernate/Hibernate Mappings.docx
+++ b/Docs related to Hibernate/Hibernate Mappings.docx
@@ -25,8 +25,8 @@
         <w:tblLook w:val="04A0" w:firstRow="1" w:lastRow="0" w:firstColumn="1" w:lastColumn="0" w:noHBand="0" w:noVBand="1"/>
       </w:tblPr>
       <w:tblGrid>
-        <w:gridCol w:w="1243"/>
-        <w:gridCol w:w="1274"/>
+        <w:gridCol w:w="1098"/>
+        <w:gridCol w:w="1419"/>
         <w:gridCol w:w="1656"/>
       </w:tblGrid>
       <w:tr>
@@ -35,7 +35,7 @@
         </w:trPr>
         <w:tc>
           <w:tcPr>
-            <w:tcW w:w="1243" w:type="dxa"/>
+            <w:tcW w:w="1098" w:type="dxa"/>
           </w:tcPr>
           <w:p>
             <w:pPr>
@@ -56,7 +56,7 @@
         </w:tc>
         <w:tc>
           <w:tcPr>
-            <w:tcW w:w="1243" w:type="dxa"/>
+            <w:tcW w:w="1419" w:type="dxa"/>
           </w:tcPr>
           <w:p>
             <w:pPr>
@@ -77,7 +77,7 @@
         </w:tc>
         <w:tc>
           <w:tcPr>
-            <w:tcW w:w="1243" w:type="dxa"/>
+            <w:tcW w:w="1656" w:type="dxa"/>
           </w:tcPr>
           <w:p>
             <w:pPr>
@@ -105,7 +105,7 @@
         </w:trPr>
         <w:tc>
           <w:tcPr>
-            <w:tcW w:w="1243" w:type="dxa"/>
+            <w:tcW w:w="1098" w:type="dxa"/>
           </w:tcPr>
           <w:p>
             <w:pPr>
@@ -126,7 +126,7 @@
         </w:tc>
         <w:tc>
           <w:tcPr>
-            <w:tcW w:w="1243" w:type="dxa"/>
+            <w:tcW w:w="1419" w:type="dxa"/>
           </w:tcPr>
           <w:p>
             <w:pPr>
@@ -147,7 +147,7 @@
         </w:tc>
         <w:tc>
           <w:tcPr>
-            <w:tcW w:w="1243" w:type="dxa"/>
+            <w:tcW w:w="1656" w:type="dxa"/>
           </w:tcPr>
           <w:p>
             <w:pPr>
@@ -173,7 +173,7 @@
         </w:trPr>
         <w:tc>
           <w:tcPr>
-            <w:tcW w:w="1243" w:type="dxa"/>
+            <w:tcW w:w="1098" w:type="dxa"/>
           </w:tcPr>
           <w:p>
             <w:pPr>
@@ -194,7 +194,7 @@
         </w:tc>
         <w:tc>
           <w:tcPr>
-            <w:tcW w:w="1243" w:type="dxa"/>
+            <w:tcW w:w="1419" w:type="dxa"/>
           </w:tcPr>
           <w:p>
             <w:pPr>
@@ -215,7 +215,7 @@
         </w:tc>
         <w:tc>
           <w:tcPr>
-            <w:tcW w:w="1243" w:type="dxa"/>
+            <w:tcW w:w="1656" w:type="dxa"/>
           </w:tcPr>
           <w:p>
             <w:pPr>
@@ -3908,6 +3908,1962 @@
         </w:rPr>
       </w:pPr>
     </w:p>
+    <w:p>
+      <w:pPr>
+        <w:jc w:val="center"/>
+        <w:rPr>
+          <w:b/>
+          <w:bCs/>
+          <w:sz w:val="32"/>
+          <w:szCs w:val="32"/>
+        </w:rPr>
+      </w:pPr>
+    </w:p>
+    <w:p>
+      <w:pPr>
+        <w:jc w:val="center"/>
+        <w:rPr>
+          <w:b/>
+          <w:bCs/>
+          <w:sz w:val="32"/>
+          <w:szCs w:val="32"/>
+        </w:rPr>
+      </w:pPr>
+    </w:p>
+    <w:p>
+      <w:pPr>
+        <w:jc w:val="center"/>
+        <w:rPr>
+          <w:b/>
+          <w:bCs/>
+          <w:sz w:val="32"/>
+          <w:szCs w:val="32"/>
+        </w:rPr>
+      </w:pPr>
+    </w:p>
+    <w:p>
+      <w:pPr>
+        <w:jc w:val="center"/>
+        <w:rPr>
+          <w:b/>
+          <w:bCs/>
+          <w:sz w:val="32"/>
+          <w:szCs w:val="32"/>
+        </w:rPr>
+      </w:pPr>
+    </w:p>
+    <w:p>
+      <w:pPr>
+        <w:jc w:val="center"/>
+        <w:rPr>
+          <w:b/>
+          <w:bCs/>
+          <w:sz w:val="32"/>
+          <w:szCs w:val="32"/>
+        </w:rPr>
+      </w:pPr>
+    </w:p>
+    <w:p>
+      <w:pPr>
+        <w:jc w:val="center"/>
+        <w:rPr>
+          <w:b/>
+          <w:bCs/>
+          <w:sz w:val="32"/>
+          <w:szCs w:val="32"/>
+        </w:rPr>
+      </w:pPr>
+    </w:p>
+    <w:p>
+      <w:pPr>
+        <w:jc w:val="center"/>
+        <w:rPr>
+          <w:b/>
+          <w:bCs/>
+          <w:sz w:val="32"/>
+          <w:szCs w:val="32"/>
+        </w:rPr>
+      </w:pPr>
+    </w:p>
+    <w:p>
+      <w:pPr>
+        <w:jc w:val="center"/>
+        <w:rPr>
+          <w:b/>
+          <w:bCs/>
+          <w:sz w:val="32"/>
+          <w:szCs w:val="32"/>
+        </w:rPr>
+      </w:pPr>
+      <w:proofErr w:type="spellStart"/>
+      <w:r>
+        <w:rPr>
+          <w:b/>
+          <w:bCs/>
+          <w:sz w:val="32"/>
+          <w:szCs w:val="32"/>
+        </w:rPr>
+        <w:lastRenderedPageBreak/>
+        <w:t>ManyToMany</w:t>
+      </w:r>
+      <w:proofErr w:type="spellEnd"/>
+    </w:p>
+    <w:p>
+      <w:pPr>
+        <w:jc w:val="center"/>
+        <w:rPr>
+          <w:b/>
+          <w:bCs/>
+          <w:sz w:val="32"/>
+          <w:szCs w:val="32"/>
+        </w:rPr>
+      </w:pPr>
+    </w:p>
+    <w:p>
+      <w:pPr>
+        <w:rPr>
+          <w:b/>
+          <w:bCs/>
+          <w:sz w:val="32"/>
+          <w:szCs w:val="32"/>
+        </w:rPr>
+      </w:pPr>
+      <w:r>
+        <w:rPr>
+          <w:b/>
+          <w:bCs/>
+          <w:sz w:val="32"/>
+          <w:szCs w:val="32"/>
+        </w:rPr>
+        <w:drawing>
+          <wp:inline distT="0" distB="0" distL="0" distR="0" wp14:anchorId="2A7DAD1E" wp14:editId="3DD73964">
+            <wp:extent cx="5943600" cy="3705860"/>
+            <wp:effectExtent l="0" t="0" r="0" b="0"/>
+            <wp:docPr id="521455484" name="Picture 1"/>
+            <wp:cNvGraphicFramePr>
+              <a:graphicFrameLocks xmlns:a="http://schemas.openxmlformats.org/drawingml/2006/main" noChangeAspect="1"/>
+            </wp:cNvGraphicFramePr>
+            <a:graphic xmlns:a="http://schemas.openxmlformats.org/drawingml/2006/main">
+              <a:graphicData uri="http://schemas.openxmlformats.org/drawingml/2006/picture">
+                <pic:pic xmlns:pic="http://schemas.openxmlformats.org/drawingml/2006/picture">
+                  <pic:nvPicPr>
+                    <pic:cNvPr id="521455484" name=""/>
+                    <pic:cNvPicPr/>
+                  </pic:nvPicPr>
+                  <pic:blipFill>
+                    <a:blip r:embed="rId4"/>
+                    <a:stretch>
+                      <a:fillRect/>
+                    </a:stretch>
+                  </pic:blipFill>
+                  <pic:spPr>
+                    <a:xfrm>
+                      <a:off x="0" y="0"/>
+                      <a:ext cx="5943600" cy="3705860"/>
+                    </a:xfrm>
+                    <a:prstGeom prst="rect">
+                      <a:avLst/>
+                    </a:prstGeom>
+                  </pic:spPr>
+                </pic:pic>
+              </a:graphicData>
+            </a:graphic>
+          </wp:inline>
+        </w:drawing>
+      </w:r>
+    </w:p>
+    <w:p>
+      <w:pPr>
+        <w:rPr>
+          <w:b/>
+          <w:bCs/>
+          <w:sz w:val="32"/>
+          <w:szCs w:val="32"/>
+        </w:rPr>
+      </w:pPr>
+    </w:p>
+    <w:p>
+      <w:pPr>
+        <w:rPr>
+          <w:b/>
+          <w:bCs/>
+          <w:sz w:val="32"/>
+          <w:szCs w:val="32"/>
+        </w:rPr>
+      </w:pPr>
+    </w:p>
+    <w:p>
+      <w:pPr>
+        <w:rPr>
+          <w:b/>
+          <w:bCs/>
+          <w:sz w:val="32"/>
+          <w:szCs w:val="32"/>
+        </w:rPr>
+      </w:pPr>
+    </w:p>
+    <w:p>
+      <w:pPr>
+        <w:rPr>
+          <w:b/>
+          <w:bCs/>
+          <w:sz w:val="32"/>
+          <w:szCs w:val="32"/>
+        </w:rPr>
+      </w:pPr>
+    </w:p>
+    <w:p>
+      <w:pPr>
+        <w:rPr>
+          <w:b/>
+          <w:bCs/>
+          <w:sz w:val="32"/>
+          <w:szCs w:val="32"/>
+        </w:rPr>
+      </w:pPr>
+    </w:p>
+    <w:p>
+      <w:pPr>
+        <w:rPr>
+          <w:b/>
+          <w:bCs/>
+          <w:sz w:val="32"/>
+          <w:szCs w:val="32"/>
+        </w:rPr>
+      </w:pPr>
+    </w:p>
+    <w:p>
+      <w:pPr>
+        <w:rPr>
+          <w:b/>
+          <w:bCs/>
+          <w:sz w:val="32"/>
+          <w:szCs w:val="32"/>
+        </w:rPr>
+      </w:pPr>
+    </w:p>
+    <w:p>
+      <w:pPr>
+        <w:rPr>
+          <w:b/>
+          <w:bCs/>
+          <w:sz w:val="32"/>
+          <w:szCs w:val="32"/>
+        </w:rPr>
+      </w:pPr>
+    </w:p>
+    <w:p>
+      <w:pPr>
+        <w:rPr>
+          <w:b/>
+          <w:bCs/>
+          <w:sz w:val="32"/>
+          <w:szCs w:val="32"/>
+        </w:rPr>
+      </w:pPr>
+      <w:r>
+        <w:rPr>
+          <w:b/>
+          <w:bCs/>
+          <w:sz w:val="32"/>
+          <w:szCs w:val="32"/>
+        </w:rPr>
+        <w:lastRenderedPageBreak/>
+        <w:t>Student</w:t>
+      </w:r>
+    </w:p>
+    <w:tbl>
+      <w:tblPr>
+        <w:tblStyle w:val="TableGrid"/>
+        <w:tblW w:w="0" w:type="auto"/>
+        <w:tblLook w:val="04A0" w:firstRow="1" w:lastRow="0" w:firstColumn="1" w:lastColumn="0" w:noHBand="0" w:noVBand="1"/>
+      </w:tblPr>
+      <w:tblGrid>
+        <w:gridCol w:w="2145"/>
+        <w:gridCol w:w="2145"/>
+        <w:gridCol w:w="2145"/>
+      </w:tblGrid>
+      <w:tr>
+        <w:trPr>
+          <w:trHeight w:val="397"/>
+        </w:trPr>
+        <w:tc>
+          <w:tcPr>
+            <w:tcW w:w="2145" w:type="dxa"/>
+          </w:tcPr>
+          <w:p>
+            <w:pPr>
+              <w:rPr>
+                <w:b/>
+                <w:bCs/>
+                <w:sz w:val="32"/>
+                <w:szCs w:val="32"/>
+              </w:rPr>
+            </w:pPr>
+            <w:r>
+              <w:rPr>
+                <w:b/>
+                <w:bCs/>
+                <w:sz w:val="32"/>
+                <w:szCs w:val="32"/>
+              </w:rPr>
+              <w:t>Id</w:t>
+            </w:r>
+          </w:p>
+        </w:tc>
+        <w:tc>
+          <w:tcPr>
+            <w:tcW w:w="2145" w:type="dxa"/>
+          </w:tcPr>
+          <w:p>
+            <w:pPr>
+              <w:rPr>
+                <w:b/>
+                <w:bCs/>
+                <w:sz w:val="32"/>
+                <w:szCs w:val="32"/>
+              </w:rPr>
+            </w:pPr>
+            <w:r>
+              <w:rPr>
+                <w:b/>
+                <w:bCs/>
+                <w:sz w:val="32"/>
+                <w:szCs w:val="32"/>
+              </w:rPr>
+              <w:t>Name</w:t>
+            </w:r>
+          </w:p>
+        </w:tc>
+        <w:tc>
+          <w:tcPr>
+            <w:tcW w:w="2145" w:type="dxa"/>
+          </w:tcPr>
+          <w:p>
+            <w:pPr>
+              <w:rPr>
+                <w:b/>
+                <w:bCs/>
+                <w:sz w:val="32"/>
+                <w:szCs w:val="32"/>
+              </w:rPr>
+            </w:pPr>
+            <w:r>
+              <w:rPr>
+                <w:b/>
+                <w:bCs/>
+                <w:sz w:val="32"/>
+                <w:szCs w:val="32"/>
+              </w:rPr>
+              <w:t>Age</w:t>
+            </w:r>
+          </w:p>
+        </w:tc>
+      </w:tr>
+      <w:tr>
+        <w:trPr>
+          <w:trHeight w:val="397"/>
+        </w:trPr>
+        <w:tc>
+          <w:tcPr>
+            <w:tcW w:w="2145" w:type="dxa"/>
+          </w:tcPr>
+          <w:p>
+            <w:pPr>
+              <w:rPr>
+                <w:sz w:val="32"/>
+                <w:szCs w:val="32"/>
+              </w:rPr>
+            </w:pPr>
+            <w:r>
+              <w:rPr>
+                <w:sz w:val="32"/>
+                <w:szCs w:val="32"/>
+              </w:rPr>
+              <w:t>1</w:t>
+            </w:r>
+          </w:p>
+        </w:tc>
+        <w:tc>
+          <w:tcPr>
+            <w:tcW w:w="2145" w:type="dxa"/>
+          </w:tcPr>
+          <w:p>
+            <w:pPr>
+              <w:rPr>
+                <w:sz w:val="32"/>
+                <w:szCs w:val="32"/>
+              </w:rPr>
+            </w:pPr>
+            <w:r>
+              <w:rPr>
+                <w:sz w:val="32"/>
+                <w:szCs w:val="32"/>
+              </w:rPr>
+              <w:t>Inky</w:t>
+            </w:r>
+          </w:p>
+        </w:tc>
+        <w:tc>
+          <w:tcPr>
+            <w:tcW w:w="2145" w:type="dxa"/>
+          </w:tcPr>
+          <w:p>
+            <w:pPr>
+              <w:rPr>
+                <w:sz w:val="32"/>
+                <w:szCs w:val="32"/>
+              </w:rPr>
+            </w:pPr>
+            <w:r>
+              <w:rPr>
+                <w:sz w:val="32"/>
+                <w:szCs w:val="32"/>
+              </w:rPr>
+              <w:t>20</w:t>
+            </w:r>
+          </w:p>
+        </w:tc>
+      </w:tr>
+      <w:tr>
+        <w:trPr>
+          <w:trHeight w:val="397"/>
+        </w:trPr>
+        <w:tc>
+          <w:tcPr>
+            <w:tcW w:w="2145" w:type="dxa"/>
+          </w:tcPr>
+          <w:p>
+            <w:pPr>
+              <w:rPr>
+                <w:sz w:val="32"/>
+                <w:szCs w:val="32"/>
+              </w:rPr>
+            </w:pPr>
+            <w:r>
+              <w:rPr>
+                <w:sz w:val="32"/>
+                <w:szCs w:val="32"/>
+              </w:rPr>
+              <w:t>2</w:t>
+            </w:r>
+          </w:p>
+        </w:tc>
+        <w:tc>
+          <w:tcPr>
+            <w:tcW w:w="2145" w:type="dxa"/>
+          </w:tcPr>
+          <w:p>
+            <w:pPr>
+              <w:rPr>
+                <w:sz w:val="32"/>
+                <w:szCs w:val="32"/>
+              </w:rPr>
+            </w:pPr>
+            <w:r>
+              <w:rPr>
+                <w:sz w:val="32"/>
+                <w:szCs w:val="32"/>
+              </w:rPr>
+              <w:t>Pinky</w:t>
+            </w:r>
+          </w:p>
+        </w:tc>
+        <w:tc>
+          <w:tcPr>
+            <w:tcW w:w="2145" w:type="dxa"/>
+          </w:tcPr>
+          <w:p>
+            <w:pPr>
+              <w:rPr>
+                <w:sz w:val="32"/>
+                <w:szCs w:val="32"/>
+              </w:rPr>
+            </w:pPr>
+            <w:r>
+              <w:rPr>
+                <w:sz w:val="32"/>
+                <w:szCs w:val="32"/>
+              </w:rPr>
+              <w:t>21</w:t>
+            </w:r>
+          </w:p>
+        </w:tc>
+      </w:tr>
+      <w:tr>
+        <w:trPr>
+          <w:trHeight w:val="397"/>
+        </w:trPr>
+        <w:tc>
+          <w:tcPr>
+            <w:tcW w:w="2145" w:type="dxa"/>
+          </w:tcPr>
+          <w:p>
+            <w:pPr>
+              <w:rPr>
+                <w:sz w:val="32"/>
+                <w:szCs w:val="32"/>
+              </w:rPr>
+            </w:pPr>
+            <w:r>
+              <w:rPr>
+                <w:sz w:val="32"/>
+                <w:szCs w:val="32"/>
+              </w:rPr>
+              <w:t>3</w:t>
+            </w:r>
+          </w:p>
+        </w:tc>
+        <w:tc>
+          <w:tcPr>
+            <w:tcW w:w="2145" w:type="dxa"/>
+          </w:tcPr>
+          <w:p>
+            <w:pPr>
+              <w:rPr>
+                <w:sz w:val="32"/>
+                <w:szCs w:val="32"/>
+              </w:rPr>
+            </w:pPr>
+            <w:proofErr w:type="spellStart"/>
+            <w:r>
+              <w:rPr>
+                <w:sz w:val="32"/>
+                <w:szCs w:val="32"/>
+              </w:rPr>
+              <w:t>Ponky</w:t>
+            </w:r>
+            <w:proofErr w:type="spellEnd"/>
+          </w:p>
+        </w:tc>
+        <w:tc>
+          <w:tcPr>
+            <w:tcW w:w="2145" w:type="dxa"/>
+          </w:tcPr>
+          <w:p>
+            <w:pPr>
+              <w:rPr>
+                <w:sz w:val="32"/>
+                <w:szCs w:val="32"/>
+              </w:rPr>
+            </w:pPr>
+            <w:r>
+              <w:rPr>
+                <w:sz w:val="32"/>
+                <w:szCs w:val="32"/>
+              </w:rPr>
+              <w:t>22</w:t>
+            </w:r>
+          </w:p>
+        </w:tc>
+      </w:tr>
+    </w:tbl>
+    <w:p>
+      <w:pPr>
+        <w:rPr>
+          <w:b/>
+          <w:bCs/>
+          <w:sz w:val="32"/>
+          <w:szCs w:val="32"/>
+        </w:rPr>
+      </w:pPr>
+    </w:p>
+    <w:p>
+      <w:pPr>
+        <w:rPr>
+          <w:b/>
+          <w:bCs/>
+          <w:sz w:val="32"/>
+          <w:szCs w:val="32"/>
+        </w:rPr>
+      </w:pPr>
+      <w:r>
+        <w:rPr>
+          <w:b/>
+          <w:bCs/>
+          <w:sz w:val="32"/>
+          <w:szCs w:val="32"/>
+        </w:rPr>
+        <w:t>Course</w:t>
+      </w:r>
+    </w:p>
+    <w:tbl>
+      <w:tblPr>
+        <w:tblStyle w:val="TableGrid"/>
+        <w:tblW w:w="0" w:type="auto"/>
+        <w:tblLook w:val="04A0" w:firstRow="1" w:lastRow="0" w:firstColumn="1" w:lastColumn="0" w:noHBand="0" w:noVBand="1"/>
+      </w:tblPr>
+      <w:tblGrid>
+        <w:gridCol w:w="1339"/>
+        <w:gridCol w:w="1339"/>
+        <w:gridCol w:w="1339"/>
+      </w:tblGrid>
+      <w:tr>
+        <w:trPr>
+          <w:trHeight w:val="230"/>
+        </w:trPr>
+        <w:tc>
+          <w:tcPr>
+            <w:tcW w:w="1339" w:type="dxa"/>
+          </w:tcPr>
+          <w:p>
+            <w:pPr>
+              <w:rPr>
+                <w:b/>
+                <w:bCs/>
+                <w:sz w:val="32"/>
+                <w:szCs w:val="32"/>
+              </w:rPr>
+            </w:pPr>
+            <w:r>
+              <w:rPr>
+                <w:b/>
+                <w:bCs/>
+                <w:sz w:val="32"/>
+                <w:szCs w:val="32"/>
+              </w:rPr>
+              <w:t>Id</w:t>
+            </w:r>
+          </w:p>
+        </w:tc>
+        <w:tc>
+          <w:tcPr>
+            <w:tcW w:w="1339" w:type="dxa"/>
+          </w:tcPr>
+          <w:p>
+            <w:pPr>
+              <w:rPr>
+                <w:b/>
+                <w:bCs/>
+                <w:sz w:val="32"/>
+                <w:szCs w:val="32"/>
+              </w:rPr>
+            </w:pPr>
+            <w:r>
+              <w:rPr>
+                <w:b/>
+                <w:bCs/>
+                <w:sz w:val="32"/>
+                <w:szCs w:val="32"/>
+              </w:rPr>
+              <w:t>Name</w:t>
+            </w:r>
+          </w:p>
+        </w:tc>
+        <w:tc>
+          <w:tcPr>
+            <w:tcW w:w="1339" w:type="dxa"/>
+          </w:tcPr>
+          <w:p>
+            <w:pPr>
+              <w:rPr>
+                <w:b/>
+                <w:bCs/>
+                <w:sz w:val="32"/>
+                <w:szCs w:val="32"/>
+              </w:rPr>
+            </w:pPr>
+            <w:r>
+              <w:rPr>
+                <w:b/>
+                <w:bCs/>
+                <w:sz w:val="32"/>
+                <w:szCs w:val="32"/>
+              </w:rPr>
+              <w:t>Price</w:t>
+            </w:r>
+          </w:p>
+        </w:tc>
+      </w:tr>
+      <w:tr>
+        <w:trPr>
+          <w:trHeight w:val="230"/>
+        </w:trPr>
+        <w:tc>
+          <w:tcPr>
+            <w:tcW w:w="1339" w:type="dxa"/>
+          </w:tcPr>
+          <w:p>
+            <w:pPr>
+              <w:rPr>
+                <w:sz w:val="32"/>
+                <w:szCs w:val="32"/>
+              </w:rPr>
+            </w:pPr>
+            <w:r>
+              <w:rPr>
+                <w:sz w:val="32"/>
+                <w:szCs w:val="32"/>
+              </w:rPr>
+              <w:t>10</w:t>
+            </w:r>
+            <w:r>
+              <w:rPr>
+                <w:sz w:val="32"/>
+                <w:szCs w:val="32"/>
+              </w:rPr>
+              <w:t>1</w:t>
+            </w:r>
+          </w:p>
+        </w:tc>
+        <w:tc>
+          <w:tcPr>
+            <w:tcW w:w="1339" w:type="dxa"/>
+          </w:tcPr>
+          <w:p>
+            <w:pPr>
+              <w:rPr>
+                <w:sz w:val="32"/>
+                <w:szCs w:val="32"/>
+              </w:rPr>
+            </w:pPr>
+            <w:r>
+              <w:rPr>
+                <w:sz w:val="32"/>
+                <w:szCs w:val="32"/>
+              </w:rPr>
+              <w:t>HTML</w:t>
+            </w:r>
+          </w:p>
+        </w:tc>
+        <w:tc>
+          <w:tcPr>
+            <w:tcW w:w="1339" w:type="dxa"/>
+          </w:tcPr>
+          <w:p>
+            <w:pPr>
+              <w:rPr>
+                <w:sz w:val="32"/>
+                <w:szCs w:val="32"/>
+              </w:rPr>
+            </w:pPr>
+            <w:r>
+              <w:rPr>
+                <w:sz w:val="32"/>
+                <w:szCs w:val="32"/>
+              </w:rPr>
+              <w:t>10000</w:t>
+            </w:r>
+          </w:p>
+        </w:tc>
+      </w:tr>
+      <w:tr>
+        <w:trPr>
+          <w:trHeight w:val="230"/>
+        </w:trPr>
+        <w:tc>
+          <w:tcPr>
+            <w:tcW w:w="1339" w:type="dxa"/>
+          </w:tcPr>
+          <w:p>
+            <w:pPr>
+              <w:rPr>
+                <w:sz w:val="32"/>
+                <w:szCs w:val="32"/>
+              </w:rPr>
+            </w:pPr>
+            <w:r>
+              <w:rPr>
+                <w:sz w:val="32"/>
+                <w:szCs w:val="32"/>
+              </w:rPr>
+              <w:t>10</w:t>
+            </w:r>
+            <w:r>
+              <w:rPr>
+                <w:sz w:val="32"/>
+                <w:szCs w:val="32"/>
+              </w:rPr>
+              <w:t>2</w:t>
+            </w:r>
+          </w:p>
+        </w:tc>
+        <w:tc>
+          <w:tcPr>
+            <w:tcW w:w="1339" w:type="dxa"/>
+          </w:tcPr>
+          <w:p>
+            <w:pPr>
+              <w:rPr>
+                <w:sz w:val="32"/>
+                <w:szCs w:val="32"/>
+              </w:rPr>
+            </w:pPr>
+            <w:r>
+              <w:rPr>
+                <w:sz w:val="32"/>
+                <w:szCs w:val="32"/>
+              </w:rPr>
+              <w:t>CSS</w:t>
+            </w:r>
+          </w:p>
+        </w:tc>
+        <w:tc>
+          <w:tcPr>
+            <w:tcW w:w="1339" w:type="dxa"/>
+          </w:tcPr>
+          <w:p>
+            <w:pPr>
+              <w:rPr>
+                <w:sz w:val="32"/>
+                <w:szCs w:val="32"/>
+              </w:rPr>
+            </w:pPr>
+            <w:r>
+              <w:rPr>
+                <w:sz w:val="32"/>
+                <w:szCs w:val="32"/>
+              </w:rPr>
+              <w:t>5000</w:t>
+            </w:r>
+          </w:p>
+        </w:tc>
+      </w:tr>
+      <w:tr>
+        <w:trPr>
+          <w:trHeight w:val="230"/>
+        </w:trPr>
+        <w:tc>
+          <w:tcPr>
+            <w:tcW w:w="1339" w:type="dxa"/>
+          </w:tcPr>
+          <w:p>
+            <w:pPr>
+              <w:rPr>
+                <w:sz w:val="32"/>
+                <w:szCs w:val="32"/>
+              </w:rPr>
+            </w:pPr>
+            <w:r>
+              <w:rPr>
+                <w:sz w:val="32"/>
+                <w:szCs w:val="32"/>
+              </w:rPr>
+              <w:t>10</w:t>
+            </w:r>
+            <w:r>
+              <w:rPr>
+                <w:sz w:val="32"/>
+                <w:szCs w:val="32"/>
+              </w:rPr>
+              <w:t>3</w:t>
+            </w:r>
+          </w:p>
+        </w:tc>
+        <w:tc>
+          <w:tcPr>
+            <w:tcW w:w="1339" w:type="dxa"/>
+          </w:tcPr>
+          <w:p>
+            <w:pPr>
+              <w:rPr>
+                <w:sz w:val="32"/>
+                <w:szCs w:val="32"/>
+              </w:rPr>
+            </w:pPr>
+            <w:r>
+              <w:rPr>
+                <w:sz w:val="32"/>
+                <w:szCs w:val="32"/>
+              </w:rPr>
+              <w:t>J</w:t>
+            </w:r>
+            <w:r>
+              <w:rPr>
+                <w:sz w:val="32"/>
+                <w:szCs w:val="32"/>
+              </w:rPr>
+              <w:t>S</w:t>
+            </w:r>
+          </w:p>
+        </w:tc>
+        <w:tc>
+          <w:tcPr>
+            <w:tcW w:w="1339" w:type="dxa"/>
+          </w:tcPr>
+          <w:p>
+            <w:pPr>
+              <w:rPr>
+                <w:sz w:val="32"/>
+                <w:szCs w:val="32"/>
+              </w:rPr>
+            </w:pPr>
+            <w:r>
+              <w:rPr>
+                <w:sz w:val="32"/>
+                <w:szCs w:val="32"/>
+              </w:rPr>
+              <w:t>15000</w:t>
+            </w:r>
+          </w:p>
+        </w:tc>
+      </w:tr>
+      <w:tr>
+        <w:trPr>
+          <w:trHeight w:val="230"/>
+        </w:trPr>
+        <w:tc>
+          <w:tcPr>
+            <w:tcW w:w="1339" w:type="dxa"/>
+          </w:tcPr>
+          <w:p>
+            <w:pPr>
+              <w:rPr>
+                <w:sz w:val="32"/>
+                <w:szCs w:val="32"/>
+              </w:rPr>
+            </w:pPr>
+            <w:r>
+              <w:rPr>
+                <w:sz w:val="32"/>
+                <w:szCs w:val="32"/>
+              </w:rPr>
+              <w:t>10</w:t>
+            </w:r>
+            <w:r>
+              <w:rPr>
+                <w:sz w:val="32"/>
+                <w:szCs w:val="32"/>
+              </w:rPr>
+              <w:t>4</w:t>
+            </w:r>
+          </w:p>
+        </w:tc>
+        <w:tc>
+          <w:tcPr>
+            <w:tcW w:w="1339" w:type="dxa"/>
+          </w:tcPr>
+          <w:p>
+            <w:pPr>
+              <w:rPr>
+                <w:sz w:val="32"/>
+                <w:szCs w:val="32"/>
+              </w:rPr>
+            </w:pPr>
+            <w:r>
+              <w:rPr>
+                <w:sz w:val="32"/>
+                <w:szCs w:val="32"/>
+              </w:rPr>
+              <w:t>JAVA</w:t>
+            </w:r>
+          </w:p>
+        </w:tc>
+        <w:tc>
+          <w:tcPr>
+            <w:tcW w:w="1339" w:type="dxa"/>
+          </w:tcPr>
+          <w:p>
+            <w:pPr>
+              <w:rPr>
+                <w:sz w:val="32"/>
+                <w:szCs w:val="32"/>
+              </w:rPr>
+            </w:pPr>
+            <w:r>
+              <w:rPr>
+                <w:sz w:val="32"/>
+                <w:szCs w:val="32"/>
+              </w:rPr>
+              <w:t>20000</w:t>
+            </w:r>
+          </w:p>
+        </w:tc>
+      </w:tr>
+      <w:tr>
+        <w:trPr>
+          <w:trHeight w:val="230"/>
+        </w:trPr>
+        <w:tc>
+          <w:tcPr>
+            <w:tcW w:w="1339" w:type="dxa"/>
+          </w:tcPr>
+          <w:p>
+            <w:pPr>
+              <w:rPr>
+                <w:sz w:val="32"/>
+                <w:szCs w:val="32"/>
+              </w:rPr>
+            </w:pPr>
+            <w:r>
+              <w:rPr>
+                <w:sz w:val="32"/>
+                <w:szCs w:val="32"/>
+              </w:rPr>
+              <w:t>10</w:t>
+            </w:r>
+            <w:r>
+              <w:rPr>
+                <w:sz w:val="32"/>
+                <w:szCs w:val="32"/>
+              </w:rPr>
+              <w:t>5</w:t>
+            </w:r>
+          </w:p>
+        </w:tc>
+        <w:tc>
+          <w:tcPr>
+            <w:tcW w:w="1339" w:type="dxa"/>
+          </w:tcPr>
+          <w:p>
+            <w:pPr>
+              <w:rPr>
+                <w:sz w:val="32"/>
+                <w:szCs w:val="32"/>
+              </w:rPr>
+            </w:pPr>
+            <w:r>
+              <w:rPr>
+                <w:sz w:val="32"/>
+                <w:szCs w:val="32"/>
+              </w:rPr>
+              <w:t>PYTHON</w:t>
+            </w:r>
+          </w:p>
+        </w:tc>
+        <w:tc>
+          <w:tcPr>
+            <w:tcW w:w="1339" w:type="dxa"/>
+          </w:tcPr>
+          <w:p>
+            <w:pPr>
+              <w:rPr>
+                <w:sz w:val="32"/>
+                <w:szCs w:val="32"/>
+              </w:rPr>
+            </w:pPr>
+            <w:r>
+              <w:rPr>
+                <w:sz w:val="32"/>
+                <w:szCs w:val="32"/>
+              </w:rPr>
+              <w:t>20000</w:t>
+            </w:r>
+          </w:p>
+        </w:tc>
+      </w:tr>
+      <w:tr>
+        <w:trPr>
+          <w:trHeight w:val="230"/>
+        </w:trPr>
+        <w:tc>
+          <w:tcPr>
+            <w:tcW w:w="1339" w:type="dxa"/>
+          </w:tcPr>
+          <w:p>
+            <w:pPr>
+              <w:rPr>
+                <w:sz w:val="32"/>
+                <w:szCs w:val="32"/>
+              </w:rPr>
+            </w:pPr>
+            <w:r>
+              <w:rPr>
+                <w:sz w:val="32"/>
+                <w:szCs w:val="32"/>
+              </w:rPr>
+              <w:t>10</w:t>
+            </w:r>
+            <w:r>
+              <w:rPr>
+                <w:sz w:val="32"/>
+                <w:szCs w:val="32"/>
+              </w:rPr>
+              <w:t>6</w:t>
+            </w:r>
+          </w:p>
+        </w:tc>
+        <w:tc>
+          <w:tcPr>
+            <w:tcW w:w="1339" w:type="dxa"/>
+          </w:tcPr>
+          <w:p>
+            <w:pPr>
+              <w:rPr>
+                <w:sz w:val="32"/>
+                <w:szCs w:val="32"/>
+              </w:rPr>
+            </w:pPr>
+            <w:r>
+              <w:rPr>
+                <w:sz w:val="32"/>
+                <w:szCs w:val="32"/>
+              </w:rPr>
+              <w:t>REACT</w:t>
+            </w:r>
+          </w:p>
+        </w:tc>
+        <w:tc>
+          <w:tcPr>
+            <w:tcW w:w="1339" w:type="dxa"/>
+          </w:tcPr>
+          <w:p>
+            <w:pPr>
+              <w:rPr>
+                <w:sz w:val="32"/>
+                <w:szCs w:val="32"/>
+              </w:rPr>
+            </w:pPr>
+            <w:r>
+              <w:rPr>
+                <w:sz w:val="32"/>
+                <w:szCs w:val="32"/>
+              </w:rPr>
+              <w:t>19000</w:t>
+            </w:r>
+          </w:p>
+        </w:tc>
+      </w:tr>
+      <w:tr>
+        <w:trPr>
+          <w:trHeight w:val="235"/>
+        </w:trPr>
+        <w:tc>
+          <w:tcPr>
+            <w:tcW w:w="1339" w:type="dxa"/>
+          </w:tcPr>
+          <w:p>
+            <w:pPr>
+              <w:rPr>
+                <w:sz w:val="32"/>
+                <w:szCs w:val="32"/>
+              </w:rPr>
+            </w:pPr>
+            <w:r>
+              <w:rPr>
+                <w:sz w:val="32"/>
+                <w:szCs w:val="32"/>
+              </w:rPr>
+              <w:t>10</w:t>
+            </w:r>
+            <w:r>
+              <w:rPr>
+                <w:sz w:val="32"/>
+                <w:szCs w:val="32"/>
+              </w:rPr>
+              <w:t>7</w:t>
+            </w:r>
+          </w:p>
+        </w:tc>
+        <w:tc>
+          <w:tcPr>
+            <w:tcW w:w="1339" w:type="dxa"/>
+          </w:tcPr>
+          <w:p>
+            <w:pPr>
+              <w:rPr>
+                <w:sz w:val="32"/>
+                <w:szCs w:val="32"/>
+              </w:rPr>
+            </w:pPr>
+            <w:r>
+              <w:rPr>
+                <w:sz w:val="32"/>
+                <w:szCs w:val="32"/>
+              </w:rPr>
+              <w:t>DEVOPS</w:t>
+            </w:r>
+          </w:p>
+        </w:tc>
+        <w:tc>
+          <w:tcPr>
+            <w:tcW w:w="1339" w:type="dxa"/>
+          </w:tcPr>
+          <w:p>
+            <w:pPr>
+              <w:rPr>
+                <w:sz w:val="32"/>
+                <w:szCs w:val="32"/>
+              </w:rPr>
+            </w:pPr>
+            <w:r>
+              <w:rPr>
+                <w:sz w:val="32"/>
+                <w:szCs w:val="32"/>
+              </w:rPr>
+              <w:t>15000</w:t>
+            </w:r>
+          </w:p>
+        </w:tc>
+      </w:tr>
+    </w:tbl>
+    <w:p>
+      <w:pPr>
+        <w:rPr>
+          <w:b/>
+          <w:bCs/>
+          <w:sz w:val="32"/>
+          <w:szCs w:val="32"/>
+        </w:rPr>
+      </w:pPr>
+    </w:p>
+    <w:p>
+      <w:pPr>
+        <w:rPr>
+          <w:b/>
+          <w:bCs/>
+          <w:sz w:val="32"/>
+          <w:szCs w:val="32"/>
+        </w:rPr>
+      </w:pPr>
+    </w:p>
+    <w:p>
+      <w:pPr>
+        <w:rPr>
+          <w:b/>
+          <w:bCs/>
+          <w:sz w:val="32"/>
+          <w:szCs w:val="32"/>
+        </w:rPr>
+      </w:pPr>
+    </w:p>
+    <w:p>
+      <w:pPr>
+        <w:rPr>
+          <w:b/>
+          <w:bCs/>
+          <w:sz w:val="32"/>
+          <w:szCs w:val="32"/>
+        </w:rPr>
+      </w:pPr>
+    </w:p>
+    <w:p>
+      <w:pPr>
+        <w:rPr>
+          <w:b/>
+          <w:bCs/>
+          <w:sz w:val="32"/>
+          <w:szCs w:val="32"/>
+        </w:rPr>
+      </w:pPr>
+    </w:p>
+    <w:p>
+      <w:pPr>
+        <w:rPr>
+          <w:b/>
+          <w:bCs/>
+          <w:sz w:val="32"/>
+          <w:szCs w:val="32"/>
+        </w:rPr>
+      </w:pPr>
+    </w:p>
+    <w:p>
+      <w:pPr>
+        <w:rPr>
+          <w:b/>
+          <w:bCs/>
+          <w:sz w:val="32"/>
+          <w:szCs w:val="32"/>
+        </w:rPr>
+      </w:pPr>
+    </w:p>
+    <w:p>
+      <w:pPr>
+        <w:rPr>
+          <w:b/>
+          <w:bCs/>
+          <w:sz w:val="32"/>
+          <w:szCs w:val="32"/>
+        </w:rPr>
+      </w:pPr>
+    </w:p>
+    <w:p>
+      <w:pPr>
+        <w:rPr>
+          <w:b/>
+          <w:bCs/>
+          <w:sz w:val="32"/>
+          <w:szCs w:val="32"/>
+        </w:rPr>
+      </w:pPr>
+    </w:p>
+    <w:p>
+      <w:pPr>
+        <w:rPr>
+          <w:b/>
+          <w:bCs/>
+          <w:sz w:val="32"/>
+          <w:szCs w:val="32"/>
+        </w:rPr>
+      </w:pPr>
+      <w:proofErr w:type="spellStart"/>
+      <w:r>
+        <w:rPr>
+          <w:b/>
+          <w:bCs/>
+          <w:sz w:val="32"/>
+          <w:szCs w:val="32"/>
+        </w:rPr>
+        <w:lastRenderedPageBreak/>
+        <w:t>Student_Course</w:t>
+      </w:r>
+      <w:proofErr w:type="spellEnd"/>
+    </w:p>
+    <w:tbl>
+      <w:tblPr>
+        <w:tblStyle w:val="TableGrid"/>
+        <w:tblW w:w="0" w:type="auto"/>
+        <w:tblLook w:val="04A0" w:firstRow="1" w:lastRow="0" w:firstColumn="1" w:lastColumn="0" w:noHBand="0" w:noVBand="1"/>
+      </w:tblPr>
+      <w:tblGrid>
+        <w:gridCol w:w="4788"/>
+        <w:gridCol w:w="4788"/>
+      </w:tblGrid>
+      <w:tr>
+        <w:tc>
+          <w:tcPr>
+            <w:tcW w:w="4788" w:type="dxa"/>
+          </w:tcPr>
+          <w:p>
+            <w:pPr>
+              <w:rPr>
+                <w:b/>
+                <w:bCs/>
+                <w:sz w:val="32"/>
+                <w:szCs w:val="32"/>
+              </w:rPr>
+            </w:pPr>
+            <w:proofErr w:type="spellStart"/>
+            <w:r>
+              <w:rPr>
+                <w:b/>
+                <w:bCs/>
+                <w:sz w:val="32"/>
+                <w:szCs w:val="32"/>
+              </w:rPr>
+              <w:t>Student_Id</w:t>
+            </w:r>
+            <w:proofErr w:type="spellEnd"/>
+          </w:p>
+        </w:tc>
+        <w:tc>
+          <w:tcPr>
+            <w:tcW w:w="4788" w:type="dxa"/>
+          </w:tcPr>
+          <w:p>
+            <w:pPr>
+              <w:rPr>
+                <w:b/>
+                <w:bCs/>
+                <w:sz w:val="32"/>
+                <w:szCs w:val="32"/>
+              </w:rPr>
+            </w:pPr>
+            <w:proofErr w:type="spellStart"/>
+            <w:r>
+              <w:rPr>
+                <w:b/>
+                <w:bCs/>
+                <w:sz w:val="32"/>
+                <w:szCs w:val="32"/>
+              </w:rPr>
+              <w:t>Course_Id</w:t>
+            </w:r>
+            <w:proofErr w:type="spellEnd"/>
+          </w:p>
+        </w:tc>
+      </w:tr>
+      <w:tr>
+        <w:tc>
+          <w:tcPr>
+            <w:tcW w:w="4788" w:type="dxa"/>
+          </w:tcPr>
+          <w:p>
+            <w:pPr>
+              <w:rPr>
+                <w:b/>
+                <w:bCs/>
+                <w:sz w:val="32"/>
+                <w:szCs w:val="32"/>
+              </w:rPr>
+            </w:pPr>
+            <w:r>
+              <w:rPr>
+                <w:b/>
+                <w:bCs/>
+                <w:sz w:val="32"/>
+                <w:szCs w:val="32"/>
+              </w:rPr>
+              <w:t>1</w:t>
+            </w:r>
+          </w:p>
+        </w:tc>
+        <w:tc>
+          <w:tcPr>
+            <w:tcW w:w="4788" w:type="dxa"/>
+          </w:tcPr>
+          <w:p>
+            <w:pPr>
+              <w:rPr>
+                <w:b/>
+                <w:bCs/>
+                <w:sz w:val="32"/>
+                <w:szCs w:val="32"/>
+              </w:rPr>
+            </w:pPr>
+            <w:r>
+              <w:rPr>
+                <w:b/>
+                <w:bCs/>
+                <w:sz w:val="32"/>
+                <w:szCs w:val="32"/>
+              </w:rPr>
+              <w:t>101</w:t>
+            </w:r>
+          </w:p>
+        </w:tc>
+      </w:tr>
+      <w:tr>
+        <w:tc>
+          <w:tcPr>
+            <w:tcW w:w="4788" w:type="dxa"/>
+          </w:tcPr>
+          <w:p>
+            <w:pPr>
+              <w:rPr>
+                <w:b/>
+                <w:bCs/>
+                <w:sz w:val="32"/>
+                <w:szCs w:val="32"/>
+              </w:rPr>
+            </w:pPr>
+            <w:r>
+              <w:rPr>
+                <w:b/>
+                <w:bCs/>
+                <w:sz w:val="32"/>
+                <w:szCs w:val="32"/>
+              </w:rPr>
+              <w:t>1</w:t>
+            </w:r>
+          </w:p>
+        </w:tc>
+        <w:tc>
+          <w:tcPr>
+            <w:tcW w:w="4788" w:type="dxa"/>
+          </w:tcPr>
+          <w:p>
+            <w:pPr>
+              <w:rPr>
+                <w:b/>
+                <w:bCs/>
+                <w:sz w:val="32"/>
+                <w:szCs w:val="32"/>
+              </w:rPr>
+            </w:pPr>
+            <w:r>
+              <w:rPr>
+                <w:b/>
+                <w:bCs/>
+                <w:sz w:val="32"/>
+                <w:szCs w:val="32"/>
+              </w:rPr>
+              <w:t>102</w:t>
+            </w:r>
+          </w:p>
+        </w:tc>
+      </w:tr>
+      <w:tr>
+        <w:tc>
+          <w:tcPr>
+            <w:tcW w:w="4788" w:type="dxa"/>
+          </w:tcPr>
+          <w:p>
+            <w:pPr>
+              <w:rPr>
+                <w:b/>
+                <w:bCs/>
+                <w:sz w:val="32"/>
+                <w:szCs w:val="32"/>
+              </w:rPr>
+            </w:pPr>
+            <w:r>
+              <w:rPr>
+                <w:b/>
+                <w:bCs/>
+                <w:sz w:val="32"/>
+                <w:szCs w:val="32"/>
+              </w:rPr>
+              <w:t>1</w:t>
+            </w:r>
+          </w:p>
+        </w:tc>
+        <w:tc>
+          <w:tcPr>
+            <w:tcW w:w="4788" w:type="dxa"/>
+          </w:tcPr>
+          <w:p>
+            <w:pPr>
+              <w:rPr>
+                <w:b/>
+                <w:bCs/>
+                <w:sz w:val="32"/>
+                <w:szCs w:val="32"/>
+              </w:rPr>
+            </w:pPr>
+            <w:r>
+              <w:rPr>
+                <w:b/>
+                <w:bCs/>
+                <w:sz w:val="32"/>
+                <w:szCs w:val="32"/>
+              </w:rPr>
+              <w:t>103</w:t>
+            </w:r>
+          </w:p>
+        </w:tc>
+      </w:tr>
+      <w:tr>
+        <w:tc>
+          <w:tcPr>
+            <w:tcW w:w="4788" w:type="dxa"/>
+          </w:tcPr>
+          <w:p>
+            <w:pPr>
+              <w:rPr>
+                <w:b/>
+                <w:bCs/>
+                <w:sz w:val="32"/>
+                <w:szCs w:val="32"/>
+              </w:rPr>
+            </w:pPr>
+            <w:r>
+              <w:rPr>
+                <w:b/>
+                <w:bCs/>
+                <w:sz w:val="32"/>
+                <w:szCs w:val="32"/>
+              </w:rPr>
+              <w:t>1</w:t>
+            </w:r>
+          </w:p>
+        </w:tc>
+        <w:tc>
+          <w:tcPr>
+            <w:tcW w:w="4788" w:type="dxa"/>
+          </w:tcPr>
+          <w:p>
+            <w:pPr>
+              <w:rPr>
+                <w:b/>
+                <w:bCs/>
+                <w:sz w:val="32"/>
+                <w:szCs w:val="32"/>
+              </w:rPr>
+            </w:pPr>
+            <w:r>
+              <w:rPr>
+                <w:b/>
+                <w:bCs/>
+                <w:sz w:val="32"/>
+                <w:szCs w:val="32"/>
+              </w:rPr>
+              <w:t>106</w:t>
+            </w:r>
+          </w:p>
+        </w:tc>
+      </w:tr>
+      <w:tr>
+        <w:tc>
+          <w:tcPr>
+            <w:tcW w:w="4788" w:type="dxa"/>
+          </w:tcPr>
+          <w:p>
+            <w:pPr>
+              <w:rPr>
+                <w:b/>
+                <w:bCs/>
+                <w:sz w:val="32"/>
+                <w:szCs w:val="32"/>
+              </w:rPr>
+            </w:pPr>
+            <w:r>
+              <w:rPr>
+                <w:b/>
+                <w:bCs/>
+                <w:sz w:val="32"/>
+                <w:szCs w:val="32"/>
+              </w:rPr>
+              <w:t>2</w:t>
+            </w:r>
+          </w:p>
+        </w:tc>
+        <w:tc>
+          <w:tcPr>
+            <w:tcW w:w="4788" w:type="dxa"/>
+          </w:tcPr>
+          <w:p>
+            <w:pPr>
+              <w:rPr>
+                <w:b/>
+                <w:bCs/>
+                <w:sz w:val="32"/>
+                <w:szCs w:val="32"/>
+              </w:rPr>
+            </w:pPr>
+            <w:r>
+              <w:rPr>
+                <w:b/>
+                <w:bCs/>
+                <w:sz w:val="32"/>
+                <w:szCs w:val="32"/>
+              </w:rPr>
+              <w:t>101</w:t>
+            </w:r>
+          </w:p>
+        </w:tc>
+      </w:tr>
+      <w:tr>
+        <w:tc>
+          <w:tcPr>
+            <w:tcW w:w="4788" w:type="dxa"/>
+          </w:tcPr>
+          <w:p>
+            <w:pPr>
+              <w:rPr>
+                <w:b/>
+                <w:bCs/>
+                <w:sz w:val="32"/>
+                <w:szCs w:val="32"/>
+              </w:rPr>
+            </w:pPr>
+            <w:r>
+              <w:rPr>
+                <w:b/>
+                <w:bCs/>
+                <w:sz w:val="32"/>
+                <w:szCs w:val="32"/>
+              </w:rPr>
+              <w:t>2</w:t>
+            </w:r>
+          </w:p>
+        </w:tc>
+        <w:tc>
+          <w:tcPr>
+            <w:tcW w:w="4788" w:type="dxa"/>
+          </w:tcPr>
+          <w:p>
+            <w:pPr>
+              <w:rPr>
+                <w:b/>
+                <w:bCs/>
+                <w:sz w:val="32"/>
+                <w:szCs w:val="32"/>
+              </w:rPr>
+            </w:pPr>
+            <w:r>
+              <w:rPr>
+                <w:b/>
+                <w:bCs/>
+                <w:sz w:val="32"/>
+                <w:szCs w:val="32"/>
+              </w:rPr>
+              <w:t>102</w:t>
+            </w:r>
+          </w:p>
+        </w:tc>
+      </w:tr>
+      <w:tr>
+        <w:tc>
+          <w:tcPr>
+            <w:tcW w:w="4788" w:type="dxa"/>
+          </w:tcPr>
+          <w:p>
+            <w:pPr>
+              <w:rPr>
+                <w:b/>
+                <w:bCs/>
+                <w:sz w:val="32"/>
+                <w:szCs w:val="32"/>
+              </w:rPr>
+            </w:pPr>
+            <w:r>
+              <w:rPr>
+                <w:b/>
+                <w:bCs/>
+                <w:sz w:val="32"/>
+                <w:szCs w:val="32"/>
+              </w:rPr>
+              <w:t>2</w:t>
+            </w:r>
+          </w:p>
+        </w:tc>
+        <w:tc>
+          <w:tcPr>
+            <w:tcW w:w="4788" w:type="dxa"/>
+          </w:tcPr>
+          <w:p>
+            <w:pPr>
+              <w:rPr>
+                <w:b/>
+                <w:bCs/>
+                <w:sz w:val="32"/>
+                <w:szCs w:val="32"/>
+              </w:rPr>
+            </w:pPr>
+            <w:r>
+              <w:rPr>
+                <w:b/>
+                <w:bCs/>
+                <w:sz w:val="32"/>
+                <w:szCs w:val="32"/>
+              </w:rPr>
+              <w:t>103</w:t>
+            </w:r>
+          </w:p>
+        </w:tc>
+      </w:tr>
+      <w:tr>
+        <w:tc>
+          <w:tcPr>
+            <w:tcW w:w="4788" w:type="dxa"/>
+          </w:tcPr>
+          <w:p>
+            <w:pPr>
+              <w:rPr>
+                <w:b/>
+                <w:bCs/>
+                <w:sz w:val="32"/>
+                <w:szCs w:val="32"/>
+              </w:rPr>
+            </w:pPr>
+            <w:r>
+              <w:rPr>
+                <w:b/>
+                <w:bCs/>
+                <w:sz w:val="32"/>
+                <w:szCs w:val="32"/>
+              </w:rPr>
+              <w:t>2</w:t>
+            </w:r>
+          </w:p>
+        </w:tc>
+        <w:tc>
+          <w:tcPr>
+            <w:tcW w:w="4788" w:type="dxa"/>
+          </w:tcPr>
+          <w:p>
+            <w:pPr>
+              <w:rPr>
+                <w:b/>
+                <w:bCs/>
+                <w:sz w:val="32"/>
+                <w:szCs w:val="32"/>
+              </w:rPr>
+            </w:pPr>
+            <w:r>
+              <w:rPr>
+                <w:b/>
+                <w:bCs/>
+                <w:sz w:val="32"/>
+                <w:szCs w:val="32"/>
+              </w:rPr>
+              <w:t>104</w:t>
+            </w:r>
+          </w:p>
+        </w:tc>
+      </w:tr>
+      <w:tr>
+        <w:tc>
+          <w:tcPr>
+            <w:tcW w:w="4788" w:type="dxa"/>
+          </w:tcPr>
+          <w:p>
+            <w:pPr>
+              <w:rPr>
+                <w:b/>
+                <w:bCs/>
+                <w:sz w:val="32"/>
+                <w:szCs w:val="32"/>
+              </w:rPr>
+            </w:pPr>
+            <w:r>
+              <w:rPr>
+                <w:b/>
+                <w:bCs/>
+                <w:sz w:val="32"/>
+                <w:szCs w:val="32"/>
+              </w:rPr>
+              <w:t>3</w:t>
+            </w:r>
+          </w:p>
+        </w:tc>
+        <w:tc>
+          <w:tcPr>
+            <w:tcW w:w="4788" w:type="dxa"/>
+          </w:tcPr>
+          <w:p>
+            <w:pPr>
+              <w:rPr>
+                <w:b/>
+                <w:bCs/>
+                <w:sz w:val="32"/>
+                <w:szCs w:val="32"/>
+              </w:rPr>
+            </w:pPr>
+            <w:r>
+              <w:rPr>
+                <w:b/>
+                <w:bCs/>
+                <w:sz w:val="32"/>
+                <w:szCs w:val="32"/>
+              </w:rPr>
+              <w:t>103</w:t>
+            </w:r>
+          </w:p>
+        </w:tc>
+      </w:tr>
+      <w:tr>
+        <w:tc>
+          <w:tcPr>
+            <w:tcW w:w="4788" w:type="dxa"/>
+          </w:tcPr>
+          <w:p>
+            <w:pPr>
+              <w:rPr>
+                <w:b/>
+                <w:bCs/>
+                <w:sz w:val="32"/>
+                <w:szCs w:val="32"/>
+              </w:rPr>
+            </w:pPr>
+            <w:r>
+              <w:rPr>
+                <w:b/>
+                <w:bCs/>
+                <w:sz w:val="32"/>
+                <w:szCs w:val="32"/>
+              </w:rPr>
+              <w:t>3</w:t>
+            </w:r>
+          </w:p>
+        </w:tc>
+        <w:tc>
+          <w:tcPr>
+            <w:tcW w:w="4788" w:type="dxa"/>
+          </w:tcPr>
+          <w:p>
+            <w:pPr>
+              <w:rPr>
+                <w:b/>
+                <w:bCs/>
+                <w:sz w:val="32"/>
+                <w:szCs w:val="32"/>
+              </w:rPr>
+            </w:pPr>
+            <w:r>
+              <w:rPr>
+                <w:b/>
+                <w:bCs/>
+                <w:sz w:val="32"/>
+                <w:szCs w:val="32"/>
+              </w:rPr>
+              <w:t>104</w:t>
+            </w:r>
+          </w:p>
+        </w:tc>
+      </w:tr>
+      <w:tr>
+        <w:tc>
+          <w:tcPr>
+            <w:tcW w:w="4788" w:type="dxa"/>
+          </w:tcPr>
+          <w:p>
+            <w:pPr>
+              <w:rPr>
+                <w:b/>
+                <w:bCs/>
+                <w:sz w:val="32"/>
+                <w:szCs w:val="32"/>
+              </w:rPr>
+            </w:pPr>
+            <w:r>
+              <w:rPr>
+                <w:b/>
+                <w:bCs/>
+                <w:sz w:val="32"/>
+                <w:szCs w:val="32"/>
+              </w:rPr>
+              <w:t>3</w:t>
+            </w:r>
+          </w:p>
+        </w:tc>
+        <w:tc>
+          <w:tcPr>
+            <w:tcW w:w="4788" w:type="dxa"/>
+          </w:tcPr>
+          <w:p>
+            <w:pPr>
+              <w:rPr>
+                <w:b/>
+                <w:bCs/>
+                <w:sz w:val="32"/>
+                <w:szCs w:val="32"/>
+              </w:rPr>
+            </w:pPr>
+            <w:r>
+              <w:rPr>
+                <w:b/>
+                <w:bCs/>
+                <w:sz w:val="32"/>
+                <w:szCs w:val="32"/>
+              </w:rPr>
+              <w:t>105</w:t>
+            </w:r>
+          </w:p>
+        </w:tc>
+      </w:tr>
+      <w:tr>
+        <w:tc>
+          <w:tcPr>
+            <w:tcW w:w="4788" w:type="dxa"/>
+          </w:tcPr>
+          <w:p>
+            <w:pPr>
+              <w:rPr>
+                <w:b/>
+                <w:bCs/>
+                <w:sz w:val="32"/>
+                <w:szCs w:val="32"/>
+              </w:rPr>
+            </w:pPr>
+            <w:r>
+              <w:rPr>
+                <w:b/>
+                <w:bCs/>
+                <w:sz w:val="32"/>
+                <w:szCs w:val="32"/>
+              </w:rPr>
+              <w:t>3</w:t>
+            </w:r>
+          </w:p>
+        </w:tc>
+        <w:tc>
+          <w:tcPr>
+            <w:tcW w:w="4788" w:type="dxa"/>
+          </w:tcPr>
+          <w:p>
+            <w:pPr>
+              <w:rPr>
+                <w:b/>
+                <w:bCs/>
+                <w:sz w:val="32"/>
+                <w:szCs w:val="32"/>
+              </w:rPr>
+            </w:pPr>
+            <w:r>
+              <w:rPr>
+                <w:b/>
+                <w:bCs/>
+                <w:sz w:val="32"/>
+                <w:szCs w:val="32"/>
+              </w:rPr>
+              <w:t>107</w:t>
+            </w:r>
+          </w:p>
+        </w:tc>
+      </w:tr>
+    </w:tbl>
     <w:p>
       <w:pPr>
         <w:rPr>

</xml_diff>

<commit_message>
Bi Directional OTO OTM and MTO Code and Doc Uploaded
</commit_message>
<xml_diff>
--- a/Docs related to Hibernate/Hibernate Mappings.docx
+++ b/Docs related to Hibernate/Hibernate Mappings.docx
@@ -4032,6 +4032,7 @@
         <w:rPr>
           <w:b/>
           <w:bCs/>
+          <w:noProof/>
           <w:sz w:val="32"/>
           <w:szCs w:val="32"/>
         </w:rPr>
@@ -5859,6 +5860,2256 @@
                 <w:szCs w:val="32"/>
               </w:rPr>
               <w:t>107</w:t>
+            </w:r>
+          </w:p>
+        </w:tc>
+      </w:tr>
+    </w:tbl>
+    <w:p>
+      <w:pPr>
+        <w:rPr>
+          <w:b/>
+          <w:bCs/>
+          <w:sz w:val="32"/>
+          <w:szCs w:val="32"/>
+        </w:rPr>
+      </w:pPr>
+    </w:p>
+    <w:p>
+      <w:pPr>
+        <w:rPr>
+          <w:b/>
+          <w:bCs/>
+          <w:sz w:val="32"/>
+          <w:szCs w:val="32"/>
+        </w:rPr>
+      </w:pPr>
+    </w:p>
+    <w:p>
+      <w:pPr>
+        <w:rPr>
+          <w:b/>
+          <w:bCs/>
+          <w:sz w:val="32"/>
+          <w:szCs w:val="32"/>
+        </w:rPr>
+      </w:pPr>
+    </w:p>
+    <w:p>
+      <w:pPr>
+        <w:rPr>
+          <w:b/>
+          <w:bCs/>
+          <w:sz w:val="32"/>
+          <w:szCs w:val="32"/>
+        </w:rPr>
+      </w:pPr>
+    </w:p>
+    <w:p>
+      <w:pPr>
+        <w:rPr>
+          <w:b/>
+          <w:bCs/>
+          <w:sz w:val="32"/>
+          <w:szCs w:val="32"/>
+        </w:rPr>
+      </w:pPr>
+    </w:p>
+    <w:p>
+      <w:pPr>
+        <w:rPr>
+          <w:b/>
+          <w:bCs/>
+          <w:sz w:val="32"/>
+          <w:szCs w:val="32"/>
+        </w:rPr>
+      </w:pPr>
+    </w:p>
+    <w:p>
+      <w:pPr>
+        <w:rPr>
+          <w:b/>
+          <w:bCs/>
+          <w:sz w:val="32"/>
+          <w:szCs w:val="32"/>
+        </w:rPr>
+      </w:pPr>
+    </w:p>
+    <w:p>
+      <w:pPr>
+        <w:rPr>
+          <w:b/>
+          <w:bCs/>
+          <w:sz w:val="32"/>
+          <w:szCs w:val="32"/>
+        </w:rPr>
+      </w:pPr>
+    </w:p>
+    <w:p>
+      <w:pPr>
+        <w:rPr>
+          <w:b/>
+          <w:bCs/>
+          <w:sz w:val="32"/>
+          <w:szCs w:val="32"/>
+        </w:rPr>
+      </w:pPr>
+    </w:p>
+    <w:p>
+      <w:pPr>
+        <w:rPr>
+          <w:b/>
+          <w:bCs/>
+          <w:sz w:val="32"/>
+          <w:szCs w:val="32"/>
+        </w:rPr>
+      </w:pPr>
+    </w:p>
+    <w:p>
+      <w:pPr>
+        <w:rPr>
+          <w:b/>
+          <w:bCs/>
+          <w:sz w:val="32"/>
+          <w:szCs w:val="32"/>
+        </w:rPr>
+      </w:pPr>
+    </w:p>
+    <w:p>
+      <w:pPr>
+        <w:jc w:val="center"/>
+        <w:rPr>
+          <w:b/>
+          <w:bCs/>
+          <w:sz w:val="32"/>
+          <w:szCs w:val="32"/>
+        </w:rPr>
+      </w:pPr>
+      <w:r>
+        <w:rPr>
+          <w:b/>
+          <w:bCs/>
+          <w:sz w:val="32"/>
+          <w:szCs w:val="32"/>
+        </w:rPr>
+        <w:lastRenderedPageBreak/>
+        <w:t>Bi Directional</w:t>
+      </w:r>
+    </w:p>
+    <w:p>
+      <w:pPr>
+        <w:rPr>
+          <w:sz w:val="32"/>
+          <w:szCs w:val="32"/>
+        </w:rPr>
+      </w:pPr>
+      <w:r>
+        <w:rPr>
+          <w:b/>
+          <w:bCs/>
+          <w:sz w:val="32"/>
+          <w:szCs w:val="32"/>
+        </w:rPr>
+        <w:t xml:space="preserve">OTO    </w:t>
+      </w:r>
+      <w:r>
+        <w:rPr>
+          <w:b/>
+          <w:bCs/>
+          <w:sz w:val="32"/>
+          <w:szCs w:val="32"/>
+        </w:rPr>
+        <w:sym w:font="Wingdings" w:char="F0E0"/>
+      </w:r>
+      <w:r>
+        <w:rPr>
+          <w:b/>
+          <w:bCs/>
+          <w:sz w:val="32"/>
+          <w:szCs w:val="32"/>
+        </w:rPr>
+        <w:t xml:space="preserve"> </w:t>
+      </w:r>
+      <w:r>
+        <w:rPr>
+          <w:b/>
+          <w:bCs/>
+          <w:sz w:val="32"/>
+          <w:szCs w:val="32"/>
+        </w:rPr>
+        <w:t>one Person</w:t>
+      </w:r>
+      <w:r>
+        <w:rPr>
+          <w:sz w:val="32"/>
+          <w:szCs w:val="32"/>
+        </w:rPr>
+        <w:t xml:space="preserve"> has </w:t>
+      </w:r>
+      <w:r>
+        <w:rPr>
+          <w:b/>
+          <w:bCs/>
+          <w:sz w:val="32"/>
+          <w:szCs w:val="32"/>
+        </w:rPr>
+        <w:t xml:space="preserve">one </w:t>
+      </w:r>
+      <w:proofErr w:type="spellStart"/>
+      <w:r>
+        <w:rPr>
+          <w:b/>
+          <w:bCs/>
+          <w:sz w:val="32"/>
+          <w:szCs w:val="32"/>
+        </w:rPr>
+        <w:t>aadhar</w:t>
+      </w:r>
+      <w:proofErr w:type="spellEnd"/>
+    </w:p>
+    <w:p>
+      <w:pPr>
+        <w:rPr>
+          <w:b/>
+          <w:bCs/>
+          <w:sz w:val="32"/>
+          <w:szCs w:val="32"/>
+        </w:rPr>
+      </w:pPr>
+      <w:r>
+        <w:rPr>
+          <w:b/>
+          <w:bCs/>
+          <w:sz w:val="32"/>
+          <w:szCs w:val="32"/>
+        </w:rPr>
+        <w:t>OTM</w:t>
+      </w:r>
+    </w:p>
+    <w:p>
+      <w:pPr>
+        <w:rPr>
+          <w:b/>
+          <w:bCs/>
+          <w:sz w:val="32"/>
+          <w:szCs w:val="32"/>
+        </w:rPr>
+      </w:pPr>
+      <w:r>
+        <w:rPr>
+          <w:b/>
+          <w:bCs/>
+          <w:sz w:val="32"/>
+          <w:szCs w:val="32"/>
+        </w:rPr>
+        <w:t>MTO</w:t>
+      </w:r>
+    </w:p>
+    <w:p>
+      <w:pPr>
+        <w:rPr>
+          <w:b/>
+          <w:bCs/>
+          <w:sz w:val="32"/>
+          <w:szCs w:val="32"/>
+        </w:rPr>
+      </w:pPr>
+      <w:r>
+        <w:rPr>
+          <w:b/>
+          <w:bCs/>
+          <w:sz w:val="32"/>
+          <w:szCs w:val="32"/>
+        </w:rPr>
+        <w:t>MTM</w:t>
+      </w:r>
+    </w:p>
+    <w:p>
+      <w:pPr>
+        <w:rPr>
+          <w:b/>
+          <w:bCs/>
+          <w:sz w:val="32"/>
+          <w:szCs w:val="32"/>
+        </w:rPr>
+      </w:pPr>
+    </w:p>
+    <w:p>
+      <w:pPr>
+        <w:rPr>
+          <w:b/>
+          <w:bCs/>
+          <w:sz w:val="32"/>
+          <w:szCs w:val="32"/>
+        </w:rPr>
+      </w:pPr>
+      <w:r>
+        <w:rPr>
+          <w:b/>
+          <w:bCs/>
+          <w:sz w:val="32"/>
+          <w:szCs w:val="32"/>
+        </w:rPr>
+        <w:t>Person</w:t>
+      </w:r>
+    </w:p>
+    <w:tbl>
+      <w:tblPr>
+        <w:tblStyle w:val="TableGrid"/>
+        <w:tblW w:w="0" w:type="auto"/>
+        <w:tblLook w:val="04A0" w:firstRow="1" w:lastRow="0" w:firstColumn="1" w:lastColumn="0" w:noHBand="0" w:noVBand="1"/>
+      </w:tblPr>
+      <w:tblGrid>
+        <w:gridCol w:w="1098"/>
+        <w:gridCol w:w="1419"/>
+        <w:gridCol w:w="1557"/>
+      </w:tblGrid>
+      <w:tr>
+        <w:trPr>
+          <w:trHeight w:val="292"/>
+        </w:trPr>
+        <w:tc>
+          <w:tcPr>
+            <w:tcW w:w="1098" w:type="dxa"/>
+          </w:tcPr>
+          <w:p>
+            <w:pPr>
+              <w:jc w:val="center"/>
+              <w:rPr>
+                <w:sz w:val="32"/>
+                <w:szCs w:val="32"/>
+              </w:rPr>
+            </w:pPr>
+            <w:r>
+              <w:rPr>
+                <w:sz w:val="32"/>
+                <w:szCs w:val="32"/>
+              </w:rPr>
+              <w:t>Id</w:t>
+            </w:r>
+          </w:p>
+        </w:tc>
+        <w:tc>
+          <w:tcPr>
+            <w:tcW w:w="1419" w:type="dxa"/>
+          </w:tcPr>
+          <w:p>
+            <w:pPr>
+              <w:jc w:val="center"/>
+              <w:rPr>
+                <w:sz w:val="32"/>
+                <w:szCs w:val="32"/>
+              </w:rPr>
+            </w:pPr>
+            <w:r>
+              <w:rPr>
+                <w:sz w:val="32"/>
+                <w:szCs w:val="32"/>
+              </w:rPr>
+              <w:t>Name</w:t>
+            </w:r>
+          </w:p>
+        </w:tc>
+        <w:tc>
+          <w:tcPr>
+            <w:tcW w:w="1419" w:type="dxa"/>
+          </w:tcPr>
+          <w:p>
+            <w:pPr>
+              <w:jc w:val="center"/>
+              <w:rPr>
+                <w:sz w:val="32"/>
+                <w:szCs w:val="32"/>
+              </w:rPr>
+            </w:pPr>
+            <w:proofErr w:type="spellStart"/>
+            <w:r>
+              <w:rPr>
+                <w:sz w:val="32"/>
+                <w:szCs w:val="32"/>
+              </w:rPr>
+              <w:t>Aadhar_id</w:t>
+            </w:r>
+            <w:proofErr w:type="spellEnd"/>
+          </w:p>
+        </w:tc>
+      </w:tr>
+      <w:tr>
+        <w:trPr>
+          <w:trHeight w:val="292"/>
+        </w:trPr>
+        <w:tc>
+          <w:tcPr>
+            <w:tcW w:w="1098" w:type="dxa"/>
+          </w:tcPr>
+          <w:p>
+            <w:pPr>
+              <w:jc w:val="center"/>
+              <w:rPr>
+                <w:sz w:val="32"/>
+                <w:szCs w:val="32"/>
+              </w:rPr>
+            </w:pPr>
+            <w:r>
+              <w:rPr>
+                <w:sz w:val="32"/>
+                <w:szCs w:val="32"/>
+              </w:rPr>
+              <w:t>1</w:t>
+            </w:r>
+          </w:p>
+        </w:tc>
+        <w:tc>
+          <w:tcPr>
+            <w:tcW w:w="1419" w:type="dxa"/>
+          </w:tcPr>
+          <w:p>
+            <w:pPr>
+              <w:jc w:val="center"/>
+              <w:rPr>
+                <w:sz w:val="32"/>
+                <w:szCs w:val="32"/>
+              </w:rPr>
+            </w:pPr>
+            <w:r>
+              <w:rPr>
+                <w:sz w:val="32"/>
+                <w:szCs w:val="32"/>
+              </w:rPr>
+              <w:t>Karthik</w:t>
+            </w:r>
+          </w:p>
+        </w:tc>
+        <w:tc>
+          <w:tcPr>
+            <w:tcW w:w="1419" w:type="dxa"/>
+          </w:tcPr>
+          <w:p>
+            <w:pPr>
+              <w:jc w:val="center"/>
+              <w:rPr>
+                <w:sz w:val="32"/>
+                <w:szCs w:val="32"/>
+              </w:rPr>
+            </w:pPr>
+            <w:r>
+              <w:rPr>
+                <w:sz w:val="32"/>
+                <w:szCs w:val="32"/>
+              </w:rPr>
+              <w:t>101</w:t>
+            </w:r>
+          </w:p>
+        </w:tc>
+      </w:tr>
+      <w:tr>
+        <w:trPr>
+          <w:trHeight w:val="292"/>
+        </w:trPr>
+        <w:tc>
+          <w:tcPr>
+            <w:tcW w:w="1098" w:type="dxa"/>
+          </w:tcPr>
+          <w:p>
+            <w:pPr>
+              <w:jc w:val="center"/>
+              <w:rPr>
+                <w:sz w:val="32"/>
+                <w:szCs w:val="32"/>
+              </w:rPr>
+            </w:pPr>
+            <w:r>
+              <w:rPr>
+                <w:sz w:val="32"/>
+                <w:szCs w:val="32"/>
+              </w:rPr>
+              <w:t>2</w:t>
+            </w:r>
+          </w:p>
+        </w:tc>
+        <w:tc>
+          <w:tcPr>
+            <w:tcW w:w="1419" w:type="dxa"/>
+          </w:tcPr>
+          <w:p>
+            <w:pPr>
+              <w:jc w:val="center"/>
+              <w:rPr>
+                <w:sz w:val="32"/>
+                <w:szCs w:val="32"/>
+              </w:rPr>
+            </w:pPr>
+            <w:r>
+              <w:rPr>
+                <w:sz w:val="32"/>
+                <w:szCs w:val="32"/>
+              </w:rPr>
+              <w:t>Ramana</w:t>
+            </w:r>
+          </w:p>
+        </w:tc>
+        <w:tc>
+          <w:tcPr>
+            <w:tcW w:w="1419" w:type="dxa"/>
+          </w:tcPr>
+          <w:p>
+            <w:pPr>
+              <w:jc w:val="center"/>
+              <w:rPr>
+                <w:sz w:val="32"/>
+                <w:szCs w:val="32"/>
+              </w:rPr>
+            </w:pPr>
+            <w:r>
+              <w:rPr>
+                <w:sz w:val="32"/>
+                <w:szCs w:val="32"/>
+              </w:rPr>
+              <w:t>102</w:t>
+            </w:r>
+          </w:p>
+        </w:tc>
+      </w:tr>
+    </w:tbl>
+    <w:p>
+      <w:pPr>
+        <w:rPr>
+          <w:b/>
+          <w:bCs/>
+          <w:sz w:val="32"/>
+          <w:szCs w:val="32"/>
+        </w:rPr>
+      </w:pPr>
+    </w:p>
+    <w:p>
+      <w:pPr>
+        <w:rPr>
+          <w:b/>
+          <w:bCs/>
+          <w:sz w:val="32"/>
+          <w:szCs w:val="32"/>
+        </w:rPr>
+      </w:pPr>
+      <w:r>
+        <w:rPr>
+          <w:b/>
+          <w:bCs/>
+          <w:sz w:val="32"/>
+          <w:szCs w:val="32"/>
+        </w:rPr>
+        <w:t>Aadhar</w:t>
+      </w:r>
+    </w:p>
+    <w:tbl>
+      <w:tblPr>
+        <w:tblStyle w:val="TableGrid"/>
+        <w:tblW w:w="0" w:type="auto"/>
+        <w:tblLook w:val="04A0" w:firstRow="1" w:lastRow="0" w:firstColumn="1" w:lastColumn="0" w:noHBand="0" w:noVBand="1"/>
+      </w:tblPr>
+      <w:tblGrid>
+        <w:gridCol w:w="1482"/>
+        <w:gridCol w:w="2432"/>
+        <w:gridCol w:w="1482"/>
+        <w:gridCol w:w="1540"/>
+      </w:tblGrid>
+      <w:tr>
+        <w:trPr>
+          <w:trHeight w:val="503"/>
+        </w:trPr>
+        <w:tc>
+          <w:tcPr>
+            <w:tcW w:w="1482" w:type="dxa"/>
+          </w:tcPr>
+          <w:p>
+            <w:pPr>
+              <w:rPr>
+                <w:b/>
+                <w:bCs/>
+                <w:sz w:val="32"/>
+                <w:szCs w:val="32"/>
+              </w:rPr>
+            </w:pPr>
+            <w:r>
+              <w:rPr>
+                <w:b/>
+                <w:bCs/>
+                <w:sz w:val="32"/>
+                <w:szCs w:val="32"/>
+              </w:rPr>
+              <w:t>Id</w:t>
+            </w:r>
+          </w:p>
+        </w:tc>
+        <w:tc>
+          <w:tcPr>
+            <w:tcW w:w="2432" w:type="dxa"/>
+          </w:tcPr>
+          <w:p>
+            <w:pPr>
+              <w:rPr>
+                <w:b/>
+                <w:bCs/>
+                <w:sz w:val="32"/>
+                <w:szCs w:val="32"/>
+              </w:rPr>
+            </w:pPr>
+            <w:proofErr w:type="spellStart"/>
+            <w:r>
+              <w:rPr>
+                <w:b/>
+                <w:bCs/>
+                <w:sz w:val="32"/>
+                <w:szCs w:val="32"/>
+              </w:rPr>
+              <w:t>Aadhar_Number</w:t>
+            </w:r>
+            <w:proofErr w:type="spellEnd"/>
+          </w:p>
+        </w:tc>
+        <w:tc>
+          <w:tcPr>
+            <w:tcW w:w="1482" w:type="dxa"/>
+          </w:tcPr>
+          <w:p>
+            <w:pPr>
+              <w:rPr>
+                <w:b/>
+                <w:bCs/>
+                <w:sz w:val="32"/>
+                <w:szCs w:val="32"/>
+              </w:rPr>
+            </w:pPr>
+            <w:r>
+              <w:rPr>
+                <w:b/>
+                <w:bCs/>
+                <w:sz w:val="32"/>
+                <w:szCs w:val="32"/>
+              </w:rPr>
+              <w:t>address</w:t>
+            </w:r>
+          </w:p>
+        </w:tc>
+        <w:tc>
+          <w:tcPr>
+            <w:tcW w:w="1482" w:type="dxa"/>
+          </w:tcPr>
+          <w:p>
+            <w:pPr>
+              <w:rPr>
+                <w:b/>
+                <w:bCs/>
+                <w:sz w:val="32"/>
+                <w:szCs w:val="32"/>
+              </w:rPr>
+            </w:pPr>
+            <w:proofErr w:type="spellStart"/>
+            <w:r>
+              <w:rPr>
+                <w:b/>
+                <w:bCs/>
+                <w:sz w:val="32"/>
+                <w:szCs w:val="32"/>
+              </w:rPr>
+              <w:t>Person_Id</w:t>
+            </w:r>
+            <w:proofErr w:type="spellEnd"/>
+          </w:p>
+        </w:tc>
+      </w:tr>
+      <w:tr>
+        <w:trPr>
+          <w:trHeight w:val="432"/>
+        </w:trPr>
+        <w:tc>
+          <w:tcPr>
+            <w:tcW w:w="1482" w:type="dxa"/>
+          </w:tcPr>
+          <w:p>
+            <w:pPr>
+              <w:rPr>
+                <w:b/>
+                <w:bCs/>
+                <w:sz w:val="32"/>
+                <w:szCs w:val="32"/>
+              </w:rPr>
+            </w:pPr>
+            <w:r>
+              <w:rPr>
+                <w:b/>
+                <w:bCs/>
+                <w:sz w:val="32"/>
+                <w:szCs w:val="32"/>
+              </w:rPr>
+              <w:t>1</w:t>
+            </w:r>
+            <w:r>
+              <w:rPr>
+                <w:b/>
+                <w:bCs/>
+                <w:sz w:val="32"/>
+                <w:szCs w:val="32"/>
+              </w:rPr>
+              <w:t>01</w:t>
+            </w:r>
+          </w:p>
+        </w:tc>
+        <w:tc>
+          <w:tcPr>
+            <w:tcW w:w="2432" w:type="dxa"/>
+          </w:tcPr>
+          <w:p>
+            <w:pPr>
+              <w:rPr>
+                <w:sz w:val="32"/>
+                <w:szCs w:val="32"/>
+              </w:rPr>
+            </w:pPr>
+            <w:r>
+              <w:rPr>
+                <w:sz w:val="32"/>
+                <w:szCs w:val="32"/>
+              </w:rPr>
+              <w:t>9876543212</w:t>
+            </w:r>
+          </w:p>
+        </w:tc>
+        <w:tc>
+          <w:tcPr>
+            <w:tcW w:w="1482" w:type="dxa"/>
+          </w:tcPr>
+          <w:p>
+            <w:pPr>
+              <w:rPr>
+                <w:sz w:val="32"/>
+                <w:szCs w:val="32"/>
+              </w:rPr>
+            </w:pPr>
+            <w:r>
+              <w:rPr>
+                <w:sz w:val="32"/>
+                <w:szCs w:val="32"/>
+              </w:rPr>
+              <w:t>Chittoor</w:t>
+            </w:r>
+          </w:p>
+        </w:tc>
+        <w:tc>
+          <w:tcPr>
+            <w:tcW w:w="1482" w:type="dxa"/>
+          </w:tcPr>
+          <w:p>
+            <w:pPr>
+              <w:rPr>
+                <w:sz w:val="32"/>
+                <w:szCs w:val="32"/>
+              </w:rPr>
+            </w:pPr>
+            <w:r>
+              <w:rPr>
+                <w:sz w:val="32"/>
+                <w:szCs w:val="32"/>
+              </w:rPr>
+              <w:t>1</w:t>
+            </w:r>
+          </w:p>
+        </w:tc>
+      </w:tr>
+      <w:tr>
+        <w:trPr>
+          <w:trHeight w:val="432"/>
+        </w:trPr>
+        <w:tc>
+          <w:tcPr>
+            <w:tcW w:w="1482" w:type="dxa"/>
+          </w:tcPr>
+          <w:p>
+            <w:pPr>
+              <w:rPr>
+                <w:b/>
+                <w:bCs/>
+                <w:sz w:val="32"/>
+                <w:szCs w:val="32"/>
+              </w:rPr>
+            </w:pPr>
+            <w:r>
+              <w:rPr>
+                <w:b/>
+                <w:bCs/>
+                <w:sz w:val="32"/>
+                <w:szCs w:val="32"/>
+              </w:rPr>
+              <w:t>102</w:t>
+            </w:r>
+          </w:p>
+        </w:tc>
+        <w:tc>
+          <w:tcPr>
+            <w:tcW w:w="2432" w:type="dxa"/>
+          </w:tcPr>
+          <w:p>
+            <w:pPr>
+              <w:rPr>
+                <w:sz w:val="32"/>
+                <w:szCs w:val="32"/>
+              </w:rPr>
+            </w:pPr>
+            <w:r>
+              <w:rPr>
+                <w:sz w:val="32"/>
+                <w:szCs w:val="32"/>
+              </w:rPr>
+              <w:t>2345678978</w:t>
+            </w:r>
+          </w:p>
+        </w:tc>
+        <w:tc>
+          <w:tcPr>
+            <w:tcW w:w="1482" w:type="dxa"/>
+          </w:tcPr>
+          <w:p>
+            <w:pPr>
+              <w:rPr>
+                <w:sz w:val="32"/>
+                <w:szCs w:val="32"/>
+              </w:rPr>
+            </w:pPr>
+            <w:r>
+              <w:rPr>
+                <w:sz w:val="32"/>
+                <w:szCs w:val="32"/>
+              </w:rPr>
+              <w:t>Tirupati</w:t>
+            </w:r>
+          </w:p>
+        </w:tc>
+        <w:tc>
+          <w:tcPr>
+            <w:tcW w:w="1482" w:type="dxa"/>
+          </w:tcPr>
+          <w:p>
+            <w:pPr>
+              <w:rPr>
+                <w:sz w:val="32"/>
+                <w:szCs w:val="32"/>
+              </w:rPr>
+            </w:pPr>
+            <w:r>
+              <w:rPr>
+                <w:sz w:val="32"/>
+                <w:szCs w:val="32"/>
+              </w:rPr>
+              <w:t>2</w:t>
+            </w:r>
+          </w:p>
+        </w:tc>
+      </w:tr>
+    </w:tbl>
+    <w:p>
+      <w:pPr>
+        <w:rPr>
+          <w:b/>
+          <w:bCs/>
+          <w:sz w:val="32"/>
+          <w:szCs w:val="32"/>
+        </w:rPr>
+      </w:pPr>
+    </w:p>
+    <w:p>
+      <w:pPr>
+        <w:rPr>
+          <w:b/>
+          <w:bCs/>
+          <w:sz w:val="32"/>
+          <w:szCs w:val="32"/>
+        </w:rPr>
+      </w:pPr>
+    </w:p>
+    <w:p>
+      <w:pPr>
+        <w:rPr>
+          <w:b/>
+          <w:bCs/>
+          <w:sz w:val="32"/>
+          <w:szCs w:val="32"/>
+        </w:rPr>
+      </w:pPr>
+      <w:r>
+        <w:rPr>
+          <w:b/>
+          <w:bCs/>
+          <w:sz w:val="32"/>
+          <w:szCs w:val="32"/>
+        </w:rPr>
+        <w:br/>
+      </w:r>
+    </w:p>
+    <w:p>
+      <w:pPr>
+        <w:rPr>
+          <w:b/>
+          <w:bCs/>
+          <w:sz w:val="32"/>
+          <w:szCs w:val="32"/>
+        </w:rPr>
+      </w:pPr>
+    </w:p>
+    <w:p>
+      <w:pPr>
+        <w:rPr>
+          <w:b/>
+          <w:bCs/>
+          <w:sz w:val="32"/>
+          <w:szCs w:val="32"/>
+        </w:rPr>
+      </w:pPr>
+    </w:p>
+    <w:p>
+      <w:pPr>
+        <w:rPr>
+          <w:b/>
+          <w:bCs/>
+          <w:sz w:val="32"/>
+          <w:szCs w:val="32"/>
+        </w:rPr>
+      </w:pPr>
+    </w:p>
+    <w:p>
+      <w:pPr>
+        <w:rPr>
+          <w:b/>
+          <w:bCs/>
+          <w:sz w:val="32"/>
+          <w:szCs w:val="32"/>
+        </w:rPr>
+      </w:pPr>
+    </w:p>
+    <w:p>
+      <w:pPr>
+        <w:jc w:val="center"/>
+        <w:rPr>
+          <w:b/>
+          <w:bCs/>
+          <w:sz w:val="32"/>
+          <w:szCs w:val="32"/>
+        </w:rPr>
+      </w:pPr>
+      <w:r>
+        <w:rPr>
+          <w:b/>
+          <w:bCs/>
+          <w:sz w:val="32"/>
+          <w:szCs w:val="32"/>
+        </w:rPr>
+        <w:t>One to Many Bi directional</w:t>
+      </w:r>
+    </w:p>
+    <w:p>
+      <w:pPr>
+        <w:jc w:val="center"/>
+        <w:rPr>
+          <w:b/>
+          <w:bCs/>
+          <w:sz w:val="32"/>
+          <w:szCs w:val="32"/>
+        </w:rPr>
+      </w:pPr>
+      <w:r>
+        <w:rPr>
+          <w:b/>
+          <w:bCs/>
+          <w:sz w:val="32"/>
+          <w:szCs w:val="32"/>
+        </w:rPr>
+        <w:t>Many to One Bi directional</w:t>
+      </w:r>
+    </w:p>
+    <w:p>
+      <w:pPr>
+        <w:rPr>
+          <w:b/>
+          <w:bCs/>
+          <w:sz w:val="32"/>
+          <w:szCs w:val="32"/>
+        </w:rPr>
+      </w:pPr>
+    </w:p>
+    <w:p>
+      <w:pPr>
+        <w:rPr>
+          <w:b/>
+          <w:bCs/>
+          <w:sz w:val="32"/>
+          <w:szCs w:val="32"/>
+        </w:rPr>
+      </w:pPr>
+      <w:r>
+        <w:rPr>
+          <w:b/>
+          <w:bCs/>
+          <w:sz w:val="32"/>
+          <w:szCs w:val="32"/>
+        </w:rPr>
+        <w:t xml:space="preserve">One </w:t>
+      </w:r>
+      <w:proofErr w:type="spellStart"/>
+      <w:r>
+        <w:rPr>
+          <w:b/>
+          <w:bCs/>
+          <w:sz w:val="32"/>
+          <w:szCs w:val="32"/>
+        </w:rPr>
+        <w:t>TeamLeader</w:t>
+      </w:r>
+      <w:proofErr w:type="spellEnd"/>
+      <w:r>
+        <w:rPr>
+          <w:b/>
+          <w:bCs/>
+          <w:sz w:val="32"/>
+          <w:szCs w:val="32"/>
+        </w:rPr>
+        <w:t xml:space="preserve"> </w:t>
+      </w:r>
+      <w:r>
+        <w:rPr>
+          <w:sz w:val="32"/>
+          <w:szCs w:val="32"/>
+        </w:rPr>
+        <w:t xml:space="preserve">has </w:t>
+      </w:r>
+      <w:r>
+        <w:rPr>
+          <w:b/>
+          <w:bCs/>
+          <w:sz w:val="32"/>
+          <w:szCs w:val="32"/>
+        </w:rPr>
+        <w:t>many Developers</w:t>
+      </w:r>
+    </w:p>
+    <w:p>
+      <w:pPr>
+        <w:rPr>
+          <w:b/>
+          <w:bCs/>
+          <w:sz w:val="32"/>
+          <w:szCs w:val="32"/>
+        </w:rPr>
+      </w:pPr>
+      <w:r>
+        <w:rPr>
+          <w:b/>
+          <w:bCs/>
+          <w:sz w:val="32"/>
+          <w:szCs w:val="32"/>
+        </w:rPr>
+        <w:t xml:space="preserve">Many developers </w:t>
+      </w:r>
+      <w:proofErr w:type="gramStart"/>
+      <w:r>
+        <w:rPr>
+          <w:sz w:val="32"/>
+          <w:szCs w:val="32"/>
+        </w:rPr>
+        <w:t>has</w:t>
+      </w:r>
+      <w:proofErr w:type="gramEnd"/>
+      <w:r>
+        <w:rPr>
+          <w:sz w:val="32"/>
+          <w:szCs w:val="32"/>
+        </w:rPr>
+        <w:t xml:space="preserve"> </w:t>
+      </w:r>
+      <w:r>
+        <w:rPr>
+          <w:b/>
+          <w:bCs/>
+          <w:sz w:val="32"/>
+          <w:szCs w:val="32"/>
+        </w:rPr>
+        <w:t xml:space="preserve">one </w:t>
+      </w:r>
+      <w:proofErr w:type="spellStart"/>
+      <w:r>
+        <w:rPr>
+          <w:b/>
+          <w:bCs/>
+          <w:sz w:val="32"/>
+          <w:szCs w:val="32"/>
+        </w:rPr>
+        <w:t>TeamLeader</w:t>
+      </w:r>
+      <w:proofErr w:type="spellEnd"/>
+    </w:p>
+    <w:p>
+      <w:pPr>
+        <w:rPr>
+          <w:b/>
+          <w:bCs/>
+          <w:sz w:val="32"/>
+          <w:szCs w:val="32"/>
+        </w:rPr>
+      </w:pPr>
+    </w:p>
+    <w:p>
+      <w:pPr>
+        <w:rPr>
+          <w:b/>
+          <w:bCs/>
+          <w:sz w:val="32"/>
+          <w:szCs w:val="32"/>
+        </w:rPr>
+      </w:pPr>
+      <w:r>
+        <w:rPr>
+          <w:b/>
+          <w:bCs/>
+          <w:sz w:val="32"/>
+          <w:szCs w:val="32"/>
+        </w:rPr>
+        <w:t>TeamLead</w:t>
+      </w:r>
+    </w:p>
+    <w:tbl>
+      <w:tblPr>
+        <w:tblStyle w:val="TableGrid"/>
+        <w:tblW w:w="0" w:type="auto"/>
+        <w:tblLook w:val="04A0" w:firstRow="1" w:lastRow="0" w:firstColumn="1" w:lastColumn="0" w:noHBand="0" w:noVBand="1"/>
+      </w:tblPr>
+      <w:tblGrid>
+        <w:gridCol w:w="1098"/>
+        <w:gridCol w:w="1419"/>
+      </w:tblGrid>
+      <w:tr>
+        <w:trPr>
+          <w:trHeight w:val="292"/>
+        </w:trPr>
+        <w:tc>
+          <w:tcPr>
+            <w:tcW w:w="1098" w:type="dxa"/>
+          </w:tcPr>
+          <w:p>
+            <w:pPr>
+              <w:jc w:val="center"/>
+              <w:rPr>
+                <w:sz w:val="32"/>
+                <w:szCs w:val="32"/>
+              </w:rPr>
+            </w:pPr>
+            <w:r>
+              <w:rPr>
+                <w:sz w:val="32"/>
+                <w:szCs w:val="32"/>
+              </w:rPr>
+              <w:t>Id</w:t>
+            </w:r>
+          </w:p>
+        </w:tc>
+        <w:tc>
+          <w:tcPr>
+            <w:tcW w:w="1419" w:type="dxa"/>
+          </w:tcPr>
+          <w:p>
+            <w:pPr>
+              <w:jc w:val="center"/>
+              <w:rPr>
+                <w:sz w:val="32"/>
+                <w:szCs w:val="32"/>
+              </w:rPr>
+            </w:pPr>
+            <w:r>
+              <w:rPr>
+                <w:sz w:val="32"/>
+                <w:szCs w:val="32"/>
+              </w:rPr>
+              <w:t>Name</w:t>
+            </w:r>
+          </w:p>
+        </w:tc>
+      </w:tr>
+      <w:tr>
+        <w:trPr>
+          <w:trHeight w:val="292"/>
+        </w:trPr>
+        <w:tc>
+          <w:tcPr>
+            <w:tcW w:w="1098" w:type="dxa"/>
+          </w:tcPr>
+          <w:p>
+            <w:pPr>
+              <w:jc w:val="center"/>
+              <w:rPr>
+                <w:sz w:val="32"/>
+                <w:szCs w:val="32"/>
+              </w:rPr>
+            </w:pPr>
+            <w:r>
+              <w:rPr>
+                <w:sz w:val="32"/>
+                <w:szCs w:val="32"/>
+              </w:rPr>
+              <w:t>1</w:t>
+            </w:r>
+          </w:p>
+        </w:tc>
+        <w:tc>
+          <w:tcPr>
+            <w:tcW w:w="1419" w:type="dxa"/>
+          </w:tcPr>
+          <w:p>
+            <w:pPr>
+              <w:jc w:val="center"/>
+              <w:rPr>
+                <w:sz w:val="32"/>
+                <w:szCs w:val="32"/>
+              </w:rPr>
+            </w:pPr>
+            <w:r>
+              <w:rPr>
+                <w:sz w:val="32"/>
+                <w:szCs w:val="32"/>
+              </w:rPr>
+              <w:t>Karthik</w:t>
+            </w:r>
+          </w:p>
+        </w:tc>
+      </w:tr>
+      <w:tr>
+        <w:trPr>
+          <w:trHeight w:val="292"/>
+        </w:trPr>
+        <w:tc>
+          <w:tcPr>
+            <w:tcW w:w="1098" w:type="dxa"/>
+          </w:tcPr>
+          <w:p>
+            <w:pPr>
+              <w:jc w:val="center"/>
+              <w:rPr>
+                <w:sz w:val="32"/>
+                <w:szCs w:val="32"/>
+              </w:rPr>
+            </w:pPr>
+            <w:r>
+              <w:rPr>
+                <w:sz w:val="32"/>
+                <w:szCs w:val="32"/>
+              </w:rPr>
+              <w:t>2</w:t>
+            </w:r>
+          </w:p>
+        </w:tc>
+        <w:tc>
+          <w:tcPr>
+            <w:tcW w:w="1419" w:type="dxa"/>
+          </w:tcPr>
+          <w:p>
+            <w:pPr>
+              <w:jc w:val="center"/>
+              <w:rPr>
+                <w:sz w:val="32"/>
+                <w:szCs w:val="32"/>
+              </w:rPr>
+            </w:pPr>
+            <w:r>
+              <w:rPr>
+                <w:sz w:val="32"/>
+                <w:szCs w:val="32"/>
+              </w:rPr>
+              <w:t>Ramana</w:t>
+            </w:r>
+          </w:p>
+        </w:tc>
+      </w:tr>
+    </w:tbl>
+    <w:p>
+      <w:pPr>
+        <w:rPr>
+          <w:sz w:val="32"/>
+          <w:szCs w:val="32"/>
+        </w:rPr>
+      </w:pPr>
+    </w:p>
+    <w:p>
+      <w:pPr>
+        <w:rPr>
+          <w:b/>
+          <w:bCs/>
+          <w:sz w:val="32"/>
+          <w:szCs w:val="32"/>
+        </w:rPr>
+      </w:pPr>
+      <w:r>
+        <w:rPr>
+          <w:b/>
+          <w:bCs/>
+          <w:sz w:val="32"/>
+          <w:szCs w:val="32"/>
+        </w:rPr>
+        <w:t>Developer</w:t>
+      </w:r>
+    </w:p>
+    <w:tbl>
+      <w:tblPr>
+        <w:tblStyle w:val="TableGrid"/>
+        <w:tblW w:w="0" w:type="auto"/>
+        <w:tblLook w:val="04A0" w:firstRow="1" w:lastRow="0" w:firstColumn="1" w:lastColumn="0" w:noHBand="0" w:noVBand="1"/>
+      </w:tblPr>
+      <w:tblGrid>
+        <w:gridCol w:w="1747"/>
+        <w:gridCol w:w="2257"/>
+        <w:gridCol w:w="2257"/>
+        <w:gridCol w:w="2257"/>
+      </w:tblGrid>
+      <w:tr>
+        <w:trPr>
+          <w:trHeight w:val="348"/>
+        </w:trPr>
+        <w:tc>
+          <w:tcPr>
+            <w:tcW w:w="1747" w:type="dxa"/>
+          </w:tcPr>
+          <w:p>
+            <w:pPr>
+              <w:jc w:val="center"/>
+              <w:rPr>
+                <w:sz w:val="32"/>
+                <w:szCs w:val="32"/>
+              </w:rPr>
+            </w:pPr>
+            <w:r>
+              <w:rPr>
+                <w:sz w:val="32"/>
+                <w:szCs w:val="32"/>
+              </w:rPr>
+              <w:t>Id</w:t>
+            </w:r>
+          </w:p>
+        </w:tc>
+        <w:tc>
+          <w:tcPr>
+            <w:tcW w:w="2257" w:type="dxa"/>
+          </w:tcPr>
+          <w:p>
+            <w:pPr>
+              <w:jc w:val="center"/>
+              <w:rPr>
+                <w:sz w:val="32"/>
+                <w:szCs w:val="32"/>
+              </w:rPr>
+            </w:pPr>
+            <w:r>
+              <w:rPr>
+                <w:sz w:val="32"/>
+                <w:szCs w:val="32"/>
+              </w:rPr>
+              <w:t>Name</w:t>
+            </w:r>
+          </w:p>
+        </w:tc>
+        <w:tc>
+          <w:tcPr>
+            <w:tcW w:w="2257" w:type="dxa"/>
+          </w:tcPr>
+          <w:p>
+            <w:pPr>
+              <w:jc w:val="center"/>
+              <w:rPr>
+                <w:sz w:val="32"/>
+                <w:szCs w:val="32"/>
+              </w:rPr>
+            </w:pPr>
+            <w:r>
+              <w:rPr>
+                <w:sz w:val="32"/>
+                <w:szCs w:val="32"/>
+              </w:rPr>
+              <w:t>Role</w:t>
+            </w:r>
+          </w:p>
+        </w:tc>
+        <w:tc>
+          <w:tcPr>
+            <w:tcW w:w="2257" w:type="dxa"/>
+          </w:tcPr>
+          <w:p>
+            <w:pPr>
+              <w:jc w:val="center"/>
+              <w:rPr>
+                <w:sz w:val="32"/>
+                <w:szCs w:val="32"/>
+              </w:rPr>
+            </w:pPr>
+            <w:proofErr w:type="spellStart"/>
+            <w:r>
+              <w:rPr>
+                <w:sz w:val="32"/>
+                <w:szCs w:val="32"/>
+              </w:rPr>
+              <w:t>TeamLead_Id</w:t>
+            </w:r>
+            <w:proofErr w:type="spellEnd"/>
+          </w:p>
+        </w:tc>
+      </w:tr>
+      <w:tr>
+        <w:trPr>
+          <w:trHeight w:val="348"/>
+        </w:trPr>
+        <w:tc>
+          <w:tcPr>
+            <w:tcW w:w="1747" w:type="dxa"/>
+          </w:tcPr>
+          <w:p>
+            <w:pPr>
+              <w:jc w:val="center"/>
+              <w:rPr>
+                <w:sz w:val="32"/>
+                <w:szCs w:val="32"/>
+              </w:rPr>
+            </w:pPr>
+            <w:r>
+              <w:rPr>
+                <w:sz w:val="32"/>
+                <w:szCs w:val="32"/>
+              </w:rPr>
+              <w:t>10</w:t>
+            </w:r>
+            <w:r>
+              <w:rPr>
+                <w:sz w:val="32"/>
+                <w:szCs w:val="32"/>
+              </w:rPr>
+              <w:t>1</w:t>
+            </w:r>
+          </w:p>
+        </w:tc>
+        <w:tc>
+          <w:tcPr>
+            <w:tcW w:w="2257" w:type="dxa"/>
+          </w:tcPr>
+          <w:p>
+            <w:pPr>
+              <w:jc w:val="center"/>
+              <w:rPr>
+                <w:sz w:val="32"/>
+                <w:szCs w:val="32"/>
+              </w:rPr>
+            </w:pPr>
+            <w:r>
+              <w:rPr>
+                <w:sz w:val="32"/>
+                <w:szCs w:val="32"/>
+              </w:rPr>
+              <w:t>Prasad</w:t>
+            </w:r>
+          </w:p>
+        </w:tc>
+        <w:tc>
+          <w:tcPr>
+            <w:tcW w:w="2257" w:type="dxa"/>
+          </w:tcPr>
+          <w:p>
+            <w:pPr>
+              <w:jc w:val="center"/>
+              <w:rPr>
+                <w:sz w:val="32"/>
+                <w:szCs w:val="32"/>
+              </w:rPr>
+            </w:pPr>
+            <w:r>
+              <w:rPr>
+                <w:sz w:val="32"/>
+                <w:szCs w:val="32"/>
+              </w:rPr>
+              <w:t>Front-end</w:t>
+            </w:r>
+          </w:p>
+        </w:tc>
+        <w:tc>
+          <w:tcPr>
+            <w:tcW w:w="2257" w:type="dxa"/>
+          </w:tcPr>
+          <w:p>
+            <w:pPr>
+              <w:jc w:val="center"/>
+              <w:rPr>
+                <w:sz w:val="32"/>
+                <w:szCs w:val="32"/>
+              </w:rPr>
+            </w:pPr>
+            <w:r>
+              <w:rPr>
+                <w:sz w:val="32"/>
+                <w:szCs w:val="32"/>
+              </w:rPr>
+              <w:t>1</w:t>
+            </w:r>
+          </w:p>
+        </w:tc>
+      </w:tr>
+      <w:tr>
+        <w:trPr>
+          <w:trHeight w:val="348"/>
+        </w:trPr>
+        <w:tc>
+          <w:tcPr>
+            <w:tcW w:w="1747" w:type="dxa"/>
+          </w:tcPr>
+          <w:p>
+            <w:pPr>
+              <w:jc w:val="center"/>
+              <w:rPr>
+                <w:sz w:val="32"/>
+                <w:szCs w:val="32"/>
+              </w:rPr>
+            </w:pPr>
+            <w:r>
+              <w:rPr>
+                <w:sz w:val="32"/>
+                <w:szCs w:val="32"/>
+              </w:rPr>
+              <w:t>10</w:t>
+            </w:r>
+            <w:r>
+              <w:rPr>
+                <w:sz w:val="32"/>
+                <w:szCs w:val="32"/>
+              </w:rPr>
+              <w:t>2</w:t>
+            </w:r>
+          </w:p>
+        </w:tc>
+        <w:tc>
+          <w:tcPr>
+            <w:tcW w:w="2257" w:type="dxa"/>
+          </w:tcPr>
+          <w:p>
+            <w:pPr>
+              <w:jc w:val="center"/>
+              <w:rPr>
+                <w:sz w:val="32"/>
+                <w:szCs w:val="32"/>
+              </w:rPr>
+            </w:pPr>
+            <w:r>
+              <w:rPr>
+                <w:sz w:val="32"/>
+                <w:szCs w:val="32"/>
+              </w:rPr>
+              <w:t>Venu</w:t>
+            </w:r>
+          </w:p>
+        </w:tc>
+        <w:tc>
+          <w:tcPr>
+            <w:tcW w:w="2257" w:type="dxa"/>
+          </w:tcPr>
+          <w:p>
+            <w:pPr>
+              <w:jc w:val="center"/>
+              <w:rPr>
+                <w:sz w:val="32"/>
+                <w:szCs w:val="32"/>
+              </w:rPr>
+            </w:pPr>
+            <w:r>
+              <w:rPr>
+                <w:sz w:val="32"/>
+                <w:szCs w:val="32"/>
+              </w:rPr>
+              <w:t>Back-end</w:t>
+            </w:r>
+          </w:p>
+        </w:tc>
+        <w:tc>
+          <w:tcPr>
+            <w:tcW w:w="2257" w:type="dxa"/>
+          </w:tcPr>
+          <w:p>
+            <w:pPr>
+              <w:jc w:val="center"/>
+              <w:rPr>
+                <w:sz w:val="32"/>
+                <w:szCs w:val="32"/>
+              </w:rPr>
+            </w:pPr>
+            <w:r>
+              <w:rPr>
+                <w:sz w:val="32"/>
+                <w:szCs w:val="32"/>
+              </w:rPr>
+              <w:t>1</w:t>
+            </w:r>
+          </w:p>
+        </w:tc>
+      </w:tr>
+      <w:tr>
+        <w:trPr>
+          <w:trHeight w:val="348"/>
+        </w:trPr>
+        <w:tc>
+          <w:tcPr>
+            <w:tcW w:w="1747" w:type="dxa"/>
+          </w:tcPr>
+          <w:p>
+            <w:pPr>
+              <w:jc w:val="center"/>
+              <w:rPr>
+                <w:sz w:val="32"/>
+                <w:szCs w:val="32"/>
+              </w:rPr>
+            </w:pPr>
+            <w:r>
+              <w:rPr>
+                <w:sz w:val="32"/>
+                <w:szCs w:val="32"/>
+              </w:rPr>
+              <w:t>103</w:t>
+            </w:r>
+          </w:p>
+        </w:tc>
+        <w:tc>
+          <w:tcPr>
+            <w:tcW w:w="2257" w:type="dxa"/>
+          </w:tcPr>
+          <w:p>
+            <w:pPr>
+              <w:jc w:val="center"/>
+              <w:rPr>
+                <w:sz w:val="32"/>
+                <w:szCs w:val="32"/>
+              </w:rPr>
+            </w:pPr>
+            <w:r>
+              <w:rPr>
+                <w:sz w:val="32"/>
+                <w:szCs w:val="32"/>
+              </w:rPr>
+              <w:t>Lavan</w:t>
+            </w:r>
+          </w:p>
+        </w:tc>
+        <w:tc>
+          <w:tcPr>
+            <w:tcW w:w="2257" w:type="dxa"/>
+          </w:tcPr>
+          <w:p>
+            <w:pPr>
+              <w:jc w:val="center"/>
+              <w:rPr>
+                <w:sz w:val="32"/>
+                <w:szCs w:val="32"/>
+              </w:rPr>
+            </w:pPr>
+            <w:r>
+              <w:rPr>
+                <w:sz w:val="32"/>
+                <w:szCs w:val="32"/>
+              </w:rPr>
+              <w:t>Front-end</w:t>
+            </w:r>
+          </w:p>
+        </w:tc>
+        <w:tc>
+          <w:tcPr>
+            <w:tcW w:w="2257" w:type="dxa"/>
+          </w:tcPr>
+          <w:p>
+            <w:pPr>
+              <w:jc w:val="center"/>
+              <w:rPr>
+                <w:sz w:val="32"/>
+                <w:szCs w:val="32"/>
+              </w:rPr>
+            </w:pPr>
+            <w:r>
+              <w:rPr>
+                <w:sz w:val="32"/>
+                <w:szCs w:val="32"/>
+              </w:rPr>
+              <w:t>2</w:t>
+            </w:r>
+          </w:p>
+        </w:tc>
+      </w:tr>
+      <w:tr>
+        <w:trPr>
+          <w:trHeight w:val="348"/>
+        </w:trPr>
+        <w:tc>
+          <w:tcPr>
+            <w:tcW w:w="1747" w:type="dxa"/>
+          </w:tcPr>
+          <w:p>
+            <w:pPr>
+              <w:jc w:val="center"/>
+              <w:rPr>
+                <w:sz w:val="32"/>
+                <w:szCs w:val="32"/>
+              </w:rPr>
+            </w:pPr>
+            <w:r>
+              <w:rPr>
+                <w:sz w:val="32"/>
+                <w:szCs w:val="32"/>
+              </w:rPr>
+              <w:t>104</w:t>
+            </w:r>
+          </w:p>
+        </w:tc>
+        <w:tc>
+          <w:tcPr>
+            <w:tcW w:w="2257" w:type="dxa"/>
+          </w:tcPr>
+          <w:p>
+            <w:pPr>
+              <w:jc w:val="center"/>
+              <w:rPr>
+                <w:sz w:val="32"/>
+                <w:szCs w:val="32"/>
+              </w:rPr>
+            </w:pPr>
+            <w:r>
+              <w:rPr>
+                <w:sz w:val="32"/>
+                <w:szCs w:val="32"/>
+              </w:rPr>
+              <w:t>Harish</w:t>
+            </w:r>
+          </w:p>
+        </w:tc>
+        <w:tc>
+          <w:tcPr>
+            <w:tcW w:w="2257" w:type="dxa"/>
+          </w:tcPr>
+          <w:p>
+            <w:pPr>
+              <w:jc w:val="center"/>
+              <w:rPr>
+                <w:sz w:val="32"/>
+                <w:szCs w:val="32"/>
+              </w:rPr>
+            </w:pPr>
+            <w:r>
+              <w:rPr>
+                <w:sz w:val="32"/>
+                <w:szCs w:val="32"/>
+              </w:rPr>
+              <w:t>Back-end</w:t>
+            </w:r>
+          </w:p>
+        </w:tc>
+        <w:tc>
+          <w:tcPr>
+            <w:tcW w:w="2257" w:type="dxa"/>
+          </w:tcPr>
+          <w:p>
+            <w:pPr>
+              <w:jc w:val="center"/>
+              <w:rPr>
+                <w:sz w:val="32"/>
+                <w:szCs w:val="32"/>
+              </w:rPr>
+            </w:pPr>
+            <w:r>
+              <w:rPr>
+                <w:sz w:val="32"/>
+                <w:szCs w:val="32"/>
+              </w:rPr>
+              <w:t>2</w:t>
+            </w:r>
+          </w:p>
+        </w:tc>
+      </w:tr>
+      <w:tr>
+        <w:trPr>
+          <w:trHeight w:val="348"/>
+        </w:trPr>
+        <w:tc>
+          <w:tcPr>
+            <w:tcW w:w="1747" w:type="dxa"/>
+          </w:tcPr>
+          <w:p>
+            <w:pPr>
+              <w:jc w:val="center"/>
+              <w:rPr>
+                <w:sz w:val="32"/>
+                <w:szCs w:val="32"/>
+              </w:rPr>
+            </w:pPr>
+            <w:r>
+              <w:rPr>
+                <w:sz w:val="32"/>
+                <w:szCs w:val="32"/>
+              </w:rPr>
+              <w:t>105</w:t>
+            </w:r>
+          </w:p>
+        </w:tc>
+        <w:tc>
+          <w:tcPr>
+            <w:tcW w:w="2257" w:type="dxa"/>
+          </w:tcPr>
+          <w:p>
+            <w:pPr>
+              <w:jc w:val="center"/>
+              <w:rPr>
+                <w:sz w:val="32"/>
+                <w:szCs w:val="32"/>
+              </w:rPr>
+            </w:pPr>
+            <w:r>
+              <w:rPr>
+                <w:sz w:val="32"/>
+                <w:szCs w:val="32"/>
+              </w:rPr>
+              <w:t>Achyuth</w:t>
+            </w:r>
+          </w:p>
+        </w:tc>
+        <w:tc>
+          <w:tcPr>
+            <w:tcW w:w="2257" w:type="dxa"/>
+          </w:tcPr>
+          <w:p>
+            <w:pPr>
+              <w:jc w:val="center"/>
+              <w:rPr>
+                <w:sz w:val="32"/>
+                <w:szCs w:val="32"/>
+              </w:rPr>
+            </w:pPr>
+            <w:r>
+              <w:rPr>
+                <w:sz w:val="32"/>
+                <w:szCs w:val="32"/>
+              </w:rPr>
+              <w:t>Front-end</w:t>
+            </w:r>
+          </w:p>
+        </w:tc>
+        <w:tc>
+          <w:tcPr>
+            <w:tcW w:w="2257" w:type="dxa"/>
+          </w:tcPr>
+          <w:p>
+            <w:pPr>
+              <w:jc w:val="center"/>
+              <w:rPr>
+                <w:sz w:val="32"/>
+                <w:szCs w:val="32"/>
+              </w:rPr>
+            </w:pPr>
+            <w:r>
+              <w:rPr>
+                <w:sz w:val="32"/>
+                <w:szCs w:val="32"/>
+              </w:rPr>
+              <w:t>2</w:t>
+            </w:r>
+          </w:p>
+        </w:tc>
+      </w:tr>
+    </w:tbl>
+    <w:p>
+      <w:pPr>
+        <w:rPr>
+          <w:b/>
+          <w:bCs/>
+          <w:sz w:val="32"/>
+          <w:szCs w:val="32"/>
+        </w:rPr>
+      </w:pPr>
+    </w:p>
+    <w:p>
+      <w:pPr>
+        <w:rPr>
+          <w:b/>
+          <w:bCs/>
+          <w:sz w:val="32"/>
+          <w:szCs w:val="32"/>
+        </w:rPr>
+      </w:pPr>
+    </w:p>
+    <w:p>
+      <w:pPr>
+        <w:rPr>
+          <w:b/>
+          <w:bCs/>
+          <w:sz w:val="32"/>
+          <w:szCs w:val="32"/>
+        </w:rPr>
+      </w:pPr>
+    </w:p>
+    <w:p>
+      <w:pPr>
+        <w:rPr>
+          <w:b/>
+          <w:bCs/>
+          <w:sz w:val="32"/>
+          <w:szCs w:val="32"/>
+        </w:rPr>
+      </w:pPr>
+    </w:p>
+    <w:p>
+      <w:pPr>
+        <w:rPr>
+          <w:b/>
+          <w:bCs/>
+          <w:sz w:val="32"/>
+          <w:szCs w:val="32"/>
+        </w:rPr>
+      </w:pPr>
+    </w:p>
+    <w:p>
+      <w:pPr>
+        <w:rPr>
+          <w:b/>
+          <w:bCs/>
+          <w:sz w:val="32"/>
+          <w:szCs w:val="32"/>
+        </w:rPr>
+      </w:pPr>
+      <w:proofErr w:type="spellStart"/>
+      <w:r>
+        <w:rPr>
+          <w:b/>
+          <w:bCs/>
+          <w:sz w:val="32"/>
+          <w:szCs w:val="32"/>
+        </w:rPr>
+        <w:t>TeamLead_Developer</w:t>
+      </w:r>
+      <w:proofErr w:type="spellEnd"/>
+    </w:p>
+    <w:tbl>
+      <w:tblPr>
+        <w:tblStyle w:val="TableGrid"/>
+        <w:tblW w:w="0" w:type="auto"/>
+        <w:tblLook w:val="04A0" w:firstRow="1" w:lastRow="0" w:firstColumn="1" w:lastColumn="0" w:noHBand="0" w:noVBand="1"/>
+      </w:tblPr>
+      <w:tblGrid>
+        <w:gridCol w:w="2829"/>
+        <w:gridCol w:w="2829"/>
+      </w:tblGrid>
+      <w:tr>
+        <w:trPr>
+          <w:trHeight w:val="334"/>
+        </w:trPr>
+        <w:tc>
+          <w:tcPr>
+            <w:tcW w:w="2829" w:type="dxa"/>
+          </w:tcPr>
+          <w:p>
+            <w:pPr>
+              <w:rPr>
+                <w:b/>
+                <w:bCs/>
+                <w:sz w:val="32"/>
+                <w:szCs w:val="32"/>
+              </w:rPr>
+            </w:pPr>
+            <w:proofErr w:type="spellStart"/>
+            <w:r>
+              <w:rPr>
+                <w:b/>
+                <w:bCs/>
+                <w:sz w:val="32"/>
+                <w:szCs w:val="32"/>
+              </w:rPr>
+              <w:t>TeamLead_id</w:t>
+            </w:r>
+            <w:proofErr w:type="spellEnd"/>
+          </w:p>
+        </w:tc>
+        <w:tc>
+          <w:tcPr>
+            <w:tcW w:w="2829" w:type="dxa"/>
+          </w:tcPr>
+          <w:p>
+            <w:pPr>
+              <w:rPr>
+                <w:b/>
+                <w:bCs/>
+                <w:sz w:val="32"/>
+                <w:szCs w:val="32"/>
+              </w:rPr>
+            </w:pPr>
+            <w:proofErr w:type="spellStart"/>
+            <w:r>
+              <w:rPr>
+                <w:b/>
+                <w:bCs/>
+                <w:sz w:val="32"/>
+                <w:szCs w:val="32"/>
+              </w:rPr>
+              <w:t>Developer_Id</w:t>
+            </w:r>
+            <w:proofErr w:type="spellEnd"/>
+          </w:p>
+        </w:tc>
+      </w:tr>
+      <w:tr>
+        <w:trPr>
+          <w:trHeight w:val="334"/>
+        </w:trPr>
+        <w:tc>
+          <w:tcPr>
+            <w:tcW w:w="2829" w:type="dxa"/>
+          </w:tcPr>
+          <w:p>
+            <w:pPr>
+              <w:rPr>
+                <w:sz w:val="32"/>
+                <w:szCs w:val="32"/>
+              </w:rPr>
+            </w:pPr>
+            <w:r>
+              <w:rPr>
+                <w:sz w:val="32"/>
+                <w:szCs w:val="32"/>
+              </w:rPr>
+              <w:t>1</w:t>
+            </w:r>
+          </w:p>
+        </w:tc>
+        <w:tc>
+          <w:tcPr>
+            <w:tcW w:w="2829" w:type="dxa"/>
+          </w:tcPr>
+          <w:p>
+            <w:pPr>
+              <w:rPr>
+                <w:b/>
+                <w:bCs/>
+                <w:sz w:val="32"/>
+                <w:szCs w:val="32"/>
+              </w:rPr>
+            </w:pPr>
+            <w:r>
+              <w:rPr>
+                <w:b/>
+                <w:bCs/>
+                <w:sz w:val="32"/>
+                <w:szCs w:val="32"/>
+              </w:rPr>
+              <w:t>101</w:t>
+            </w:r>
+          </w:p>
+        </w:tc>
+      </w:tr>
+      <w:tr>
+        <w:trPr>
+          <w:trHeight w:val="334"/>
+        </w:trPr>
+        <w:tc>
+          <w:tcPr>
+            <w:tcW w:w="2829" w:type="dxa"/>
+          </w:tcPr>
+          <w:p>
+            <w:pPr>
+              <w:rPr>
+                <w:b/>
+                <w:bCs/>
+                <w:sz w:val="32"/>
+                <w:szCs w:val="32"/>
+              </w:rPr>
+            </w:pPr>
+            <w:r>
+              <w:rPr>
+                <w:b/>
+                <w:bCs/>
+                <w:sz w:val="32"/>
+                <w:szCs w:val="32"/>
+              </w:rPr>
+              <w:t>1</w:t>
+            </w:r>
+          </w:p>
+        </w:tc>
+        <w:tc>
+          <w:tcPr>
+            <w:tcW w:w="2829" w:type="dxa"/>
+          </w:tcPr>
+          <w:p>
+            <w:pPr>
+              <w:rPr>
+                <w:b/>
+                <w:bCs/>
+                <w:sz w:val="32"/>
+                <w:szCs w:val="32"/>
+              </w:rPr>
+            </w:pPr>
+            <w:r>
+              <w:rPr>
+                <w:b/>
+                <w:bCs/>
+                <w:sz w:val="32"/>
+                <w:szCs w:val="32"/>
+              </w:rPr>
+              <w:t>102</w:t>
+            </w:r>
+          </w:p>
+        </w:tc>
+      </w:tr>
+      <w:tr>
+        <w:trPr>
+          <w:trHeight w:val="334"/>
+        </w:trPr>
+        <w:tc>
+          <w:tcPr>
+            <w:tcW w:w="2829" w:type="dxa"/>
+          </w:tcPr>
+          <w:p>
+            <w:pPr>
+              <w:rPr>
+                <w:b/>
+                <w:bCs/>
+                <w:sz w:val="32"/>
+                <w:szCs w:val="32"/>
+              </w:rPr>
+            </w:pPr>
+            <w:r>
+              <w:rPr>
+                <w:b/>
+                <w:bCs/>
+                <w:sz w:val="32"/>
+                <w:szCs w:val="32"/>
+              </w:rPr>
+              <w:t>2</w:t>
+            </w:r>
+          </w:p>
+        </w:tc>
+        <w:tc>
+          <w:tcPr>
+            <w:tcW w:w="2829" w:type="dxa"/>
+          </w:tcPr>
+          <w:p>
+            <w:pPr>
+              <w:rPr>
+                <w:b/>
+                <w:bCs/>
+                <w:sz w:val="32"/>
+                <w:szCs w:val="32"/>
+              </w:rPr>
+            </w:pPr>
+            <w:r>
+              <w:rPr>
+                <w:b/>
+                <w:bCs/>
+                <w:sz w:val="32"/>
+                <w:szCs w:val="32"/>
+              </w:rPr>
+              <w:t>103</w:t>
+            </w:r>
+          </w:p>
+        </w:tc>
+      </w:tr>
+      <w:tr>
+        <w:trPr>
+          <w:trHeight w:val="334"/>
+        </w:trPr>
+        <w:tc>
+          <w:tcPr>
+            <w:tcW w:w="2829" w:type="dxa"/>
+          </w:tcPr>
+          <w:p>
+            <w:pPr>
+              <w:rPr>
+                <w:b/>
+                <w:bCs/>
+                <w:sz w:val="32"/>
+                <w:szCs w:val="32"/>
+              </w:rPr>
+            </w:pPr>
+            <w:r>
+              <w:rPr>
+                <w:b/>
+                <w:bCs/>
+                <w:sz w:val="32"/>
+                <w:szCs w:val="32"/>
+              </w:rPr>
+              <w:t>2</w:t>
+            </w:r>
+          </w:p>
+        </w:tc>
+        <w:tc>
+          <w:tcPr>
+            <w:tcW w:w="2829" w:type="dxa"/>
+          </w:tcPr>
+          <w:p>
+            <w:pPr>
+              <w:rPr>
+                <w:b/>
+                <w:bCs/>
+                <w:sz w:val="32"/>
+                <w:szCs w:val="32"/>
+              </w:rPr>
+            </w:pPr>
+            <w:r>
+              <w:rPr>
+                <w:b/>
+                <w:bCs/>
+                <w:sz w:val="32"/>
+                <w:szCs w:val="32"/>
+              </w:rPr>
+              <w:t>104</w:t>
+            </w:r>
+          </w:p>
+        </w:tc>
+      </w:tr>
+      <w:tr>
+        <w:trPr>
+          <w:trHeight w:val="334"/>
+        </w:trPr>
+        <w:tc>
+          <w:tcPr>
+            <w:tcW w:w="2829" w:type="dxa"/>
+          </w:tcPr>
+          <w:p>
+            <w:pPr>
+              <w:rPr>
+                <w:b/>
+                <w:bCs/>
+                <w:sz w:val="32"/>
+                <w:szCs w:val="32"/>
+              </w:rPr>
+            </w:pPr>
+            <w:r>
+              <w:rPr>
+                <w:b/>
+                <w:bCs/>
+                <w:sz w:val="32"/>
+                <w:szCs w:val="32"/>
+              </w:rPr>
+              <w:t>2</w:t>
+            </w:r>
+          </w:p>
+        </w:tc>
+        <w:tc>
+          <w:tcPr>
+            <w:tcW w:w="2829" w:type="dxa"/>
+          </w:tcPr>
+          <w:p>
+            <w:pPr>
+              <w:rPr>
+                <w:b/>
+                <w:bCs/>
+                <w:sz w:val="32"/>
+                <w:szCs w:val="32"/>
+              </w:rPr>
+            </w:pPr>
+            <w:r>
+              <w:rPr>
+                <w:b/>
+                <w:bCs/>
+                <w:sz w:val="32"/>
+                <w:szCs w:val="32"/>
+              </w:rPr>
+              <w:t>105</w:t>
             </w:r>
           </w:p>
         </w:tc>
@@ -6284,7 +8535,7 @@
   <w:style w:type="paragraph" w:default="1" w:styleId="Normal">
     <w:name w:val="Normal"/>
     <w:qFormat/>
-    <w:rsid w:val="00C42138"/>
+    <w:rsid w:val="00B55A86"/>
   </w:style>
   <w:style w:type="paragraph" w:styleId="Heading1">
     <w:name w:val="heading 1"/>

</xml_diff>

<commit_message>
MTM Bidirectional Code and Doc Uploaded
</commit_message>
<xml_diff>
--- a/Docs related to Hibernate/Hibernate Mappings.docx
+++ b/Docs related to Hibernate/Hibernate Mappings.docx
@@ -87,7 +87,6 @@
                 <w:szCs w:val="32"/>
               </w:rPr>
             </w:pPr>
-            <w:proofErr w:type="spellStart"/>
             <w:r>
               <w:rPr>
                 <w:sz w:val="32"/>
@@ -95,7 +94,6 @@
               </w:rPr>
               <w:t>Address_id</w:t>
             </w:r>
-            <w:proofErr w:type="spellEnd"/>
           </w:p>
         </w:tc>
       </w:tr>
@@ -586,9 +584,18 @@
           <w:sz w:val="32"/>
           <w:szCs w:val="32"/>
         </w:rPr>
-        <w:t xml:space="preserve"> (</w:t>
+        <w:t xml:space="preserve"> (uni Directional):</w:t>
       </w:r>
-      <w:proofErr w:type="spellStart"/>
+    </w:p>
+    <w:p>
+      <w:pPr>
+        <w:rPr>
+          <w:b/>
+          <w:bCs/>
+          <w:sz w:val="32"/>
+          <w:szCs w:val="32"/>
+        </w:rPr>
+      </w:pPr>
       <w:r>
         <w:rPr>
           <w:b/>
@@ -596,56 +603,7 @@
           <w:sz w:val="32"/>
           <w:szCs w:val="32"/>
         </w:rPr>
-        <w:t>uni</w:t>
-      </w:r>
-      <w:proofErr w:type="spellEnd"/>
-      <w:r>
-        <w:rPr>
-          <w:b/>
-          <w:bCs/>
-          <w:sz w:val="32"/>
-          <w:szCs w:val="32"/>
-        </w:rPr>
-        <w:t xml:space="preserve"> Directional):</w:t>
-      </w:r>
-    </w:p>
-    <w:p>
-      <w:pPr>
-        <w:rPr>
-          <w:b/>
-          <w:bCs/>
-          <w:sz w:val="32"/>
-          <w:szCs w:val="32"/>
-        </w:rPr>
-      </w:pPr>
-      <w:r>
-        <w:rPr>
-          <w:b/>
-          <w:bCs/>
-          <w:sz w:val="32"/>
-          <w:szCs w:val="32"/>
-        </w:rPr>
-        <w:t>Person has-</w:t>
-      </w:r>
-      <w:proofErr w:type="gramStart"/>
-      <w:r>
-        <w:rPr>
-          <w:b/>
-          <w:bCs/>
-          <w:sz w:val="32"/>
-          <w:szCs w:val="32"/>
-        </w:rPr>
-        <w:t>a</w:t>
-      </w:r>
-      <w:proofErr w:type="gramEnd"/>
-      <w:r>
-        <w:rPr>
-          <w:b/>
-          <w:bCs/>
-          <w:sz w:val="32"/>
-          <w:szCs w:val="32"/>
-        </w:rPr>
-        <w:t xml:space="preserve"> Address</w:t>
+        <w:t>Person has-a Address</w:t>
       </w:r>
     </w:p>
     <w:p>
@@ -707,23 +665,7 @@
           <w:szCs w:val="32"/>
         </w:rPr>
         <w:tab/>
-        <w:t xml:space="preserve">Address </w:t>
-      </w:r>
-      <w:proofErr w:type="spellStart"/>
-      <w:r>
-        <w:rPr>
-          <w:sz w:val="32"/>
-          <w:szCs w:val="32"/>
-        </w:rPr>
-        <w:t>address</w:t>
-      </w:r>
-      <w:proofErr w:type="spellEnd"/>
-      <w:r>
-        <w:rPr>
-          <w:sz w:val="32"/>
-          <w:szCs w:val="32"/>
-        </w:rPr>
-        <w:t>;</w:t>
+        <w:t>Address address;</w:t>
       </w:r>
     </w:p>
     <w:p>
@@ -761,17 +703,8 @@
           <w:sz w:val="32"/>
           <w:szCs w:val="32"/>
         </w:rPr>
-        <w:t xml:space="preserve">Class </w:t>
+        <w:t>Class Address{</w:t>
       </w:r>
-      <w:proofErr w:type="gramStart"/>
-      <w:r>
-        <w:rPr>
-          <w:sz w:val="32"/>
-          <w:szCs w:val="32"/>
-        </w:rPr>
-        <w:t>Address{</w:t>
-      </w:r>
-      <w:proofErr w:type="gramEnd"/>
     </w:p>
     <w:p>
       <w:pPr>
@@ -914,23 +847,7 @@
           <w:sz w:val="32"/>
           <w:szCs w:val="32"/>
         </w:rPr>
-        <w:t xml:space="preserve"> </w:t>
-      </w:r>
-      <w:proofErr w:type="spellStart"/>
-      <w:r>
-        <w:rPr>
-          <w:sz w:val="32"/>
-          <w:szCs w:val="32"/>
-        </w:rPr>
-        <w:t>flipkart</w:t>
-      </w:r>
-      <w:proofErr w:type="spellEnd"/>
-      <w:r>
-        <w:rPr>
-          <w:sz w:val="32"/>
-          <w:szCs w:val="32"/>
-        </w:rPr>
-        <w:t xml:space="preserve"> </w:t>
+        <w:t xml:space="preserve"> flipkart </w:t>
       </w:r>
       <w:r>
         <w:rPr>
@@ -1569,7 +1486,6 @@
           <w:szCs w:val="32"/>
         </w:rPr>
       </w:pPr>
-      <w:proofErr w:type="spellStart"/>
       <w:r>
         <w:rPr>
           <w:sz w:val="32"/>
@@ -1577,7 +1493,6 @@
         </w:rPr>
         <w:t>Customer_Order</w:t>
       </w:r>
-      <w:proofErr w:type="spellEnd"/>
     </w:p>
     <w:tbl>
       <w:tblPr>
@@ -1604,7 +1519,6 @@
                 <w:szCs w:val="32"/>
               </w:rPr>
             </w:pPr>
-            <w:proofErr w:type="spellStart"/>
             <w:r>
               <w:rPr>
                 <w:sz w:val="32"/>
@@ -1612,7 +1526,6 @@
               </w:rPr>
               <w:t>Customer_id</w:t>
             </w:r>
-            <w:proofErr w:type="spellEnd"/>
           </w:p>
         </w:tc>
         <w:tc>
@@ -1626,7 +1539,6 @@
                 <w:szCs w:val="32"/>
               </w:rPr>
             </w:pPr>
-            <w:proofErr w:type="spellStart"/>
             <w:r>
               <w:rPr>
                 <w:sz w:val="32"/>
@@ -1634,7 +1546,6 @@
               </w:rPr>
               <w:t>Order_Id</w:t>
             </w:r>
-            <w:proofErr w:type="spellEnd"/>
           </w:p>
         </w:tc>
       </w:tr>
@@ -1901,17 +1812,8 @@
           <w:szCs w:val="32"/>
         </w:rPr>
         <w:lastRenderedPageBreak/>
-        <w:t xml:space="preserve">Class </w:t>
+        <w:t>Class Customer{</w:t>
       </w:r>
-      <w:proofErr w:type="gramStart"/>
-      <w:r>
-        <w:rPr>
-          <w:sz w:val="32"/>
-          <w:szCs w:val="32"/>
-        </w:rPr>
-        <w:t>Customer{</w:t>
-      </w:r>
-      <w:proofErr w:type="gramEnd"/>
     </w:p>
     <w:p>
       <w:pPr>
@@ -1985,17 +1887,8 @@
           <w:sz w:val="32"/>
           <w:szCs w:val="32"/>
         </w:rPr>
-        <w:t xml:space="preserve">Class </w:t>
+        <w:t>Class Order{</w:t>
       </w:r>
-      <w:proofErr w:type="gramStart"/>
-      <w:r>
-        <w:rPr>
-          <w:sz w:val="32"/>
-          <w:szCs w:val="32"/>
-        </w:rPr>
-        <w:t>Order{</w:t>
-      </w:r>
-      <w:proofErr w:type="gramEnd"/>
       <w:r>
         <w:rPr>
           <w:sz w:val="32"/>
@@ -2133,7 +2026,6 @@
           <w:szCs w:val="32"/>
         </w:rPr>
       </w:pPr>
-      <w:proofErr w:type="spellStart"/>
       <w:r>
         <w:rPr>
           <w:b/>
@@ -2144,7 +2036,6 @@
         <w:lastRenderedPageBreak/>
         <w:t>ManyToOne</w:t>
       </w:r>
-      <w:proofErr w:type="spellEnd"/>
     </w:p>
     <w:p>
       <w:pPr>
@@ -2557,7 +2448,6 @@
                 <w:szCs w:val="32"/>
               </w:rPr>
             </w:pPr>
-            <w:proofErr w:type="spellStart"/>
             <w:r>
               <w:rPr>
                 <w:b/>
@@ -2567,7 +2457,6 @@
               </w:rPr>
               <w:t>Customer_Id</w:t>
             </w:r>
-            <w:proofErr w:type="spellEnd"/>
           </w:p>
         </w:tc>
       </w:tr>
@@ -3029,7 +2918,6 @@
         </w:rPr>
         <w:t xml:space="preserve">Many students </w:t>
       </w:r>
-      <w:proofErr w:type="gramStart"/>
       <w:r>
         <w:rPr>
           <w:sz w:val="32"/>
@@ -3037,7 +2925,6 @@
         </w:rPr>
         <w:t>has</w:t>
       </w:r>
-      <w:proofErr w:type="gramEnd"/>
       <w:r>
         <w:rPr>
           <w:b/>
@@ -3285,7 +3172,6 @@
                 <w:szCs w:val="32"/>
               </w:rPr>
             </w:pPr>
-            <w:proofErr w:type="spellStart"/>
             <w:r>
               <w:rPr>
                 <w:sz w:val="32"/>
@@ -3293,7 +3179,6 @@
               </w:rPr>
               <w:t>Devops</w:t>
             </w:r>
-            <w:proofErr w:type="spellEnd"/>
           </w:p>
         </w:tc>
       </w:tr>
@@ -3428,7 +3313,6 @@
                 <w:szCs w:val="32"/>
               </w:rPr>
             </w:pPr>
-            <w:proofErr w:type="spellStart"/>
             <w:r>
               <w:rPr>
                 <w:b/>
@@ -3438,7 +3322,6 @@
               </w:rPr>
               <w:t>Teacher_id</w:t>
             </w:r>
-            <w:proofErr w:type="spellEnd"/>
           </w:p>
         </w:tc>
       </w:tr>
@@ -3661,7 +3544,6 @@
                 <w:szCs w:val="32"/>
               </w:rPr>
             </w:pPr>
-            <w:proofErr w:type="spellStart"/>
             <w:r>
               <w:rPr>
                 <w:sz w:val="32"/>
@@ -3669,7 +3551,6 @@
               </w:rPr>
               <w:t>Ponkey</w:t>
             </w:r>
-            <w:proofErr w:type="spellEnd"/>
           </w:p>
         </w:tc>
         <w:tc>
@@ -3995,7 +3876,6 @@
           <w:szCs w:val="32"/>
         </w:rPr>
       </w:pPr>
-      <w:proofErr w:type="spellStart"/>
       <w:r>
         <w:rPr>
           <w:b/>
@@ -4006,7 +3886,6 @@
         <w:lastRenderedPageBreak/>
         <w:t>ManyToMany</w:t>
       </w:r>
-      <w:proofErr w:type="spellEnd"/>
     </w:p>
     <w:p>
       <w:pPr>
@@ -4426,7 +4305,6 @@
                 <w:szCs w:val="32"/>
               </w:rPr>
             </w:pPr>
-            <w:proofErr w:type="spellStart"/>
             <w:r>
               <w:rPr>
                 <w:sz w:val="32"/>
@@ -4434,7 +4312,6 @@
               </w:rPr>
               <w:t>Ponky</w:t>
             </w:r>
-            <w:proofErr w:type="spellEnd"/>
           </w:p>
         </w:tc>
         <w:tc>
@@ -5187,7 +5064,6 @@
           <w:szCs w:val="32"/>
         </w:rPr>
       </w:pPr>
-      <w:proofErr w:type="spellStart"/>
       <w:r>
         <w:rPr>
           <w:b/>
@@ -5198,7 +5074,6 @@
         <w:lastRenderedPageBreak/>
         <w:t>Student_Course</w:t>
       </w:r>
-      <w:proofErr w:type="spellEnd"/>
     </w:p>
     <w:tbl>
       <w:tblPr>
@@ -5224,7 +5099,6 @@
                 <w:szCs w:val="32"/>
               </w:rPr>
             </w:pPr>
-            <w:proofErr w:type="spellStart"/>
             <w:r>
               <w:rPr>
                 <w:b/>
@@ -5234,7 +5108,6 @@
               </w:rPr>
               <w:t>Student_Id</w:t>
             </w:r>
-            <w:proofErr w:type="spellEnd"/>
           </w:p>
         </w:tc>
         <w:tc>
@@ -5250,7 +5123,6 @@
                 <w:szCs w:val="32"/>
               </w:rPr>
             </w:pPr>
-            <w:proofErr w:type="spellStart"/>
             <w:r>
               <w:rPr>
                 <w:b/>
@@ -5260,7 +5132,6 @@
               </w:rPr>
               <w:t>Course_Id</w:t>
             </w:r>
-            <w:proofErr w:type="spellEnd"/>
           </w:p>
         </w:tc>
       </w:tr>
@@ -6053,19 +5924,8 @@
           <w:sz w:val="32"/>
           <w:szCs w:val="32"/>
         </w:rPr>
-        <w:t xml:space="preserve">one </w:t>
+        <w:t>one aadhar</w:t>
       </w:r>
-      <w:proofErr w:type="spellStart"/>
-      <w:r>
-        <w:rPr>
-          <w:b/>
-          <w:bCs/>
-          <w:sz w:val="32"/>
-          <w:szCs w:val="32"/>
-        </w:rPr>
-        <w:t>aadhar</w:t>
-      </w:r>
-      <w:proofErr w:type="spellEnd"/>
     </w:p>
     <w:p>
       <w:pPr>
@@ -6222,7 +6082,6 @@
                 <w:szCs w:val="32"/>
               </w:rPr>
             </w:pPr>
-            <w:proofErr w:type="spellStart"/>
             <w:r>
               <w:rPr>
                 <w:sz w:val="32"/>
@@ -6230,7 +6089,6 @@
               </w:rPr>
               <w:t>Aadhar_id</w:t>
             </w:r>
-            <w:proofErr w:type="spellEnd"/>
           </w:p>
         </w:tc>
       </w:tr>
@@ -6453,7 +6311,6 @@
                 <w:szCs w:val="32"/>
               </w:rPr>
             </w:pPr>
-            <w:proofErr w:type="spellStart"/>
             <w:r>
               <w:rPr>
                 <w:b/>
@@ -6463,7 +6320,6 @@
               </w:rPr>
               <w:t>Aadhar_Number</w:t>
             </w:r>
-            <w:proofErr w:type="spellEnd"/>
           </w:p>
         </w:tc>
         <w:tc>
@@ -6503,7 +6359,6 @@
                 <w:szCs w:val="32"/>
               </w:rPr>
             </w:pPr>
-            <w:proofErr w:type="spellStart"/>
             <w:r>
               <w:rPr>
                 <w:b/>
@@ -6513,7 +6368,6 @@
               </w:rPr>
               <w:t>Person_Id</w:t>
             </w:r>
-            <w:proofErr w:type="spellEnd"/>
           </w:p>
         </w:tc>
       </w:tr>
@@ -6850,27 +6704,7 @@
           <w:sz w:val="32"/>
           <w:szCs w:val="32"/>
         </w:rPr>
-        <w:t xml:space="preserve">One </w:t>
-      </w:r>
-      <w:proofErr w:type="spellStart"/>
-      <w:r>
-        <w:rPr>
-          <w:b/>
-          <w:bCs/>
-          <w:sz w:val="32"/>
-          <w:szCs w:val="32"/>
-        </w:rPr>
-        <w:t>TeamLeader</w:t>
-      </w:r>
-      <w:proofErr w:type="spellEnd"/>
-      <w:r>
-        <w:rPr>
-          <w:b/>
-          <w:bCs/>
-          <w:sz w:val="32"/>
-          <w:szCs w:val="32"/>
-        </w:rPr>
-        <w:t xml:space="preserve"> </w:t>
+        <w:t xml:space="preserve">One TeamLeader </w:t>
       </w:r>
       <w:r>
         <w:rPr>
@@ -6907,21 +6741,12 @@
         </w:rPr>
         <w:t xml:space="preserve">Many developers </w:t>
       </w:r>
-      <w:proofErr w:type="gramStart"/>
       <w:r>
         <w:rPr>
           <w:sz w:val="32"/>
           <w:szCs w:val="32"/>
         </w:rPr>
-        <w:t>has</w:t>
-      </w:r>
-      <w:proofErr w:type="gramEnd"/>
-      <w:r>
-        <w:rPr>
-          <w:sz w:val="32"/>
-          <w:szCs w:val="32"/>
-        </w:rPr>
-        <w:t xml:space="preserve"> </w:t>
+        <w:t xml:space="preserve">has </w:t>
       </w:r>
       <w:r>
         <w:rPr>
@@ -6930,19 +6755,8 @@
           <w:sz w:val="32"/>
           <w:szCs w:val="32"/>
         </w:rPr>
-        <w:t xml:space="preserve">one </w:t>
+        <w:t>one TeamLeader</w:t>
       </w:r>
-      <w:proofErr w:type="spellStart"/>
-      <w:r>
-        <w:rPr>
-          <w:b/>
-          <w:bCs/>
-          <w:sz w:val="32"/>
-          <w:szCs w:val="32"/>
-        </w:rPr>
-        <w:t>TeamLeader</w:t>
-      </w:r>
-      <w:proofErr w:type="spellEnd"/>
     </w:p>
     <w:p>
       <w:pPr>
@@ -7243,7 +7057,6 @@
                 <w:szCs w:val="32"/>
               </w:rPr>
             </w:pPr>
-            <w:proofErr w:type="spellStart"/>
             <w:r>
               <w:rPr>
                 <w:sz w:val="32"/>
@@ -7251,7 +7064,6 @@
               </w:rPr>
               <w:t>TeamLead_Id</w:t>
             </w:r>
-            <w:proofErr w:type="spellEnd"/>
           </w:p>
         </w:tc>
       </w:tr>
@@ -7276,14 +7088,7 @@
                 <w:sz w:val="32"/>
                 <w:szCs w:val="32"/>
               </w:rPr>
-              <w:t>10</w:t>
-            </w:r>
-            <w:r>
-              <w:rPr>
-                <w:sz w:val="32"/>
-                <w:szCs w:val="32"/>
-              </w:rPr>
-              <w:t>1</w:t>
+              <w:t>101</w:t>
             </w:r>
           </w:p>
         </w:tc>
@@ -7372,14 +7177,7 @@
                 <w:sz w:val="32"/>
                 <w:szCs w:val="32"/>
               </w:rPr>
-              <w:t>10</w:t>
-            </w:r>
-            <w:r>
-              <w:rPr>
-                <w:sz w:val="32"/>
-                <w:szCs w:val="32"/>
-              </w:rPr>
-              <w:t>2</w:t>
+              <w:t>102</w:t>
             </w:r>
           </w:p>
         </w:tc>
@@ -7774,7 +7572,6 @@
           <w:szCs w:val="32"/>
         </w:rPr>
       </w:pPr>
-      <w:proofErr w:type="spellStart"/>
       <w:r>
         <w:rPr>
           <w:b/>
@@ -7784,7 +7581,6 @@
         </w:rPr>
         <w:t>TeamLead_Developer</w:t>
       </w:r>
-      <w:proofErr w:type="spellEnd"/>
     </w:p>
     <w:tbl>
       <w:tblPr>
@@ -7813,7 +7609,6 @@
                 <w:szCs w:val="32"/>
               </w:rPr>
             </w:pPr>
-            <w:proofErr w:type="spellStart"/>
             <w:r>
               <w:rPr>
                 <w:b/>
@@ -7823,7 +7618,6 @@
               </w:rPr>
               <w:t>TeamLead_id</w:t>
             </w:r>
-            <w:proofErr w:type="spellEnd"/>
           </w:p>
         </w:tc>
         <w:tc>
@@ -7839,7 +7633,6 @@
                 <w:szCs w:val="32"/>
               </w:rPr>
             </w:pPr>
-            <w:proofErr w:type="spellStart"/>
             <w:r>
               <w:rPr>
                 <w:b/>
@@ -7849,7 +7642,6 @@
               </w:rPr>
               <w:t>Developer_Id</w:t>
             </w:r>
-            <w:proofErr w:type="spellEnd"/>
           </w:p>
         </w:tc>
       </w:tr>
@@ -8110,6 +7902,1969 @@
                 <w:szCs w:val="32"/>
               </w:rPr>
               <w:t>105</w:t>
+            </w:r>
+          </w:p>
+        </w:tc>
+      </w:tr>
+    </w:tbl>
+    <w:p>
+      <w:pPr>
+        <w:rPr>
+          <w:b/>
+          <w:bCs/>
+          <w:sz w:val="32"/>
+          <w:szCs w:val="32"/>
+        </w:rPr>
+      </w:pPr>
+    </w:p>
+    <w:p>
+      <w:pPr>
+        <w:rPr>
+          <w:b/>
+          <w:bCs/>
+          <w:sz w:val="32"/>
+          <w:szCs w:val="32"/>
+        </w:rPr>
+      </w:pPr>
+    </w:p>
+    <w:p>
+      <w:pPr>
+        <w:rPr>
+          <w:b/>
+          <w:bCs/>
+          <w:sz w:val="32"/>
+          <w:szCs w:val="32"/>
+        </w:rPr>
+      </w:pPr>
+    </w:p>
+    <w:p>
+      <w:pPr>
+        <w:rPr>
+          <w:b/>
+          <w:bCs/>
+          <w:sz w:val="32"/>
+          <w:szCs w:val="32"/>
+        </w:rPr>
+      </w:pPr>
+    </w:p>
+    <w:p>
+      <w:pPr>
+        <w:rPr>
+          <w:b/>
+          <w:bCs/>
+          <w:sz w:val="32"/>
+          <w:szCs w:val="32"/>
+        </w:rPr>
+      </w:pPr>
+    </w:p>
+    <w:p>
+      <w:pPr>
+        <w:rPr>
+          <w:b/>
+          <w:bCs/>
+          <w:sz w:val="32"/>
+          <w:szCs w:val="32"/>
+        </w:rPr>
+      </w:pPr>
+    </w:p>
+    <w:p>
+      <w:pPr>
+        <w:rPr>
+          <w:b/>
+          <w:bCs/>
+          <w:sz w:val="32"/>
+          <w:szCs w:val="32"/>
+        </w:rPr>
+      </w:pPr>
+    </w:p>
+    <w:p>
+      <w:pPr>
+        <w:rPr>
+          <w:b/>
+          <w:bCs/>
+          <w:sz w:val="32"/>
+          <w:szCs w:val="32"/>
+        </w:rPr>
+      </w:pPr>
+    </w:p>
+    <w:p>
+      <w:pPr>
+        <w:rPr>
+          <w:b/>
+          <w:bCs/>
+          <w:sz w:val="32"/>
+          <w:szCs w:val="32"/>
+        </w:rPr>
+      </w:pPr>
+    </w:p>
+    <w:p>
+      <w:pPr>
+        <w:rPr>
+          <w:b/>
+          <w:bCs/>
+          <w:sz w:val="32"/>
+          <w:szCs w:val="32"/>
+        </w:rPr>
+      </w:pPr>
+    </w:p>
+    <w:p>
+      <w:pPr>
+        <w:rPr>
+          <w:b/>
+          <w:bCs/>
+          <w:sz w:val="32"/>
+          <w:szCs w:val="32"/>
+        </w:rPr>
+      </w:pPr>
+    </w:p>
+    <w:p>
+      <w:pPr>
+        <w:rPr>
+          <w:b/>
+          <w:bCs/>
+          <w:sz w:val="32"/>
+          <w:szCs w:val="32"/>
+        </w:rPr>
+      </w:pPr>
+    </w:p>
+    <w:p>
+      <w:pPr>
+        <w:rPr>
+          <w:b/>
+          <w:bCs/>
+          <w:sz w:val="32"/>
+          <w:szCs w:val="32"/>
+        </w:rPr>
+      </w:pPr>
+    </w:p>
+    <w:p>
+      <w:pPr>
+        <w:rPr>
+          <w:b/>
+          <w:bCs/>
+          <w:sz w:val="32"/>
+          <w:szCs w:val="32"/>
+        </w:rPr>
+      </w:pPr>
+    </w:p>
+    <w:p>
+      <w:pPr>
+        <w:jc w:val="center"/>
+        <w:rPr>
+          <w:b/>
+          <w:bCs/>
+          <w:sz w:val="32"/>
+          <w:szCs w:val="32"/>
+        </w:rPr>
+      </w:pPr>
+      <w:r>
+        <w:rPr>
+          <w:b/>
+          <w:bCs/>
+          <w:sz w:val="32"/>
+          <w:szCs w:val="32"/>
+        </w:rPr>
+        <w:lastRenderedPageBreak/>
+        <w:t>Many to Many Bi directional</w:t>
+      </w:r>
+    </w:p>
+    <w:p>
+      <w:pPr>
+        <w:jc w:val="center"/>
+        <w:rPr>
+          <w:b/>
+          <w:bCs/>
+          <w:sz w:val="32"/>
+          <w:szCs w:val="32"/>
+        </w:rPr>
+      </w:pPr>
+      <w:r>
+        <w:rPr>
+          <w:b/>
+          <w:bCs/>
+          <w:sz w:val="32"/>
+          <w:szCs w:val="32"/>
+        </w:rPr>
+        <w:drawing>
+          <wp:inline distT="0" distB="0" distL="0" distR="0" wp14:anchorId="397FC257" wp14:editId="01A1D2D5">
+            <wp:extent cx="5943600" cy="3916045"/>
+            <wp:effectExtent l="0" t="0" r="0" b="0"/>
+            <wp:docPr id="2051572987" name="Picture 1"/>
+            <wp:cNvGraphicFramePr>
+              <a:graphicFrameLocks xmlns:a="http://schemas.openxmlformats.org/drawingml/2006/main" noChangeAspect="1"/>
+            </wp:cNvGraphicFramePr>
+            <a:graphic xmlns:a="http://schemas.openxmlformats.org/drawingml/2006/main">
+              <a:graphicData uri="http://schemas.openxmlformats.org/drawingml/2006/picture">
+                <pic:pic xmlns:pic="http://schemas.openxmlformats.org/drawingml/2006/picture">
+                  <pic:nvPicPr>
+                    <pic:cNvPr id="2051572987" name=""/>
+                    <pic:cNvPicPr/>
+                  </pic:nvPicPr>
+                  <pic:blipFill>
+                    <a:blip r:embed="rId5"/>
+                    <a:stretch>
+                      <a:fillRect/>
+                    </a:stretch>
+                  </pic:blipFill>
+                  <pic:spPr>
+                    <a:xfrm>
+                      <a:off x="0" y="0"/>
+                      <a:ext cx="5943600" cy="3916045"/>
+                    </a:xfrm>
+                    <a:prstGeom prst="rect">
+                      <a:avLst/>
+                    </a:prstGeom>
+                  </pic:spPr>
+                </pic:pic>
+              </a:graphicData>
+            </a:graphic>
+          </wp:inline>
+        </w:drawing>
+      </w:r>
+    </w:p>
+    <w:tbl>
+      <w:tblPr>
+        <w:tblStyle w:val="TableGrid"/>
+        <w:tblW w:w="0" w:type="auto"/>
+        <w:tblLook w:val="04A0" w:firstRow="1" w:lastRow="0" w:firstColumn="1" w:lastColumn="0" w:noHBand="0" w:noVBand="1"/>
+      </w:tblPr>
+      <w:tblGrid>
+        <w:gridCol w:w="2898"/>
+        <w:gridCol w:w="2898"/>
+      </w:tblGrid>
+      <w:tr>
+        <w:trPr>
+          <w:trHeight w:val="419"/>
+        </w:trPr>
+        <w:tc>
+          <w:tcPr>
+            <w:tcW w:w="2898" w:type="dxa"/>
+          </w:tcPr>
+          <w:p>
+            <w:pPr>
+              <w:rPr>
+                <w:b/>
+                <w:bCs/>
+                <w:sz w:val="32"/>
+                <w:szCs w:val="32"/>
+              </w:rPr>
+            </w:pPr>
+            <w:r>
+              <w:rPr>
+                <w:b/>
+                <w:bCs/>
+                <w:sz w:val="32"/>
+                <w:szCs w:val="32"/>
+              </w:rPr>
+              <w:t>Id</w:t>
+            </w:r>
+          </w:p>
+        </w:tc>
+        <w:tc>
+          <w:tcPr>
+            <w:tcW w:w="2898" w:type="dxa"/>
+          </w:tcPr>
+          <w:p>
+            <w:pPr>
+              <w:rPr>
+                <w:b/>
+                <w:bCs/>
+                <w:sz w:val="32"/>
+                <w:szCs w:val="32"/>
+              </w:rPr>
+            </w:pPr>
+            <w:r>
+              <w:rPr>
+                <w:b/>
+                <w:bCs/>
+                <w:sz w:val="32"/>
+                <w:szCs w:val="32"/>
+              </w:rPr>
+              <w:t>Name</w:t>
+            </w:r>
+          </w:p>
+        </w:tc>
+      </w:tr>
+      <w:tr>
+        <w:trPr>
+          <w:trHeight w:val="419"/>
+        </w:trPr>
+        <w:tc>
+          <w:tcPr>
+            <w:tcW w:w="2898" w:type="dxa"/>
+          </w:tcPr>
+          <w:p>
+            <w:pPr>
+              <w:rPr>
+                <w:sz w:val="32"/>
+                <w:szCs w:val="32"/>
+              </w:rPr>
+            </w:pPr>
+            <w:r>
+              <w:rPr>
+                <w:sz w:val="32"/>
+                <w:szCs w:val="32"/>
+              </w:rPr>
+              <w:t>1</w:t>
+            </w:r>
+          </w:p>
+        </w:tc>
+        <w:tc>
+          <w:tcPr>
+            <w:tcW w:w="2898" w:type="dxa"/>
+          </w:tcPr>
+          <w:p>
+            <w:pPr>
+              <w:rPr>
+                <w:sz w:val="32"/>
+                <w:szCs w:val="32"/>
+              </w:rPr>
+            </w:pPr>
+            <w:r>
+              <w:rPr>
+                <w:sz w:val="32"/>
+                <w:szCs w:val="32"/>
+              </w:rPr>
+              <w:t>Prasad</w:t>
+            </w:r>
+          </w:p>
+        </w:tc>
+      </w:tr>
+      <w:tr>
+        <w:trPr>
+          <w:trHeight w:val="419"/>
+        </w:trPr>
+        <w:tc>
+          <w:tcPr>
+            <w:tcW w:w="2898" w:type="dxa"/>
+          </w:tcPr>
+          <w:p>
+            <w:pPr>
+              <w:rPr>
+                <w:sz w:val="32"/>
+                <w:szCs w:val="32"/>
+              </w:rPr>
+            </w:pPr>
+            <w:r>
+              <w:rPr>
+                <w:sz w:val="32"/>
+                <w:szCs w:val="32"/>
+              </w:rPr>
+              <w:t>2</w:t>
+            </w:r>
+          </w:p>
+        </w:tc>
+        <w:tc>
+          <w:tcPr>
+            <w:tcW w:w="2898" w:type="dxa"/>
+          </w:tcPr>
+          <w:p>
+            <w:pPr>
+              <w:rPr>
+                <w:sz w:val="32"/>
+                <w:szCs w:val="32"/>
+              </w:rPr>
+            </w:pPr>
+            <w:r>
+              <w:rPr>
+                <w:sz w:val="32"/>
+                <w:szCs w:val="32"/>
+              </w:rPr>
+              <w:t>Venu</w:t>
+            </w:r>
+          </w:p>
+        </w:tc>
+      </w:tr>
+      <w:tr>
+        <w:trPr>
+          <w:trHeight w:val="419"/>
+        </w:trPr>
+        <w:tc>
+          <w:tcPr>
+            <w:tcW w:w="2898" w:type="dxa"/>
+          </w:tcPr>
+          <w:p>
+            <w:pPr>
+              <w:rPr>
+                <w:sz w:val="32"/>
+                <w:szCs w:val="32"/>
+              </w:rPr>
+            </w:pPr>
+            <w:r>
+              <w:rPr>
+                <w:sz w:val="32"/>
+                <w:szCs w:val="32"/>
+              </w:rPr>
+              <w:t>3</w:t>
+            </w:r>
+          </w:p>
+        </w:tc>
+        <w:tc>
+          <w:tcPr>
+            <w:tcW w:w="2898" w:type="dxa"/>
+          </w:tcPr>
+          <w:p>
+            <w:pPr>
+              <w:rPr>
+                <w:sz w:val="32"/>
+                <w:szCs w:val="32"/>
+              </w:rPr>
+            </w:pPr>
+            <w:r>
+              <w:rPr>
+                <w:sz w:val="32"/>
+                <w:szCs w:val="32"/>
+              </w:rPr>
+              <w:t>Balaji</w:t>
+            </w:r>
+          </w:p>
+        </w:tc>
+      </w:tr>
+    </w:tbl>
+    <w:p>
+      <w:pPr>
+        <w:rPr>
+          <w:b/>
+          <w:bCs/>
+          <w:sz w:val="32"/>
+          <w:szCs w:val="32"/>
+        </w:rPr>
+      </w:pPr>
+    </w:p>
+    <w:p>
+      <w:pPr>
+        <w:rPr>
+          <w:b/>
+          <w:bCs/>
+          <w:sz w:val="32"/>
+          <w:szCs w:val="32"/>
+        </w:rPr>
+      </w:pPr>
+      <w:r>
+        <w:rPr>
+          <w:b/>
+          <w:bCs/>
+          <w:sz w:val="32"/>
+          <w:szCs w:val="32"/>
+        </w:rPr>
+        <w:t>Cabs Table</w:t>
+      </w:r>
+    </w:p>
+    <w:tbl>
+      <w:tblPr>
+        <w:tblStyle w:val="TableGrid"/>
+        <w:tblW w:w="0" w:type="auto"/>
+        <w:tblLook w:val="04A0" w:firstRow="1" w:lastRow="0" w:firstColumn="1" w:lastColumn="0" w:noHBand="0" w:noVBand="1"/>
+      </w:tblPr>
+      <w:tblGrid>
+        <w:gridCol w:w="3078"/>
+        <w:gridCol w:w="3078"/>
+      </w:tblGrid>
+      <w:tr>
+        <w:trPr>
+          <w:trHeight w:val="378"/>
+        </w:trPr>
+        <w:tc>
+          <w:tcPr>
+            <w:tcW w:w="3078" w:type="dxa"/>
+          </w:tcPr>
+          <w:p>
+            <w:pPr>
+              <w:rPr>
+                <w:b/>
+                <w:bCs/>
+                <w:sz w:val="32"/>
+                <w:szCs w:val="32"/>
+              </w:rPr>
+            </w:pPr>
+            <w:r>
+              <w:rPr>
+                <w:b/>
+                <w:bCs/>
+                <w:sz w:val="32"/>
+                <w:szCs w:val="32"/>
+              </w:rPr>
+              <w:t>ID</w:t>
+            </w:r>
+          </w:p>
+        </w:tc>
+        <w:tc>
+          <w:tcPr>
+            <w:tcW w:w="3078" w:type="dxa"/>
+          </w:tcPr>
+          <w:p>
+            <w:pPr>
+              <w:rPr>
+                <w:b/>
+                <w:bCs/>
+                <w:sz w:val="32"/>
+                <w:szCs w:val="32"/>
+              </w:rPr>
+            </w:pPr>
+            <w:r>
+              <w:rPr>
+                <w:b/>
+                <w:bCs/>
+                <w:sz w:val="32"/>
+                <w:szCs w:val="32"/>
+              </w:rPr>
+              <w:t>Name</w:t>
+            </w:r>
+          </w:p>
+        </w:tc>
+      </w:tr>
+      <w:tr>
+        <w:trPr>
+          <w:trHeight w:val="378"/>
+        </w:trPr>
+        <w:tc>
+          <w:tcPr>
+            <w:tcW w:w="3078" w:type="dxa"/>
+          </w:tcPr>
+          <w:p>
+            <w:pPr>
+              <w:rPr>
+                <w:b/>
+                <w:bCs/>
+                <w:sz w:val="32"/>
+                <w:szCs w:val="32"/>
+              </w:rPr>
+            </w:pPr>
+            <w:r>
+              <w:rPr>
+                <w:b/>
+                <w:bCs/>
+                <w:sz w:val="32"/>
+                <w:szCs w:val="32"/>
+              </w:rPr>
+              <w:t>101</w:t>
+            </w:r>
+          </w:p>
+        </w:tc>
+        <w:tc>
+          <w:tcPr>
+            <w:tcW w:w="3078" w:type="dxa"/>
+          </w:tcPr>
+          <w:p>
+            <w:pPr>
+              <w:rPr>
+                <w:b/>
+                <w:bCs/>
+                <w:sz w:val="32"/>
+                <w:szCs w:val="32"/>
+              </w:rPr>
+            </w:pPr>
+            <w:r>
+              <w:rPr>
+                <w:b/>
+                <w:bCs/>
+                <w:sz w:val="32"/>
+                <w:szCs w:val="32"/>
+              </w:rPr>
+              <w:t>Bugati</w:t>
+            </w:r>
+          </w:p>
+        </w:tc>
+      </w:tr>
+      <w:tr>
+        <w:trPr>
+          <w:trHeight w:val="378"/>
+        </w:trPr>
+        <w:tc>
+          <w:tcPr>
+            <w:tcW w:w="3078" w:type="dxa"/>
+          </w:tcPr>
+          <w:p>
+            <w:pPr>
+              <w:rPr>
+                <w:b/>
+                <w:bCs/>
+                <w:sz w:val="32"/>
+                <w:szCs w:val="32"/>
+              </w:rPr>
+            </w:pPr>
+            <w:r>
+              <w:rPr>
+                <w:b/>
+                <w:bCs/>
+                <w:sz w:val="32"/>
+                <w:szCs w:val="32"/>
+              </w:rPr>
+              <w:t>102</w:t>
+            </w:r>
+          </w:p>
+        </w:tc>
+        <w:tc>
+          <w:tcPr>
+            <w:tcW w:w="3078" w:type="dxa"/>
+          </w:tcPr>
+          <w:p>
+            <w:pPr>
+              <w:rPr>
+                <w:b/>
+                <w:bCs/>
+                <w:sz w:val="32"/>
+                <w:szCs w:val="32"/>
+              </w:rPr>
+            </w:pPr>
+            <w:r>
+              <w:rPr>
+                <w:b/>
+                <w:bCs/>
+                <w:sz w:val="32"/>
+                <w:szCs w:val="32"/>
+              </w:rPr>
+              <w:t>Rolls Royse</w:t>
+            </w:r>
+          </w:p>
+        </w:tc>
+      </w:tr>
+      <w:tr>
+        <w:trPr>
+          <w:trHeight w:val="378"/>
+        </w:trPr>
+        <w:tc>
+          <w:tcPr>
+            <w:tcW w:w="3078" w:type="dxa"/>
+          </w:tcPr>
+          <w:p>
+            <w:pPr>
+              <w:rPr>
+                <w:b/>
+                <w:bCs/>
+                <w:sz w:val="32"/>
+                <w:szCs w:val="32"/>
+              </w:rPr>
+            </w:pPr>
+            <w:r>
+              <w:rPr>
+                <w:b/>
+                <w:bCs/>
+                <w:sz w:val="32"/>
+                <w:szCs w:val="32"/>
+              </w:rPr>
+              <w:t>103</w:t>
+            </w:r>
+          </w:p>
+        </w:tc>
+        <w:tc>
+          <w:tcPr>
+            <w:tcW w:w="3078" w:type="dxa"/>
+          </w:tcPr>
+          <w:p>
+            <w:pPr>
+              <w:rPr>
+                <w:b/>
+                <w:bCs/>
+                <w:sz w:val="32"/>
+                <w:szCs w:val="32"/>
+              </w:rPr>
+            </w:pPr>
+            <w:r>
+              <w:rPr>
+                <w:b/>
+                <w:bCs/>
+                <w:sz w:val="32"/>
+                <w:szCs w:val="32"/>
+              </w:rPr>
+              <w:t>Porsche</w:t>
+            </w:r>
+          </w:p>
+        </w:tc>
+      </w:tr>
+      <w:tr>
+        <w:trPr>
+          <w:trHeight w:val="378"/>
+        </w:trPr>
+        <w:tc>
+          <w:tcPr>
+            <w:tcW w:w="3078" w:type="dxa"/>
+          </w:tcPr>
+          <w:p>
+            <w:pPr>
+              <w:rPr>
+                <w:b/>
+                <w:bCs/>
+                <w:sz w:val="32"/>
+                <w:szCs w:val="32"/>
+              </w:rPr>
+            </w:pPr>
+            <w:r>
+              <w:rPr>
+                <w:b/>
+                <w:bCs/>
+                <w:sz w:val="32"/>
+                <w:szCs w:val="32"/>
+              </w:rPr>
+              <w:t>104</w:t>
+            </w:r>
+          </w:p>
+        </w:tc>
+        <w:tc>
+          <w:tcPr>
+            <w:tcW w:w="3078" w:type="dxa"/>
+          </w:tcPr>
+          <w:p>
+            <w:pPr>
+              <w:rPr>
+                <w:b/>
+                <w:bCs/>
+                <w:sz w:val="32"/>
+                <w:szCs w:val="32"/>
+              </w:rPr>
+            </w:pPr>
+            <w:r>
+              <w:rPr>
+                <w:b/>
+                <w:bCs/>
+                <w:sz w:val="32"/>
+                <w:szCs w:val="32"/>
+              </w:rPr>
+              <w:t>Lamborghini</w:t>
+            </w:r>
+          </w:p>
+        </w:tc>
+      </w:tr>
+      <w:tr>
+        <w:trPr>
+          <w:trHeight w:val="378"/>
+        </w:trPr>
+        <w:tc>
+          <w:tcPr>
+            <w:tcW w:w="3078" w:type="dxa"/>
+          </w:tcPr>
+          <w:p>
+            <w:pPr>
+              <w:rPr>
+                <w:b/>
+                <w:bCs/>
+                <w:sz w:val="32"/>
+                <w:szCs w:val="32"/>
+              </w:rPr>
+            </w:pPr>
+            <w:r>
+              <w:rPr>
+                <w:b/>
+                <w:bCs/>
+                <w:sz w:val="32"/>
+                <w:szCs w:val="32"/>
+              </w:rPr>
+              <w:t>105</w:t>
+            </w:r>
+          </w:p>
+        </w:tc>
+        <w:tc>
+          <w:tcPr>
+            <w:tcW w:w="3078" w:type="dxa"/>
+          </w:tcPr>
+          <w:p>
+            <w:pPr>
+              <w:rPr>
+                <w:b/>
+                <w:bCs/>
+                <w:sz w:val="32"/>
+                <w:szCs w:val="32"/>
+              </w:rPr>
+            </w:pPr>
+            <w:r>
+              <w:rPr>
+                <w:b/>
+                <w:bCs/>
+                <w:sz w:val="32"/>
+                <w:szCs w:val="32"/>
+              </w:rPr>
+              <w:t>Benze</w:t>
+            </w:r>
+          </w:p>
+        </w:tc>
+      </w:tr>
+    </w:tbl>
+    <w:p>
+      <w:pPr>
+        <w:rPr>
+          <w:b/>
+          <w:bCs/>
+          <w:sz w:val="32"/>
+          <w:szCs w:val="32"/>
+        </w:rPr>
+      </w:pPr>
+    </w:p>
+    <w:p>
+      <w:pPr>
+        <w:rPr>
+          <w:b/>
+          <w:bCs/>
+          <w:sz w:val="32"/>
+          <w:szCs w:val="32"/>
+        </w:rPr>
+      </w:pPr>
+      <w:r>
+        <w:rPr>
+          <w:b/>
+          <w:bCs/>
+          <w:sz w:val="32"/>
+          <w:szCs w:val="32"/>
+        </w:rPr>
+        <w:lastRenderedPageBreak/>
+        <w:t>Passenger_Cab</w:t>
+      </w:r>
+    </w:p>
+    <w:tbl>
+      <w:tblPr>
+        <w:tblStyle w:val="TableGrid"/>
+        <w:tblW w:w="0" w:type="auto"/>
+        <w:tblLook w:val="04A0" w:firstRow="1" w:lastRow="0" w:firstColumn="1" w:lastColumn="0" w:noHBand="0" w:noVBand="1"/>
+      </w:tblPr>
+      <w:tblGrid>
+        <w:gridCol w:w="4788"/>
+        <w:gridCol w:w="4788"/>
+      </w:tblGrid>
+      <w:tr>
+        <w:tc>
+          <w:tcPr>
+            <w:tcW w:w="4788" w:type="dxa"/>
+          </w:tcPr>
+          <w:p>
+            <w:pPr>
+              <w:rPr>
+                <w:b/>
+                <w:bCs/>
+                <w:sz w:val="32"/>
+                <w:szCs w:val="32"/>
+              </w:rPr>
+            </w:pPr>
+            <w:r>
+              <w:rPr>
+                <w:b/>
+                <w:bCs/>
+                <w:sz w:val="32"/>
+                <w:szCs w:val="32"/>
+              </w:rPr>
+              <w:t>Pasenger_Id</w:t>
+            </w:r>
+          </w:p>
+        </w:tc>
+        <w:tc>
+          <w:tcPr>
+            <w:tcW w:w="4788" w:type="dxa"/>
+          </w:tcPr>
+          <w:p>
+            <w:pPr>
+              <w:rPr>
+                <w:b/>
+                <w:bCs/>
+                <w:sz w:val="32"/>
+                <w:szCs w:val="32"/>
+              </w:rPr>
+            </w:pPr>
+            <w:r>
+              <w:rPr>
+                <w:b/>
+                <w:bCs/>
+                <w:sz w:val="32"/>
+                <w:szCs w:val="32"/>
+              </w:rPr>
+              <w:t>Cab_Id</w:t>
+            </w:r>
+          </w:p>
+        </w:tc>
+      </w:tr>
+      <w:tr>
+        <w:tc>
+          <w:tcPr>
+            <w:tcW w:w="4788" w:type="dxa"/>
+          </w:tcPr>
+          <w:p>
+            <w:pPr>
+              <w:rPr>
+                <w:b/>
+                <w:bCs/>
+                <w:sz w:val="32"/>
+                <w:szCs w:val="32"/>
+              </w:rPr>
+            </w:pPr>
+            <w:r>
+              <w:rPr>
+                <w:b/>
+                <w:bCs/>
+                <w:sz w:val="32"/>
+                <w:szCs w:val="32"/>
+              </w:rPr>
+              <w:t>1</w:t>
+            </w:r>
+          </w:p>
+        </w:tc>
+        <w:tc>
+          <w:tcPr>
+            <w:tcW w:w="4788" w:type="dxa"/>
+          </w:tcPr>
+          <w:p>
+            <w:pPr>
+              <w:rPr>
+                <w:b/>
+                <w:bCs/>
+                <w:sz w:val="32"/>
+                <w:szCs w:val="32"/>
+              </w:rPr>
+            </w:pPr>
+            <w:r>
+              <w:rPr>
+                <w:b/>
+                <w:bCs/>
+                <w:sz w:val="32"/>
+                <w:szCs w:val="32"/>
+              </w:rPr>
+              <w:t>101</w:t>
+            </w:r>
+          </w:p>
+        </w:tc>
+      </w:tr>
+      <w:tr>
+        <w:tc>
+          <w:tcPr>
+            <w:tcW w:w="4788" w:type="dxa"/>
+          </w:tcPr>
+          <w:p>
+            <w:pPr>
+              <w:rPr>
+                <w:b/>
+                <w:bCs/>
+                <w:sz w:val="32"/>
+                <w:szCs w:val="32"/>
+              </w:rPr>
+            </w:pPr>
+            <w:r>
+              <w:rPr>
+                <w:b/>
+                <w:bCs/>
+                <w:sz w:val="32"/>
+                <w:szCs w:val="32"/>
+              </w:rPr>
+              <w:t>1</w:t>
+            </w:r>
+          </w:p>
+        </w:tc>
+        <w:tc>
+          <w:tcPr>
+            <w:tcW w:w="4788" w:type="dxa"/>
+          </w:tcPr>
+          <w:p>
+            <w:pPr>
+              <w:rPr>
+                <w:b/>
+                <w:bCs/>
+                <w:sz w:val="32"/>
+                <w:szCs w:val="32"/>
+              </w:rPr>
+            </w:pPr>
+            <w:r>
+              <w:rPr>
+                <w:b/>
+                <w:bCs/>
+                <w:sz w:val="32"/>
+                <w:szCs w:val="32"/>
+              </w:rPr>
+              <w:t>103</w:t>
+            </w:r>
+          </w:p>
+        </w:tc>
+      </w:tr>
+      <w:tr>
+        <w:tc>
+          <w:tcPr>
+            <w:tcW w:w="4788" w:type="dxa"/>
+          </w:tcPr>
+          <w:p>
+            <w:pPr>
+              <w:rPr>
+                <w:b/>
+                <w:bCs/>
+                <w:sz w:val="32"/>
+                <w:szCs w:val="32"/>
+              </w:rPr>
+            </w:pPr>
+            <w:r>
+              <w:rPr>
+                <w:b/>
+                <w:bCs/>
+                <w:sz w:val="32"/>
+                <w:szCs w:val="32"/>
+              </w:rPr>
+              <w:t>1</w:t>
+            </w:r>
+          </w:p>
+        </w:tc>
+        <w:tc>
+          <w:tcPr>
+            <w:tcW w:w="4788" w:type="dxa"/>
+          </w:tcPr>
+          <w:p>
+            <w:pPr>
+              <w:rPr>
+                <w:b/>
+                <w:bCs/>
+                <w:sz w:val="32"/>
+                <w:szCs w:val="32"/>
+              </w:rPr>
+            </w:pPr>
+            <w:r>
+              <w:rPr>
+                <w:b/>
+                <w:bCs/>
+                <w:sz w:val="32"/>
+                <w:szCs w:val="32"/>
+              </w:rPr>
+              <w:t>104</w:t>
+            </w:r>
+          </w:p>
+        </w:tc>
+      </w:tr>
+      <w:tr>
+        <w:tc>
+          <w:tcPr>
+            <w:tcW w:w="4788" w:type="dxa"/>
+          </w:tcPr>
+          <w:p>
+            <w:pPr>
+              <w:rPr>
+                <w:b/>
+                <w:bCs/>
+                <w:sz w:val="32"/>
+                <w:szCs w:val="32"/>
+              </w:rPr>
+            </w:pPr>
+            <w:r>
+              <w:rPr>
+                <w:b/>
+                <w:bCs/>
+                <w:sz w:val="32"/>
+                <w:szCs w:val="32"/>
+              </w:rPr>
+              <w:t>2</w:t>
+            </w:r>
+          </w:p>
+        </w:tc>
+        <w:tc>
+          <w:tcPr>
+            <w:tcW w:w="4788" w:type="dxa"/>
+          </w:tcPr>
+          <w:p>
+            <w:pPr>
+              <w:rPr>
+                <w:b/>
+                <w:bCs/>
+                <w:sz w:val="32"/>
+                <w:szCs w:val="32"/>
+              </w:rPr>
+            </w:pPr>
+            <w:r>
+              <w:rPr>
+                <w:b/>
+                <w:bCs/>
+                <w:sz w:val="32"/>
+                <w:szCs w:val="32"/>
+              </w:rPr>
+              <w:t>102</w:t>
+            </w:r>
+          </w:p>
+        </w:tc>
+      </w:tr>
+      <w:tr>
+        <w:tc>
+          <w:tcPr>
+            <w:tcW w:w="4788" w:type="dxa"/>
+          </w:tcPr>
+          <w:p>
+            <w:pPr>
+              <w:rPr>
+                <w:b/>
+                <w:bCs/>
+                <w:sz w:val="32"/>
+                <w:szCs w:val="32"/>
+              </w:rPr>
+            </w:pPr>
+            <w:r>
+              <w:rPr>
+                <w:b/>
+                <w:bCs/>
+                <w:sz w:val="32"/>
+                <w:szCs w:val="32"/>
+              </w:rPr>
+              <w:t>2</w:t>
+            </w:r>
+          </w:p>
+        </w:tc>
+        <w:tc>
+          <w:tcPr>
+            <w:tcW w:w="4788" w:type="dxa"/>
+          </w:tcPr>
+          <w:p>
+            <w:pPr>
+              <w:rPr>
+                <w:b/>
+                <w:bCs/>
+                <w:sz w:val="32"/>
+                <w:szCs w:val="32"/>
+              </w:rPr>
+            </w:pPr>
+            <w:r>
+              <w:rPr>
+                <w:b/>
+                <w:bCs/>
+                <w:sz w:val="32"/>
+                <w:szCs w:val="32"/>
+              </w:rPr>
+              <w:t>104</w:t>
+            </w:r>
+          </w:p>
+        </w:tc>
+      </w:tr>
+      <w:tr>
+        <w:tc>
+          <w:tcPr>
+            <w:tcW w:w="4788" w:type="dxa"/>
+          </w:tcPr>
+          <w:p>
+            <w:pPr>
+              <w:rPr>
+                <w:b/>
+                <w:bCs/>
+                <w:sz w:val="32"/>
+                <w:szCs w:val="32"/>
+              </w:rPr>
+            </w:pPr>
+            <w:r>
+              <w:rPr>
+                <w:b/>
+                <w:bCs/>
+                <w:sz w:val="32"/>
+                <w:szCs w:val="32"/>
+              </w:rPr>
+              <w:t>2</w:t>
+            </w:r>
+          </w:p>
+        </w:tc>
+        <w:tc>
+          <w:tcPr>
+            <w:tcW w:w="4788" w:type="dxa"/>
+          </w:tcPr>
+          <w:p>
+            <w:pPr>
+              <w:rPr>
+                <w:b/>
+                <w:bCs/>
+                <w:sz w:val="32"/>
+                <w:szCs w:val="32"/>
+              </w:rPr>
+            </w:pPr>
+            <w:r>
+              <w:rPr>
+                <w:b/>
+                <w:bCs/>
+                <w:sz w:val="32"/>
+                <w:szCs w:val="32"/>
+              </w:rPr>
+              <w:t>105</w:t>
+            </w:r>
+          </w:p>
+        </w:tc>
+      </w:tr>
+      <w:tr>
+        <w:tc>
+          <w:tcPr>
+            <w:tcW w:w="4788" w:type="dxa"/>
+          </w:tcPr>
+          <w:p>
+            <w:pPr>
+              <w:rPr>
+                <w:b/>
+                <w:bCs/>
+                <w:sz w:val="32"/>
+                <w:szCs w:val="32"/>
+              </w:rPr>
+            </w:pPr>
+            <w:r>
+              <w:rPr>
+                <w:b/>
+                <w:bCs/>
+                <w:sz w:val="32"/>
+                <w:szCs w:val="32"/>
+              </w:rPr>
+              <w:t>3</w:t>
+            </w:r>
+          </w:p>
+        </w:tc>
+        <w:tc>
+          <w:tcPr>
+            <w:tcW w:w="4788" w:type="dxa"/>
+          </w:tcPr>
+          <w:p>
+            <w:pPr>
+              <w:rPr>
+                <w:b/>
+                <w:bCs/>
+                <w:sz w:val="32"/>
+                <w:szCs w:val="32"/>
+              </w:rPr>
+            </w:pPr>
+            <w:r>
+              <w:rPr>
+                <w:b/>
+                <w:bCs/>
+                <w:sz w:val="32"/>
+                <w:szCs w:val="32"/>
+              </w:rPr>
+              <w:t>101</w:t>
+            </w:r>
+          </w:p>
+        </w:tc>
+      </w:tr>
+      <w:tr>
+        <w:tc>
+          <w:tcPr>
+            <w:tcW w:w="4788" w:type="dxa"/>
+          </w:tcPr>
+          <w:p>
+            <w:pPr>
+              <w:rPr>
+                <w:b/>
+                <w:bCs/>
+                <w:sz w:val="32"/>
+                <w:szCs w:val="32"/>
+              </w:rPr>
+            </w:pPr>
+            <w:r>
+              <w:rPr>
+                <w:b/>
+                <w:bCs/>
+                <w:sz w:val="32"/>
+                <w:szCs w:val="32"/>
+              </w:rPr>
+              <w:t>3</w:t>
+            </w:r>
+          </w:p>
+        </w:tc>
+        <w:tc>
+          <w:tcPr>
+            <w:tcW w:w="4788" w:type="dxa"/>
+          </w:tcPr>
+          <w:p>
+            <w:pPr>
+              <w:rPr>
+                <w:b/>
+                <w:bCs/>
+                <w:sz w:val="32"/>
+                <w:szCs w:val="32"/>
+              </w:rPr>
+            </w:pPr>
+            <w:r>
+              <w:rPr>
+                <w:b/>
+                <w:bCs/>
+                <w:sz w:val="32"/>
+                <w:szCs w:val="32"/>
+              </w:rPr>
+              <w:t>102</w:t>
+            </w:r>
+          </w:p>
+        </w:tc>
+      </w:tr>
+      <w:tr>
+        <w:tc>
+          <w:tcPr>
+            <w:tcW w:w="4788" w:type="dxa"/>
+          </w:tcPr>
+          <w:p>
+            <w:pPr>
+              <w:rPr>
+                <w:b/>
+                <w:bCs/>
+                <w:sz w:val="32"/>
+                <w:szCs w:val="32"/>
+              </w:rPr>
+            </w:pPr>
+            <w:r>
+              <w:rPr>
+                <w:b/>
+                <w:bCs/>
+                <w:sz w:val="32"/>
+                <w:szCs w:val="32"/>
+              </w:rPr>
+              <w:t>3</w:t>
+            </w:r>
+          </w:p>
+        </w:tc>
+        <w:tc>
+          <w:tcPr>
+            <w:tcW w:w="4788" w:type="dxa"/>
+          </w:tcPr>
+          <w:p>
+            <w:pPr>
+              <w:rPr>
+                <w:b/>
+                <w:bCs/>
+                <w:sz w:val="32"/>
+                <w:szCs w:val="32"/>
+              </w:rPr>
+            </w:pPr>
+            <w:r>
+              <w:rPr>
+                <w:b/>
+                <w:bCs/>
+                <w:sz w:val="32"/>
+                <w:szCs w:val="32"/>
+              </w:rPr>
+              <w:t>104</w:t>
+            </w:r>
+          </w:p>
+        </w:tc>
+      </w:tr>
+      <w:tr>
+        <w:tc>
+          <w:tcPr>
+            <w:tcW w:w="4788" w:type="dxa"/>
+          </w:tcPr>
+          <w:p>
+            <w:pPr>
+              <w:rPr>
+                <w:b/>
+                <w:bCs/>
+                <w:sz w:val="32"/>
+                <w:szCs w:val="32"/>
+              </w:rPr>
+            </w:pPr>
+            <w:r>
+              <w:rPr>
+                <w:b/>
+                <w:bCs/>
+                <w:sz w:val="32"/>
+                <w:szCs w:val="32"/>
+              </w:rPr>
+              <w:t>3</w:t>
+            </w:r>
+          </w:p>
+        </w:tc>
+        <w:tc>
+          <w:tcPr>
+            <w:tcW w:w="4788" w:type="dxa"/>
+          </w:tcPr>
+          <w:p>
+            <w:pPr>
+              <w:rPr>
+                <w:b/>
+                <w:bCs/>
+                <w:sz w:val="32"/>
+                <w:szCs w:val="32"/>
+              </w:rPr>
+            </w:pPr>
+            <w:r>
+              <w:rPr>
+                <w:b/>
+                <w:bCs/>
+                <w:sz w:val="32"/>
+                <w:szCs w:val="32"/>
+              </w:rPr>
+              <w:t>105</w:t>
+            </w:r>
+          </w:p>
+        </w:tc>
+      </w:tr>
+    </w:tbl>
+    <w:p>
+      <w:pPr>
+        <w:rPr>
+          <w:b/>
+          <w:bCs/>
+          <w:sz w:val="32"/>
+          <w:szCs w:val="32"/>
+        </w:rPr>
+      </w:pPr>
+    </w:p>
+    <w:p>
+      <w:pPr>
+        <w:rPr>
+          <w:b/>
+          <w:bCs/>
+          <w:sz w:val="32"/>
+          <w:szCs w:val="32"/>
+        </w:rPr>
+      </w:pPr>
+    </w:p>
+    <w:p>
+      <w:pPr>
+        <w:rPr>
+          <w:b/>
+          <w:bCs/>
+          <w:sz w:val="32"/>
+          <w:szCs w:val="32"/>
+        </w:rPr>
+      </w:pPr>
+      <w:r>
+        <w:rPr>
+          <w:b/>
+          <w:bCs/>
+          <w:sz w:val="32"/>
+          <w:szCs w:val="32"/>
+        </w:rPr>
+        <w:t>Cab_Passenger</w:t>
+      </w:r>
+    </w:p>
+    <w:tbl>
+      <w:tblPr>
+        <w:tblStyle w:val="TableGrid"/>
+        <w:tblW w:w="0" w:type="auto"/>
+        <w:tblLook w:val="04A0" w:firstRow="1" w:lastRow="0" w:firstColumn="1" w:lastColumn="0" w:noHBand="0" w:noVBand="1"/>
+      </w:tblPr>
+      <w:tblGrid>
+        <w:gridCol w:w="4788"/>
+        <w:gridCol w:w="4788"/>
+      </w:tblGrid>
+      <w:tr>
+        <w:tc>
+          <w:tcPr>
+            <w:tcW w:w="4788" w:type="dxa"/>
+          </w:tcPr>
+          <w:p>
+            <w:pPr>
+              <w:rPr>
+                <w:b/>
+                <w:bCs/>
+                <w:sz w:val="32"/>
+                <w:szCs w:val="32"/>
+              </w:rPr>
+            </w:pPr>
+            <w:r>
+              <w:rPr>
+                <w:b/>
+                <w:bCs/>
+                <w:sz w:val="32"/>
+                <w:szCs w:val="32"/>
+              </w:rPr>
+              <w:t>Cab_Id</w:t>
+            </w:r>
+          </w:p>
+        </w:tc>
+        <w:tc>
+          <w:tcPr>
+            <w:tcW w:w="4788" w:type="dxa"/>
+          </w:tcPr>
+          <w:p>
+            <w:pPr>
+              <w:rPr>
+                <w:b/>
+                <w:bCs/>
+                <w:sz w:val="32"/>
+                <w:szCs w:val="32"/>
+              </w:rPr>
+            </w:pPr>
+            <w:r>
+              <w:rPr>
+                <w:b/>
+                <w:bCs/>
+                <w:sz w:val="32"/>
+                <w:szCs w:val="32"/>
+              </w:rPr>
+              <w:t>Passenger_Id</w:t>
+            </w:r>
+          </w:p>
+        </w:tc>
+      </w:tr>
+      <w:tr>
+        <w:tc>
+          <w:tcPr>
+            <w:tcW w:w="4788" w:type="dxa"/>
+          </w:tcPr>
+          <w:p>
+            <w:pPr>
+              <w:rPr>
+                <w:b/>
+                <w:bCs/>
+                <w:sz w:val="32"/>
+                <w:szCs w:val="32"/>
+              </w:rPr>
+            </w:pPr>
+            <w:r>
+              <w:rPr>
+                <w:b/>
+                <w:bCs/>
+                <w:sz w:val="32"/>
+                <w:szCs w:val="32"/>
+              </w:rPr>
+              <w:t>101</w:t>
+            </w:r>
+          </w:p>
+        </w:tc>
+        <w:tc>
+          <w:tcPr>
+            <w:tcW w:w="4788" w:type="dxa"/>
+          </w:tcPr>
+          <w:p>
+            <w:pPr>
+              <w:rPr>
+                <w:b/>
+                <w:bCs/>
+                <w:sz w:val="32"/>
+                <w:szCs w:val="32"/>
+              </w:rPr>
+            </w:pPr>
+            <w:r>
+              <w:rPr>
+                <w:b/>
+                <w:bCs/>
+                <w:sz w:val="32"/>
+                <w:szCs w:val="32"/>
+              </w:rPr>
+              <w:t>1</w:t>
+            </w:r>
+          </w:p>
+        </w:tc>
+      </w:tr>
+      <w:tr>
+        <w:tc>
+          <w:tcPr>
+            <w:tcW w:w="4788" w:type="dxa"/>
+          </w:tcPr>
+          <w:p>
+            <w:pPr>
+              <w:rPr>
+                <w:b/>
+                <w:bCs/>
+                <w:sz w:val="32"/>
+                <w:szCs w:val="32"/>
+              </w:rPr>
+            </w:pPr>
+            <w:r>
+              <w:rPr>
+                <w:b/>
+                <w:bCs/>
+                <w:sz w:val="32"/>
+                <w:szCs w:val="32"/>
+              </w:rPr>
+              <w:t>101</w:t>
+            </w:r>
+          </w:p>
+        </w:tc>
+        <w:tc>
+          <w:tcPr>
+            <w:tcW w:w="4788" w:type="dxa"/>
+          </w:tcPr>
+          <w:p>
+            <w:pPr>
+              <w:rPr>
+                <w:b/>
+                <w:bCs/>
+                <w:sz w:val="32"/>
+                <w:szCs w:val="32"/>
+              </w:rPr>
+            </w:pPr>
+            <w:r>
+              <w:rPr>
+                <w:b/>
+                <w:bCs/>
+                <w:sz w:val="32"/>
+                <w:szCs w:val="32"/>
+              </w:rPr>
+              <w:t>3</w:t>
+            </w:r>
+          </w:p>
+        </w:tc>
+      </w:tr>
+      <w:tr>
+        <w:tc>
+          <w:tcPr>
+            <w:tcW w:w="4788" w:type="dxa"/>
+          </w:tcPr>
+          <w:p>
+            <w:pPr>
+              <w:rPr>
+                <w:b/>
+                <w:bCs/>
+                <w:sz w:val="32"/>
+                <w:szCs w:val="32"/>
+              </w:rPr>
+            </w:pPr>
+            <w:r>
+              <w:rPr>
+                <w:b/>
+                <w:bCs/>
+                <w:sz w:val="32"/>
+                <w:szCs w:val="32"/>
+              </w:rPr>
+              <w:t>102</w:t>
+            </w:r>
+          </w:p>
+        </w:tc>
+        <w:tc>
+          <w:tcPr>
+            <w:tcW w:w="4788" w:type="dxa"/>
+          </w:tcPr>
+          <w:p>
+            <w:pPr>
+              <w:rPr>
+                <w:b/>
+                <w:bCs/>
+                <w:sz w:val="32"/>
+                <w:szCs w:val="32"/>
+              </w:rPr>
+            </w:pPr>
+            <w:r>
+              <w:rPr>
+                <w:b/>
+                <w:bCs/>
+                <w:sz w:val="32"/>
+                <w:szCs w:val="32"/>
+              </w:rPr>
+              <w:t>2</w:t>
+            </w:r>
+          </w:p>
+        </w:tc>
+      </w:tr>
+      <w:tr>
+        <w:tc>
+          <w:tcPr>
+            <w:tcW w:w="4788" w:type="dxa"/>
+          </w:tcPr>
+          <w:p>
+            <w:pPr>
+              <w:rPr>
+                <w:b/>
+                <w:bCs/>
+                <w:sz w:val="32"/>
+                <w:szCs w:val="32"/>
+              </w:rPr>
+            </w:pPr>
+            <w:r>
+              <w:rPr>
+                <w:b/>
+                <w:bCs/>
+                <w:sz w:val="32"/>
+                <w:szCs w:val="32"/>
+              </w:rPr>
+              <w:t>102</w:t>
+            </w:r>
+          </w:p>
+        </w:tc>
+        <w:tc>
+          <w:tcPr>
+            <w:tcW w:w="4788" w:type="dxa"/>
+          </w:tcPr>
+          <w:p>
+            <w:pPr>
+              <w:rPr>
+                <w:b/>
+                <w:bCs/>
+                <w:sz w:val="32"/>
+                <w:szCs w:val="32"/>
+              </w:rPr>
+            </w:pPr>
+            <w:r>
+              <w:rPr>
+                <w:b/>
+                <w:bCs/>
+                <w:sz w:val="32"/>
+                <w:szCs w:val="32"/>
+              </w:rPr>
+              <w:t>3</w:t>
+            </w:r>
+          </w:p>
+        </w:tc>
+      </w:tr>
+      <w:tr>
+        <w:tc>
+          <w:tcPr>
+            <w:tcW w:w="4788" w:type="dxa"/>
+          </w:tcPr>
+          <w:p>
+            <w:pPr>
+              <w:rPr>
+                <w:b/>
+                <w:bCs/>
+                <w:sz w:val="32"/>
+                <w:szCs w:val="32"/>
+              </w:rPr>
+            </w:pPr>
+            <w:r>
+              <w:rPr>
+                <w:b/>
+                <w:bCs/>
+                <w:sz w:val="32"/>
+                <w:szCs w:val="32"/>
+              </w:rPr>
+              <w:t>103</w:t>
+            </w:r>
+          </w:p>
+        </w:tc>
+        <w:tc>
+          <w:tcPr>
+            <w:tcW w:w="4788" w:type="dxa"/>
+          </w:tcPr>
+          <w:p>
+            <w:pPr>
+              <w:rPr>
+                <w:b/>
+                <w:bCs/>
+                <w:sz w:val="32"/>
+                <w:szCs w:val="32"/>
+              </w:rPr>
+            </w:pPr>
+            <w:r>
+              <w:rPr>
+                <w:b/>
+                <w:bCs/>
+                <w:sz w:val="32"/>
+                <w:szCs w:val="32"/>
+              </w:rPr>
+              <w:t>1</w:t>
+            </w:r>
+          </w:p>
+        </w:tc>
+      </w:tr>
+      <w:tr>
+        <w:tc>
+          <w:tcPr>
+            <w:tcW w:w="4788" w:type="dxa"/>
+          </w:tcPr>
+          <w:p>
+            <w:pPr>
+              <w:rPr>
+                <w:b/>
+                <w:bCs/>
+                <w:sz w:val="32"/>
+                <w:szCs w:val="32"/>
+              </w:rPr>
+            </w:pPr>
+            <w:r>
+              <w:rPr>
+                <w:b/>
+                <w:bCs/>
+                <w:sz w:val="32"/>
+                <w:szCs w:val="32"/>
+              </w:rPr>
+              <w:t>104</w:t>
+            </w:r>
+          </w:p>
+        </w:tc>
+        <w:tc>
+          <w:tcPr>
+            <w:tcW w:w="4788" w:type="dxa"/>
+          </w:tcPr>
+          <w:p>
+            <w:pPr>
+              <w:rPr>
+                <w:b/>
+                <w:bCs/>
+                <w:sz w:val="32"/>
+                <w:szCs w:val="32"/>
+              </w:rPr>
+            </w:pPr>
+            <w:r>
+              <w:rPr>
+                <w:b/>
+                <w:bCs/>
+                <w:sz w:val="32"/>
+                <w:szCs w:val="32"/>
+              </w:rPr>
+              <w:t>1</w:t>
+            </w:r>
+          </w:p>
+        </w:tc>
+      </w:tr>
+      <w:tr>
+        <w:tc>
+          <w:tcPr>
+            <w:tcW w:w="4788" w:type="dxa"/>
+          </w:tcPr>
+          <w:p>
+            <w:pPr>
+              <w:rPr>
+                <w:b/>
+                <w:bCs/>
+                <w:sz w:val="32"/>
+                <w:szCs w:val="32"/>
+              </w:rPr>
+            </w:pPr>
+            <w:r>
+              <w:rPr>
+                <w:b/>
+                <w:bCs/>
+                <w:sz w:val="32"/>
+                <w:szCs w:val="32"/>
+              </w:rPr>
+              <w:t>104</w:t>
+            </w:r>
+          </w:p>
+        </w:tc>
+        <w:tc>
+          <w:tcPr>
+            <w:tcW w:w="4788" w:type="dxa"/>
+          </w:tcPr>
+          <w:p>
+            <w:pPr>
+              <w:rPr>
+                <w:b/>
+                <w:bCs/>
+                <w:sz w:val="32"/>
+                <w:szCs w:val="32"/>
+              </w:rPr>
+            </w:pPr>
+            <w:r>
+              <w:rPr>
+                <w:b/>
+                <w:bCs/>
+                <w:sz w:val="32"/>
+                <w:szCs w:val="32"/>
+              </w:rPr>
+              <w:t>2</w:t>
+            </w:r>
+          </w:p>
+        </w:tc>
+      </w:tr>
+      <w:tr>
+        <w:tc>
+          <w:tcPr>
+            <w:tcW w:w="4788" w:type="dxa"/>
+          </w:tcPr>
+          <w:p>
+            <w:pPr>
+              <w:rPr>
+                <w:b/>
+                <w:bCs/>
+                <w:sz w:val="32"/>
+                <w:szCs w:val="32"/>
+              </w:rPr>
+            </w:pPr>
+            <w:r>
+              <w:rPr>
+                <w:b/>
+                <w:bCs/>
+                <w:sz w:val="32"/>
+                <w:szCs w:val="32"/>
+              </w:rPr>
+              <w:t>104</w:t>
+            </w:r>
+          </w:p>
+        </w:tc>
+        <w:tc>
+          <w:tcPr>
+            <w:tcW w:w="4788" w:type="dxa"/>
+          </w:tcPr>
+          <w:p>
+            <w:pPr>
+              <w:rPr>
+                <w:b/>
+                <w:bCs/>
+                <w:sz w:val="32"/>
+                <w:szCs w:val="32"/>
+              </w:rPr>
+            </w:pPr>
+            <w:r>
+              <w:rPr>
+                <w:b/>
+                <w:bCs/>
+                <w:sz w:val="32"/>
+                <w:szCs w:val="32"/>
+              </w:rPr>
+              <w:t>3</w:t>
+            </w:r>
+          </w:p>
+        </w:tc>
+      </w:tr>
+      <w:tr>
+        <w:tc>
+          <w:tcPr>
+            <w:tcW w:w="4788" w:type="dxa"/>
+          </w:tcPr>
+          <w:p>
+            <w:pPr>
+              <w:rPr>
+                <w:b/>
+                <w:bCs/>
+                <w:sz w:val="32"/>
+                <w:szCs w:val="32"/>
+              </w:rPr>
+            </w:pPr>
+            <w:r>
+              <w:rPr>
+                <w:b/>
+                <w:bCs/>
+                <w:sz w:val="32"/>
+                <w:szCs w:val="32"/>
+              </w:rPr>
+              <w:t>105</w:t>
+            </w:r>
+          </w:p>
+        </w:tc>
+        <w:tc>
+          <w:tcPr>
+            <w:tcW w:w="4788" w:type="dxa"/>
+          </w:tcPr>
+          <w:p>
+            <w:pPr>
+              <w:rPr>
+                <w:b/>
+                <w:bCs/>
+                <w:sz w:val="32"/>
+                <w:szCs w:val="32"/>
+              </w:rPr>
+            </w:pPr>
+            <w:r>
+              <w:rPr>
+                <w:b/>
+                <w:bCs/>
+                <w:sz w:val="32"/>
+                <w:szCs w:val="32"/>
+              </w:rPr>
+              <w:t>2</w:t>
+            </w:r>
+          </w:p>
+        </w:tc>
+      </w:tr>
+      <w:tr>
+        <w:tc>
+          <w:tcPr>
+            <w:tcW w:w="4788" w:type="dxa"/>
+          </w:tcPr>
+          <w:p>
+            <w:pPr>
+              <w:rPr>
+                <w:b/>
+                <w:bCs/>
+                <w:sz w:val="32"/>
+                <w:szCs w:val="32"/>
+              </w:rPr>
+            </w:pPr>
+            <w:r>
+              <w:rPr>
+                <w:b/>
+                <w:bCs/>
+                <w:sz w:val="32"/>
+                <w:szCs w:val="32"/>
+              </w:rPr>
+              <w:t>105</w:t>
+            </w:r>
+          </w:p>
+        </w:tc>
+        <w:tc>
+          <w:tcPr>
+            <w:tcW w:w="4788" w:type="dxa"/>
+          </w:tcPr>
+          <w:p>
+            <w:pPr>
+              <w:rPr>
+                <w:b/>
+                <w:bCs/>
+                <w:sz w:val="32"/>
+                <w:szCs w:val="32"/>
+              </w:rPr>
+            </w:pPr>
+            <w:r>
+              <w:rPr>
+                <w:b/>
+                <w:bCs/>
+                <w:sz w:val="32"/>
+                <w:szCs w:val="32"/>
+              </w:rPr>
+              <w:t>3</w:t>
             </w:r>
           </w:p>
         </w:tc>

</xml_diff>

<commit_message>
joincolumn and mapped by in birectional code and doc uploaded
</commit_message>
<xml_diff>
--- a/Docs related to Hibernate/Hibernate Mappings.docx
+++ b/Docs related to Hibernate/Hibernate Mappings.docx
@@ -87,6 +87,7 @@
                 <w:szCs w:val="32"/>
               </w:rPr>
             </w:pPr>
+            <w:proofErr w:type="spellStart"/>
             <w:r>
               <w:rPr>
                 <w:sz w:val="32"/>
@@ -94,6 +95,7 @@
               </w:rPr>
               <w:t>Address_id</w:t>
             </w:r>
+            <w:proofErr w:type="spellEnd"/>
           </w:p>
         </w:tc>
       </w:tr>
@@ -584,26 +586,66 @@
           <w:sz w:val="32"/>
           <w:szCs w:val="32"/>
         </w:rPr>
-        <w:t xml:space="preserve"> (uni Directional):</w:t>
-      </w:r>
-    </w:p>
-    <w:p>
-      <w:pPr>
-        <w:rPr>
-          <w:b/>
-          <w:bCs/>
-          <w:sz w:val="32"/>
-          <w:szCs w:val="32"/>
-        </w:rPr>
-      </w:pPr>
-      <w:r>
-        <w:rPr>
-          <w:b/>
-          <w:bCs/>
-          <w:sz w:val="32"/>
-          <w:szCs w:val="32"/>
-        </w:rPr>
-        <w:t>Person has-a Address</w:t>
+        <w:t xml:space="preserve"> (</w:t>
+      </w:r>
+      <w:proofErr w:type="spellStart"/>
+      <w:r>
+        <w:rPr>
+          <w:b/>
+          <w:bCs/>
+          <w:sz w:val="32"/>
+          <w:szCs w:val="32"/>
+        </w:rPr>
+        <w:t>uni</w:t>
+      </w:r>
+      <w:proofErr w:type="spellEnd"/>
+      <w:r>
+        <w:rPr>
+          <w:b/>
+          <w:bCs/>
+          <w:sz w:val="32"/>
+          <w:szCs w:val="32"/>
+        </w:rPr>
+        <w:t xml:space="preserve"> Directional):</w:t>
+      </w:r>
+    </w:p>
+    <w:p>
+      <w:pPr>
+        <w:rPr>
+          <w:b/>
+          <w:bCs/>
+          <w:sz w:val="32"/>
+          <w:szCs w:val="32"/>
+        </w:rPr>
+      </w:pPr>
+      <w:r>
+        <w:rPr>
+          <w:b/>
+          <w:bCs/>
+          <w:sz w:val="32"/>
+          <w:szCs w:val="32"/>
+        </w:rPr>
+        <w:t>Person has-</w:t>
+      </w:r>
+      <w:proofErr w:type="gramStart"/>
+      <w:r>
+        <w:rPr>
+          <w:b/>
+          <w:bCs/>
+          <w:sz w:val="32"/>
+          <w:szCs w:val="32"/>
+        </w:rPr>
+        <w:t>a</w:t>
+      </w:r>
+      <w:proofErr w:type="gramEnd"/>
+      <w:r>
+        <w:rPr>
+          <w:b/>
+          <w:bCs/>
+          <w:sz w:val="32"/>
+          <w:szCs w:val="32"/>
+        </w:rPr>
+        <w:t xml:space="preserve"> Address</w:t>
       </w:r>
     </w:p>
     <w:p>
@@ -665,7 +707,23 @@
           <w:szCs w:val="32"/>
         </w:rPr>
         <w:tab/>
-        <w:t>Address address;</w:t>
+        <w:t xml:space="preserve">Address </w:t>
+      </w:r>
+      <w:proofErr w:type="spellStart"/>
+      <w:r>
+        <w:rPr>
+          <w:sz w:val="32"/>
+          <w:szCs w:val="32"/>
+        </w:rPr>
+        <w:t>address</w:t>
+      </w:r>
+      <w:proofErr w:type="spellEnd"/>
+      <w:r>
+        <w:rPr>
+          <w:sz w:val="32"/>
+          <w:szCs w:val="32"/>
+        </w:rPr>
+        <w:t>;</w:t>
       </w:r>
     </w:p>
     <w:p>
@@ -703,8 +761,17 @@
           <w:sz w:val="32"/>
           <w:szCs w:val="32"/>
         </w:rPr>
-        <w:t>Class Address{</w:t>
-      </w:r>
+        <w:t xml:space="preserve">Class </w:t>
+      </w:r>
+      <w:proofErr w:type="gramStart"/>
+      <w:r>
+        <w:rPr>
+          <w:sz w:val="32"/>
+          <w:szCs w:val="32"/>
+        </w:rPr>
+        <w:t>Address{</w:t>
+      </w:r>
+      <w:proofErr w:type="gramEnd"/>
     </w:p>
     <w:p>
       <w:pPr>
@@ -847,7 +914,23 @@
           <w:sz w:val="32"/>
           <w:szCs w:val="32"/>
         </w:rPr>
-        <w:t xml:space="preserve"> flipkart </w:t>
+        <w:t xml:space="preserve"> </w:t>
+      </w:r>
+      <w:proofErr w:type="spellStart"/>
+      <w:r>
+        <w:rPr>
+          <w:sz w:val="32"/>
+          <w:szCs w:val="32"/>
+        </w:rPr>
+        <w:t>flipkart</w:t>
+      </w:r>
+      <w:proofErr w:type="spellEnd"/>
+      <w:r>
+        <w:rPr>
+          <w:sz w:val="32"/>
+          <w:szCs w:val="32"/>
+        </w:rPr>
+        <w:t xml:space="preserve"> </w:t>
       </w:r>
       <w:r>
         <w:rPr>
@@ -1486,6 +1569,7 @@
           <w:szCs w:val="32"/>
         </w:rPr>
       </w:pPr>
+      <w:proofErr w:type="spellStart"/>
       <w:r>
         <w:rPr>
           <w:sz w:val="32"/>
@@ -1493,6 +1577,7 @@
         </w:rPr>
         <w:t>Customer_Order</w:t>
       </w:r>
+      <w:proofErr w:type="spellEnd"/>
     </w:p>
     <w:tbl>
       <w:tblPr>
@@ -1519,6 +1604,7 @@
                 <w:szCs w:val="32"/>
               </w:rPr>
             </w:pPr>
+            <w:proofErr w:type="spellStart"/>
             <w:r>
               <w:rPr>
                 <w:sz w:val="32"/>
@@ -1526,6 +1612,7 @@
               </w:rPr>
               <w:t>Customer_id</w:t>
             </w:r>
+            <w:proofErr w:type="spellEnd"/>
           </w:p>
         </w:tc>
         <w:tc>
@@ -1539,6 +1626,7 @@
                 <w:szCs w:val="32"/>
               </w:rPr>
             </w:pPr>
+            <w:proofErr w:type="spellStart"/>
             <w:r>
               <w:rPr>
                 <w:sz w:val="32"/>
@@ -1546,6 +1634,7 @@
               </w:rPr>
               <w:t>Order_Id</w:t>
             </w:r>
+            <w:proofErr w:type="spellEnd"/>
           </w:p>
         </w:tc>
       </w:tr>
@@ -1812,8 +1901,17 @@
           <w:szCs w:val="32"/>
         </w:rPr>
         <w:lastRenderedPageBreak/>
-        <w:t>Class Customer{</w:t>
-      </w:r>
+        <w:t xml:space="preserve">Class </w:t>
+      </w:r>
+      <w:proofErr w:type="gramStart"/>
+      <w:r>
+        <w:rPr>
+          <w:sz w:val="32"/>
+          <w:szCs w:val="32"/>
+        </w:rPr>
+        <w:t>Customer{</w:t>
+      </w:r>
+      <w:proofErr w:type="gramEnd"/>
     </w:p>
     <w:p>
       <w:pPr>
@@ -1887,8 +1985,17 @@
           <w:sz w:val="32"/>
           <w:szCs w:val="32"/>
         </w:rPr>
-        <w:t>Class Order{</w:t>
-      </w:r>
+        <w:t xml:space="preserve">Class </w:t>
+      </w:r>
+      <w:proofErr w:type="gramStart"/>
+      <w:r>
+        <w:rPr>
+          <w:sz w:val="32"/>
+          <w:szCs w:val="32"/>
+        </w:rPr>
+        <w:t>Order{</w:t>
+      </w:r>
+      <w:proofErr w:type="gramEnd"/>
       <w:r>
         <w:rPr>
           <w:sz w:val="32"/>
@@ -2026,6 +2133,7 @@
           <w:szCs w:val="32"/>
         </w:rPr>
       </w:pPr>
+      <w:proofErr w:type="spellStart"/>
       <w:r>
         <w:rPr>
           <w:b/>
@@ -2036,6 +2144,7 @@
         <w:lastRenderedPageBreak/>
         <w:t>ManyToOne</w:t>
       </w:r>
+      <w:proofErr w:type="spellEnd"/>
     </w:p>
     <w:p>
       <w:pPr>
@@ -2448,6 +2557,7 @@
                 <w:szCs w:val="32"/>
               </w:rPr>
             </w:pPr>
+            <w:proofErr w:type="spellStart"/>
             <w:r>
               <w:rPr>
                 <w:b/>
@@ -2457,6 +2567,7 @@
               </w:rPr>
               <w:t>Customer_Id</w:t>
             </w:r>
+            <w:proofErr w:type="spellEnd"/>
           </w:p>
         </w:tc>
       </w:tr>
@@ -2918,6 +3029,7 @@
         </w:rPr>
         <w:t xml:space="preserve">Many students </w:t>
       </w:r>
+      <w:proofErr w:type="gramStart"/>
       <w:r>
         <w:rPr>
           <w:sz w:val="32"/>
@@ -2925,6 +3037,7 @@
         </w:rPr>
         <w:t>has</w:t>
       </w:r>
+      <w:proofErr w:type="gramEnd"/>
       <w:r>
         <w:rPr>
           <w:b/>
@@ -3172,6 +3285,7 @@
                 <w:szCs w:val="32"/>
               </w:rPr>
             </w:pPr>
+            <w:proofErr w:type="spellStart"/>
             <w:r>
               <w:rPr>
                 <w:sz w:val="32"/>
@@ -3179,6 +3293,7 @@
               </w:rPr>
               <w:t>Devops</w:t>
             </w:r>
+            <w:proofErr w:type="spellEnd"/>
           </w:p>
         </w:tc>
       </w:tr>
@@ -3313,6 +3428,7 @@
                 <w:szCs w:val="32"/>
               </w:rPr>
             </w:pPr>
+            <w:proofErr w:type="spellStart"/>
             <w:r>
               <w:rPr>
                 <w:b/>
@@ -3322,6 +3438,7 @@
               </w:rPr>
               <w:t>Teacher_id</w:t>
             </w:r>
+            <w:proofErr w:type="spellEnd"/>
           </w:p>
         </w:tc>
       </w:tr>
@@ -3544,6 +3661,7 @@
                 <w:szCs w:val="32"/>
               </w:rPr>
             </w:pPr>
+            <w:proofErr w:type="spellStart"/>
             <w:r>
               <w:rPr>
                 <w:sz w:val="32"/>
@@ -3551,6 +3669,7 @@
               </w:rPr>
               <w:t>Ponkey</w:t>
             </w:r>
+            <w:proofErr w:type="spellEnd"/>
           </w:p>
         </w:tc>
         <w:tc>
@@ -3876,6 +3995,7 @@
           <w:szCs w:val="32"/>
         </w:rPr>
       </w:pPr>
+      <w:proofErr w:type="spellStart"/>
       <w:r>
         <w:rPr>
           <w:b/>
@@ -3886,6 +4006,7 @@
         <w:lastRenderedPageBreak/>
         <w:t>ManyToMany</w:t>
       </w:r>
+      <w:proofErr w:type="spellEnd"/>
     </w:p>
     <w:p>
       <w:pPr>
@@ -3931,7 +4052,7 @@
                     <pic:cNvPicPr/>
                   </pic:nvPicPr>
                   <pic:blipFill>
-                    <a:blip r:embed="rId4"/>
+                    <a:blip r:embed="rId5"/>
                     <a:stretch>
                       <a:fillRect/>
                     </a:stretch>
@@ -4305,6 +4426,7 @@
                 <w:szCs w:val="32"/>
               </w:rPr>
             </w:pPr>
+            <w:proofErr w:type="spellStart"/>
             <w:r>
               <w:rPr>
                 <w:sz w:val="32"/>
@@ -4312,6 +4434,7 @@
               </w:rPr>
               <w:t>Ponky</w:t>
             </w:r>
+            <w:proofErr w:type="spellEnd"/>
           </w:p>
         </w:tc>
         <w:tc>
@@ -5064,6 +5187,7 @@
           <w:szCs w:val="32"/>
         </w:rPr>
       </w:pPr>
+      <w:proofErr w:type="spellStart"/>
       <w:r>
         <w:rPr>
           <w:b/>
@@ -5074,6 +5198,7 @@
         <w:lastRenderedPageBreak/>
         <w:t>Student_Course</w:t>
       </w:r>
+      <w:proofErr w:type="spellEnd"/>
     </w:p>
     <w:tbl>
       <w:tblPr>
@@ -5099,6 +5224,7 @@
                 <w:szCs w:val="32"/>
               </w:rPr>
             </w:pPr>
+            <w:proofErr w:type="spellStart"/>
             <w:r>
               <w:rPr>
                 <w:b/>
@@ -5108,6 +5234,7 @@
               </w:rPr>
               <w:t>Student_Id</w:t>
             </w:r>
+            <w:proofErr w:type="spellEnd"/>
           </w:p>
         </w:tc>
         <w:tc>
@@ -5123,6 +5250,7 @@
                 <w:szCs w:val="32"/>
               </w:rPr>
             </w:pPr>
+            <w:proofErr w:type="spellStart"/>
             <w:r>
               <w:rPr>
                 <w:b/>
@@ -5132,6 +5260,7 @@
               </w:rPr>
               <w:t>Course_Id</w:t>
             </w:r>
+            <w:proofErr w:type="spellEnd"/>
           </w:p>
         </w:tc>
       </w:tr>
@@ -5924,8 +6053,19 @@
           <w:sz w:val="32"/>
           <w:szCs w:val="32"/>
         </w:rPr>
-        <w:t>one aadhar</w:t>
-      </w:r>
+        <w:t xml:space="preserve">one </w:t>
+      </w:r>
+      <w:proofErr w:type="spellStart"/>
+      <w:r>
+        <w:rPr>
+          <w:b/>
+          <w:bCs/>
+          <w:sz w:val="32"/>
+          <w:szCs w:val="32"/>
+        </w:rPr>
+        <w:t>aadhar</w:t>
+      </w:r>
+      <w:proofErr w:type="spellEnd"/>
     </w:p>
     <w:p>
       <w:pPr>
@@ -6082,6 +6222,7 @@
                 <w:szCs w:val="32"/>
               </w:rPr>
             </w:pPr>
+            <w:proofErr w:type="spellStart"/>
             <w:r>
               <w:rPr>
                 <w:sz w:val="32"/>
@@ -6089,6 +6230,7 @@
               </w:rPr>
               <w:t>Aadhar_id</w:t>
             </w:r>
+            <w:proofErr w:type="spellEnd"/>
           </w:p>
         </w:tc>
       </w:tr>
@@ -6311,6 +6453,7 @@
                 <w:szCs w:val="32"/>
               </w:rPr>
             </w:pPr>
+            <w:proofErr w:type="spellStart"/>
             <w:r>
               <w:rPr>
                 <w:b/>
@@ -6320,6 +6463,7 @@
               </w:rPr>
               <w:t>Aadhar_Number</w:t>
             </w:r>
+            <w:proofErr w:type="spellEnd"/>
           </w:p>
         </w:tc>
         <w:tc>
@@ -6359,6 +6503,7 @@
                 <w:szCs w:val="32"/>
               </w:rPr>
             </w:pPr>
+            <w:proofErr w:type="spellStart"/>
             <w:r>
               <w:rPr>
                 <w:b/>
@@ -6368,6 +6513,7 @@
               </w:rPr>
               <w:t>Person_Id</w:t>
             </w:r>
+            <w:proofErr w:type="spellEnd"/>
           </w:p>
         </w:tc>
       </w:tr>
@@ -6704,7 +6850,27 @@
           <w:sz w:val="32"/>
           <w:szCs w:val="32"/>
         </w:rPr>
-        <w:t xml:space="preserve">One TeamLeader </w:t>
+        <w:t xml:space="preserve">One </w:t>
+      </w:r>
+      <w:proofErr w:type="spellStart"/>
+      <w:r>
+        <w:rPr>
+          <w:b/>
+          <w:bCs/>
+          <w:sz w:val="32"/>
+          <w:szCs w:val="32"/>
+        </w:rPr>
+        <w:t>TeamLeader</w:t>
+      </w:r>
+      <w:proofErr w:type="spellEnd"/>
+      <w:r>
+        <w:rPr>
+          <w:b/>
+          <w:bCs/>
+          <w:sz w:val="32"/>
+          <w:szCs w:val="32"/>
+        </w:rPr>
+        <w:t xml:space="preserve"> </w:t>
       </w:r>
       <w:r>
         <w:rPr>
@@ -6741,22 +6907,42 @@
         </w:rPr>
         <w:t xml:space="preserve">Many developers </w:t>
       </w:r>
-      <w:r>
-        <w:rPr>
-          <w:sz w:val="32"/>
-          <w:szCs w:val="32"/>
-        </w:rPr>
-        <w:t xml:space="preserve">has </w:t>
-      </w:r>
-      <w:r>
-        <w:rPr>
-          <w:b/>
-          <w:bCs/>
-          <w:sz w:val="32"/>
-          <w:szCs w:val="32"/>
-        </w:rPr>
-        <w:t>one TeamLeader</w:t>
-      </w:r>
+      <w:proofErr w:type="gramStart"/>
+      <w:r>
+        <w:rPr>
+          <w:sz w:val="32"/>
+          <w:szCs w:val="32"/>
+        </w:rPr>
+        <w:t>has</w:t>
+      </w:r>
+      <w:proofErr w:type="gramEnd"/>
+      <w:r>
+        <w:rPr>
+          <w:sz w:val="32"/>
+          <w:szCs w:val="32"/>
+        </w:rPr>
+        <w:t xml:space="preserve"> </w:t>
+      </w:r>
+      <w:r>
+        <w:rPr>
+          <w:b/>
+          <w:bCs/>
+          <w:sz w:val="32"/>
+          <w:szCs w:val="32"/>
+        </w:rPr>
+        <w:t xml:space="preserve">one </w:t>
+      </w:r>
+      <w:proofErr w:type="spellStart"/>
+      <w:r>
+        <w:rPr>
+          <w:b/>
+          <w:bCs/>
+          <w:sz w:val="32"/>
+          <w:szCs w:val="32"/>
+        </w:rPr>
+        <w:t>TeamLeader</w:t>
+      </w:r>
+      <w:proofErr w:type="spellEnd"/>
     </w:p>
     <w:p>
       <w:pPr>
@@ -7057,6 +7243,7 @@
                 <w:szCs w:val="32"/>
               </w:rPr>
             </w:pPr>
+            <w:proofErr w:type="spellStart"/>
             <w:r>
               <w:rPr>
                 <w:sz w:val="32"/>
@@ -7064,6 +7251,7 @@
               </w:rPr>
               <w:t>TeamLead_Id</w:t>
             </w:r>
+            <w:proofErr w:type="spellEnd"/>
           </w:p>
         </w:tc>
       </w:tr>
@@ -7572,6 +7760,7 @@
           <w:szCs w:val="32"/>
         </w:rPr>
       </w:pPr>
+      <w:proofErr w:type="spellStart"/>
       <w:r>
         <w:rPr>
           <w:b/>
@@ -7581,6 +7770,7 @@
         </w:rPr>
         <w:t>TeamLead_Developer</w:t>
       </w:r>
+      <w:proofErr w:type="spellEnd"/>
     </w:p>
     <w:tbl>
       <w:tblPr>
@@ -7609,6 +7799,7 @@
                 <w:szCs w:val="32"/>
               </w:rPr>
             </w:pPr>
+            <w:proofErr w:type="spellStart"/>
             <w:r>
               <w:rPr>
                 <w:b/>
@@ -7618,6 +7809,7 @@
               </w:rPr>
               <w:t>TeamLead_id</w:t>
             </w:r>
+            <w:proofErr w:type="spellEnd"/>
           </w:p>
         </w:tc>
         <w:tc>
@@ -7633,6 +7825,7 @@
                 <w:szCs w:val="32"/>
               </w:rPr>
             </w:pPr>
+            <w:proofErr w:type="spellStart"/>
             <w:r>
               <w:rPr>
                 <w:b/>
@@ -7642,6 +7835,7 @@
               </w:rPr>
               <w:t>Developer_Id</w:t>
             </w:r>
+            <w:proofErr w:type="spellEnd"/>
           </w:p>
         </w:tc>
       </w:tr>
@@ -8082,6 +8276,7 @@
         <w:rPr>
           <w:b/>
           <w:bCs/>
+          <w:noProof/>
           <w:sz w:val="32"/>
           <w:szCs w:val="32"/>
         </w:rPr>
@@ -8101,7 +8296,7 @@
                     <pic:cNvPicPr/>
                   </pic:nvPicPr>
                   <pic:blipFill>
-                    <a:blip r:embed="rId5"/>
+                    <a:blip r:embed="rId6"/>
                     <a:stretch>
                       <a:fillRect/>
                     </a:stretch>
@@ -8454,6 +8649,7 @@
                 <w:szCs w:val="32"/>
               </w:rPr>
             </w:pPr>
+            <w:proofErr w:type="spellStart"/>
             <w:r>
               <w:rPr>
                 <w:b/>
@@ -8463,6 +8659,7 @@
               </w:rPr>
               <w:t>Bugati</w:t>
             </w:r>
+            <w:proofErr w:type="spellEnd"/>
           </w:p>
         </w:tc>
       </w:tr>
@@ -8666,6 +8863,7 @@
                 <w:szCs w:val="32"/>
               </w:rPr>
             </w:pPr>
+            <w:proofErr w:type="spellStart"/>
             <w:r>
               <w:rPr>
                 <w:b/>
@@ -8675,6 +8873,7 @@
               </w:rPr>
               <w:t>Benze</w:t>
             </w:r>
+            <w:proofErr w:type="spellEnd"/>
           </w:p>
         </w:tc>
       </w:tr>
@@ -8698,6 +8897,7 @@
           <w:szCs w:val="32"/>
         </w:rPr>
       </w:pPr>
+      <w:proofErr w:type="spellStart"/>
       <w:r>
         <w:rPr>
           <w:b/>
@@ -8708,6 +8908,7 @@
         <w:lastRenderedPageBreak/>
         <w:t>Passenger_Cab</w:t>
       </w:r>
+      <w:proofErr w:type="spellEnd"/>
     </w:p>
     <w:tbl>
       <w:tblPr>
@@ -8733,6 +8934,7 @@
                 <w:szCs w:val="32"/>
               </w:rPr>
             </w:pPr>
+            <w:proofErr w:type="spellStart"/>
             <w:r>
               <w:rPr>
                 <w:b/>
@@ -8742,6 +8944,7 @@
               </w:rPr>
               <w:t>Pasenger_Id</w:t>
             </w:r>
+            <w:proofErr w:type="spellEnd"/>
           </w:p>
         </w:tc>
         <w:tc>
@@ -8757,6 +8960,7 @@
                 <w:szCs w:val="32"/>
               </w:rPr>
             </w:pPr>
+            <w:proofErr w:type="spellStart"/>
             <w:r>
               <w:rPr>
                 <w:b/>
@@ -8766,6 +8970,7 @@
               </w:rPr>
               <w:t>Cab_Id</w:t>
             </w:r>
+            <w:proofErr w:type="spellEnd"/>
           </w:p>
         </w:tc>
       </w:tr>
@@ -9299,6 +9504,7 @@
           <w:szCs w:val="32"/>
         </w:rPr>
       </w:pPr>
+      <w:proofErr w:type="spellStart"/>
       <w:r>
         <w:rPr>
           <w:b/>
@@ -9308,6 +9514,7 @@
         </w:rPr>
         <w:t>Cab_Passenger</w:t>
       </w:r>
+      <w:proofErr w:type="spellEnd"/>
     </w:p>
     <w:tbl>
       <w:tblPr>
@@ -9333,6 +9540,7 @@
                 <w:szCs w:val="32"/>
               </w:rPr>
             </w:pPr>
+            <w:proofErr w:type="spellStart"/>
             <w:r>
               <w:rPr>
                 <w:b/>
@@ -9342,6 +9550,7 @@
               </w:rPr>
               <w:t>Cab_Id</w:t>
             </w:r>
+            <w:proofErr w:type="spellEnd"/>
           </w:p>
         </w:tc>
         <w:tc>
@@ -9357,6 +9566,7 @@
                 <w:szCs w:val="32"/>
               </w:rPr>
             </w:pPr>
+            <w:proofErr w:type="spellStart"/>
             <w:r>
               <w:rPr>
                 <w:b/>
@@ -9366,6 +9576,7 @@
               </w:rPr>
               <w:t>Passenger_Id</w:t>
             </w:r>
+            <w:proofErr w:type="spellEnd"/>
           </w:p>
         </w:tc>
       </w:tr>
@@ -9879,6 +10090,300 @@
           <w:szCs w:val="32"/>
         </w:rPr>
       </w:pPr>
+    </w:p>
+    <w:p>
+      <w:pPr>
+        <w:rPr>
+          <w:b/>
+          <w:bCs/>
+          <w:sz w:val="32"/>
+          <w:szCs w:val="32"/>
+        </w:rPr>
+      </w:pPr>
+    </w:p>
+    <w:p>
+      <w:pPr>
+        <w:jc w:val="center"/>
+        <w:rPr>
+          <w:b/>
+          <w:bCs/>
+          <w:sz w:val="32"/>
+          <w:szCs w:val="32"/>
+        </w:rPr>
+      </w:pPr>
+      <w:r>
+        <w:rPr>
+          <w:b/>
+          <w:bCs/>
+          <w:sz w:val="32"/>
+          <w:szCs w:val="32"/>
+        </w:rPr>
+        <w:lastRenderedPageBreak/>
+        <w:t xml:space="preserve">@JoinColumn </w:t>
+      </w:r>
+      <w:r>
+        <w:rPr>
+          <w:sz w:val="32"/>
+          <w:szCs w:val="32"/>
+        </w:rPr>
+        <w:t>and</w:t>
+      </w:r>
+      <w:r>
+        <w:rPr>
+          <w:b/>
+          <w:bCs/>
+          <w:sz w:val="32"/>
+          <w:szCs w:val="32"/>
+        </w:rPr>
+        <w:t xml:space="preserve"> mapped by</w:t>
+      </w:r>
+    </w:p>
+    <w:p>
+      <w:pPr>
+        <w:rPr>
+          <w:b/>
+          <w:bCs/>
+          <w:sz w:val="32"/>
+          <w:szCs w:val="32"/>
+        </w:rPr>
+      </w:pPr>
+      <w:r>
+        <w:rPr>
+          <w:b/>
+          <w:bCs/>
+          <w:sz w:val="32"/>
+          <w:szCs w:val="32"/>
+        </w:rPr>
+        <w:t>@JoinColumn</w:t>
+      </w:r>
+    </w:p>
+    <w:p>
+      <w:pPr>
+        <w:pStyle w:val="ListParagraph"/>
+        <w:numPr>
+          <w:ilvl w:val="0"/>
+          <w:numId w:val="1"/>
+        </w:numPr>
+        <w:rPr>
+          <w:sz w:val="32"/>
+          <w:szCs w:val="32"/>
+        </w:rPr>
+      </w:pPr>
+      <w:r>
+        <w:rPr>
+          <w:sz w:val="32"/>
+          <w:szCs w:val="32"/>
+        </w:rPr>
+        <w:t>This annotation is used to join the columns which lead to generate duplicate values</w:t>
+      </w:r>
+    </w:p>
+    <w:p>
+      <w:pPr>
+        <w:pStyle w:val="ListParagraph"/>
+        <w:numPr>
+          <w:ilvl w:val="0"/>
+          <w:numId w:val="1"/>
+        </w:numPr>
+        <w:rPr>
+          <w:sz w:val="32"/>
+          <w:szCs w:val="32"/>
+        </w:rPr>
+      </w:pPr>
+      <w:r>
+        <w:rPr>
+          <w:sz w:val="32"/>
+          <w:szCs w:val="32"/>
+        </w:rPr>
+        <w:t xml:space="preserve">By using this we can </w:t>
+      </w:r>
+      <w:proofErr w:type="spellStart"/>
+      <w:r>
+        <w:rPr>
+          <w:sz w:val="32"/>
+          <w:szCs w:val="32"/>
+        </w:rPr>
+        <w:t>acieve</w:t>
+      </w:r>
+      <w:proofErr w:type="spellEnd"/>
+      <w:r>
+        <w:rPr>
+          <w:sz w:val="32"/>
+          <w:szCs w:val="32"/>
+        </w:rPr>
+        <w:t xml:space="preserve"> owned side</w:t>
+      </w:r>
+    </w:p>
+    <w:p>
+      <w:pPr>
+        <w:pStyle w:val="ListParagraph"/>
+        <w:numPr>
+          <w:ilvl w:val="0"/>
+          <w:numId w:val="1"/>
+        </w:numPr>
+        <w:rPr>
+          <w:sz w:val="32"/>
+          <w:szCs w:val="32"/>
+        </w:rPr>
+      </w:pPr>
+      <w:r>
+        <w:rPr>
+          <w:sz w:val="32"/>
+          <w:szCs w:val="32"/>
+        </w:rPr>
+        <w:t>The foreign key will generate in the table in which entity class contains @JoinCulumn</w:t>
+      </w:r>
+    </w:p>
+    <w:p>
+      <w:pPr>
+        <w:rPr>
+          <w:b/>
+          <w:bCs/>
+          <w:sz w:val="32"/>
+          <w:szCs w:val="32"/>
+        </w:rPr>
+      </w:pPr>
+      <w:r>
+        <w:rPr>
+          <w:b/>
+          <w:bCs/>
+          <w:sz w:val="32"/>
+          <w:szCs w:val="32"/>
+        </w:rPr>
+        <w:t>Mapped By:</w:t>
+      </w:r>
+    </w:p>
+    <w:p>
+      <w:pPr>
+        <w:pStyle w:val="ListParagraph"/>
+        <w:numPr>
+          <w:ilvl w:val="0"/>
+          <w:numId w:val="1"/>
+        </w:numPr>
+        <w:rPr>
+          <w:sz w:val="32"/>
+          <w:szCs w:val="32"/>
+        </w:rPr>
+      </w:pPr>
+      <w:r>
+        <w:rPr>
+          <w:sz w:val="32"/>
+          <w:szCs w:val="32"/>
+        </w:rPr>
+        <w:t>It is an attribute who have to prove where we going to keep the entity</w:t>
+      </w:r>
+    </w:p>
+    <w:p>
+      <w:pPr>
+        <w:pStyle w:val="ListParagraph"/>
+        <w:numPr>
+          <w:ilvl w:val="0"/>
+          <w:numId w:val="1"/>
+        </w:numPr>
+        <w:rPr>
+          <w:sz w:val="32"/>
+          <w:szCs w:val="32"/>
+        </w:rPr>
+      </w:pPr>
+      <w:r>
+        <w:rPr>
+          <w:sz w:val="32"/>
+          <w:szCs w:val="32"/>
+        </w:rPr>
+        <w:t>For mapped by we</w:t>
+      </w:r>
+      <w:r>
+        <w:rPr>
+          <w:sz w:val="32"/>
+          <w:szCs w:val="32"/>
+        </w:rPr>
+        <w:t xml:space="preserve"> have to pass variable name of the entity class obj ref which created in another entity class.</w:t>
+      </w:r>
+    </w:p>
+    <w:p>
+      <w:pPr>
+        <w:rPr>
+          <w:b/>
+          <w:bCs/>
+          <w:sz w:val="32"/>
+          <w:szCs w:val="32"/>
+        </w:rPr>
+      </w:pPr>
+      <w:r>
+        <w:rPr>
+          <w:b/>
+          <w:bCs/>
+          <w:sz w:val="32"/>
+          <w:szCs w:val="32"/>
+        </w:rPr>
+        <w:t>Note:</w:t>
+      </w:r>
+    </w:p>
+    <w:p>
+      <w:pPr>
+        <w:pStyle w:val="ListParagraph"/>
+        <w:numPr>
+          <w:ilvl w:val="0"/>
+          <w:numId w:val="2"/>
+        </w:numPr>
+        <w:rPr>
+          <w:b/>
+          <w:bCs/>
+          <w:sz w:val="32"/>
+          <w:szCs w:val="32"/>
+        </w:rPr>
+      </w:pPr>
+      <w:r>
+        <w:rPr>
+          <w:sz w:val="32"/>
+          <w:szCs w:val="32"/>
+        </w:rPr>
+        <w:t xml:space="preserve">When the mapping is on OTM and MTO Bi directional then we have to use </w:t>
+      </w:r>
+      <w:r>
+        <w:rPr>
+          <w:b/>
+          <w:bCs/>
+          <w:sz w:val="32"/>
+          <w:szCs w:val="32"/>
+        </w:rPr>
+        <w:t>@JoinColumn on MTO</w:t>
+      </w:r>
+      <w:r>
+        <w:rPr>
+          <w:sz w:val="32"/>
+          <w:szCs w:val="32"/>
+        </w:rPr>
+        <w:t xml:space="preserve"> and</w:t>
+      </w:r>
+      <w:r>
+        <w:rPr>
+          <w:b/>
+          <w:bCs/>
+          <w:sz w:val="32"/>
+          <w:szCs w:val="32"/>
+        </w:rPr>
+        <w:t xml:space="preserve"> Mapped by on OTM side</w:t>
+      </w:r>
+    </w:p>
+    <w:p>
+      <w:pPr>
+        <w:pStyle w:val="ListParagraph"/>
+        <w:numPr>
+          <w:ilvl w:val="0"/>
+          <w:numId w:val="2"/>
+        </w:numPr>
+        <w:rPr>
+          <w:sz w:val="32"/>
+          <w:szCs w:val="32"/>
+        </w:rPr>
+      </w:pPr>
+      <w:r>
+        <w:rPr>
+          <w:sz w:val="32"/>
+          <w:szCs w:val="32"/>
+        </w:rPr>
+        <w:t>We don’t have @JoinColumn on MTM, we have @JoinTable</w:t>
+      </w:r>
     </w:p>
     <w:sectPr>
       <w:pgSz w:w="12240" w:h="15840"/>
@@ -9888,6 +10393,218 @@
     </w:sectPr>
   </w:body>
 </w:document>
+</file>
+
+<file path=word/numbering.xml><?xml version="1.0" encoding="utf-8"?>
+<w:numbering xmlns:wpc="http://schemas.microsoft.com/office/word/2010/wordprocessingCanvas" xmlns:cx="http://schemas.microsoft.com/office/drawing/2014/chartex" xmlns:cx1="http://schemas.microsoft.com/office/drawing/2015/9/8/chartex" xmlns:cx2="http://schemas.microsoft.com/office/drawing/2015/10/21/chartex" xmlns:cx3="http://schemas.microsoft.com/office/drawing/2016/5/9/chartex" xmlns:cx4="http://schemas.microsoft.com/office/drawing/2016/5/10/chartex" xmlns:cx5="http://schemas.microsoft.com/office/drawing/2016/5/11/chartex" xmlns:cx6="http://schemas.microsoft.com/office/drawing/2016/5/12/chartex" xmlns:cx7="http://schemas.microsoft.com/office/drawing/2016/5/13/chartex" xmlns:cx8="http://schemas.microsoft.com/office/drawing/2016/5/14/chartex" xmlns:mc="http://schemas.openxmlformats.org/markup-compatibility/2006" xmlns:aink="http://schemas.microsoft.com/office/drawing/2016/ink" xmlns:am3d="http://schemas.microsoft.com/office/drawing/2017/model3d" xmlns:o="urn:schemas-microsoft-com:office:office" xmlns:oel="http://schemas.microsoft.com/office/2019/extlst" xmlns:r="http://schemas.openxmlformats.org/officeDocument/2006/relationships" xmlns:m="http://schemas.openxmlformats.org/officeDocument/2006/math" xmlns:v="urn:schemas-microsoft-com:vml" xmlns:wp14="http://schemas.microsoft.com/office/word/2010/wordprocessingDrawing" xmlns:wp="http://schemas.openxmlformats.org/drawingml/2006/wordprocessingDrawing" xmlns:w10="urn:schemas-microsoft-com:office:word" xmlns:w="http://schemas.openxmlformats.org/wordprocessingml/2006/main" xmlns:w14="http://schemas.microsoft.com/office/word/2010/wordml" xmlns:w15="http://schemas.microsoft.com/office/word/2012/wordml" xmlns:w16cex="http://schemas.microsoft.com/office/word/2018/wordml/cex" xmlns:w16cid="http://schemas.microsoft.com/office/word/2016/wordml/cid" xmlns:w16="http://schemas.microsoft.com/office/word/2018/wordml" xmlns:w16du="http://schemas.microsoft.com/office/word/2023/wordml/word16du" xmlns:w16sdtdh="http://schemas.microsoft.com/office/word/2020/wordml/sdtdatahash" xmlns:w16sdtfl="http://schemas.microsoft.com/office/word/2024/wordml/sdtformatlock" xmlns:w16se="http://schemas.microsoft.com/office/word/2015/wordml/symex" xmlns:wpg="http://schemas.microsoft.com/office/word/2010/wordprocessingGroup" xmlns:wpi="http://schemas.microsoft.com/office/word/2010/wordprocessingInk" xmlns:wne="http://schemas.microsoft.com/office/word/2006/wordml" xmlns:wps="http://schemas.microsoft.com/office/word/2010/wordprocessingShape" mc:Ignorable="w14 w15 w16se w16cid w16 w16cex w16sdtdh w16sdtfl w16du wp14">
+  <w:abstractNum w:abstractNumId="0" w15:restartNumberingAfterBreak="0">
+    <w:nsid w:val="08345E76"/>
+    <w:multiLevelType w:val="hybridMultilevel"/>
+    <w:tmpl w:val="58C86326"/>
+    <w:lvl w:ilvl="0" w:tplc="6D3AA2C2">
+      <w:numFmt w:val="bullet"/>
+      <w:lvlText w:val=""/>
+      <w:lvlJc w:val="left"/>
+      <w:pPr>
+        <w:ind w:left="720" w:hanging="360"/>
+      </w:pPr>
+      <w:rPr>
+        <w:rFonts w:ascii="Wingdings" w:eastAsiaTheme="minorHAnsi" w:hAnsi="Wingdings" w:cstheme="minorBidi" w:hint="default"/>
+      </w:rPr>
+    </w:lvl>
+    <w:lvl w:ilvl="1" w:tplc="04090003" w:tentative="1">
+      <w:start w:val="1"/>
+      <w:numFmt w:val="bullet"/>
+      <w:lvlText w:val="o"/>
+      <w:lvlJc w:val="left"/>
+      <w:pPr>
+        <w:ind w:left="1440" w:hanging="360"/>
+      </w:pPr>
+      <w:rPr>
+        <w:rFonts w:ascii="Courier New" w:hAnsi="Courier New" w:cs="Courier New" w:hint="default"/>
+      </w:rPr>
+    </w:lvl>
+    <w:lvl w:ilvl="2" w:tplc="04090005" w:tentative="1">
+      <w:start w:val="1"/>
+      <w:numFmt w:val="bullet"/>
+      <w:lvlText w:val=""/>
+      <w:lvlJc w:val="left"/>
+      <w:pPr>
+        <w:ind w:left="2160" w:hanging="360"/>
+      </w:pPr>
+      <w:rPr>
+        <w:rFonts w:ascii="Wingdings" w:hAnsi="Wingdings" w:hint="default"/>
+      </w:rPr>
+    </w:lvl>
+    <w:lvl w:ilvl="3" w:tplc="04090001" w:tentative="1">
+      <w:start w:val="1"/>
+      <w:numFmt w:val="bullet"/>
+      <w:lvlText w:val=""/>
+      <w:lvlJc w:val="left"/>
+      <w:pPr>
+        <w:ind w:left="2880" w:hanging="360"/>
+      </w:pPr>
+      <w:rPr>
+        <w:rFonts w:ascii="Symbol" w:hAnsi="Symbol" w:hint="default"/>
+      </w:rPr>
+    </w:lvl>
+    <w:lvl w:ilvl="4" w:tplc="04090003" w:tentative="1">
+      <w:start w:val="1"/>
+      <w:numFmt w:val="bullet"/>
+      <w:lvlText w:val="o"/>
+      <w:lvlJc w:val="left"/>
+      <w:pPr>
+        <w:ind w:left="3600" w:hanging="360"/>
+      </w:pPr>
+      <w:rPr>
+        <w:rFonts w:ascii="Courier New" w:hAnsi="Courier New" w:cs="Courier New" w:hint="default"/>
+      </w:rPr>
+    </w:lvl>
+    <w:lvl w:ilvl="5" w:tplc="04090005" w:tentative="1">
+      <w:start w:val="1"/>
+      <w:numFmt w:val="bullet"/>
+      <w:lvlText w:val=""/>
+      <w:lvlJc w:val="left"/>
+      <w:pPr>
+        <w:ind w:left="4320" w:hanging="360"/>
+      </w:pPr>
+      <w:rPr>
+        <w:rFonts w:ascii="Wingdings" w:hAnsi="Wingdings" w:hint="default"/>
+      </w:rPr>
+    </w:lvl>
+    <w:lvl w:ilvl="6" w:tplc="04090001" w:tentative="1">
+      <w:start w:val="1"/>
+      <w:numFmt w:val="bullet"/>
+      <w:lvlText w:val=""/>
+      <w:lvlJc w:val="left"/>
+      <w:pPr>
+        <w:ind w:left="5040" w:hanging="360"/>
+      </w:pPr>
+      <w:rPr>
+        <w:rFonts w:ascii="Symbol" w:hAnsi="Symbol" w:hint="default"/>
+      </w:rPr>
+    </w:lvl>
+    <w:lvl w:ilvl="7" w:tplc="04090003" w:tentative="1">
+      <w:start w:val="1"/>
+      <w:numFmt w:val="bullet"/>
+      <w:lvlText w:val="o"/>
+      <w:lvlJc w:val="left"/>
+      <w:pPr>
+        <w:ind w:left="5760" w:hanging="360"/>
+      </w:pPr>
+      <w:rPr>
+        <w:rFonts w:ascii="Courier New" w:hAnsi="Courier New" w:cs="Courier New" w:hint="default"/>
+      </w:rPr>
+    </w:lvl>
+    <w:lvl w:ilvl="8" w:tplc="04090005" w:tentative="1">
+      <w:start w:val="1"/>
+      <w:numFmt w:val="bullet"/>
+      <w:lvlText w:val=""/>
+      <w:lvlJc w:val="left"/>
+      <w:pPr>
+        <w:ind w:left="6480" w:hanging="360"/>
+      </w:pPr>
+      <w:rPr>
+        <w:rFonts w:ascii="Wingdings" w:hAnsi="Wingdings" w:hint="default"/>
+      </w:rPr>
+    </w:lvl>
+  </w:abstractNum>
+  <w:abstractNum w:abstractNumId="1" w15:restartNumberingAfterBreak="0">
+    <w:nsid w:val="7314098D"/>
+    <w:multiLevelType w:val="hybridMultilevel"/>
+    <w:tmpl w:val="3E4C4A52"/>
+    <w:lvl w:ilvl="0" w:tplc="DFFEA298">
+      <w:start w:val="1"/>
+      <w:numFmt w:val="decimal"/>
+      <w:lvlText w:val="%1."/>
+      <w:lvlJc w:val="left"/>
+      <w:pPr>
+        <w:ind w:left="750" w:hanging="390"/>
+      </w:pPr>
+      <w:rPr>
+        <w:rFonts w:hint="default"/>
+      </w:rPr>
+    </w:lvl>
+    <w:lvl w:ilvl="1" w:tplc="04090019" w:tentative="1">
+      <w:start w:val="1"/>
+      <w:numFmt w:val="lowerLetter"/>
+      <w:lvlText w:val="%2."/>
+      <w:lvlJc w:val="left"/>
+      <w:pPr>
+        <w:ind w:left="1440" w:hanging="360"/>
+      </w:pPr>
+    </w:lvl>
+    <w:lvl w:ilvl="2" w:tplc="0409001B" w:tentative="1">
+      <w:start w:val="1"/>
+      <w:numFmt w:val="lowerRoman"/>
+      <w:lvlText w:val="%3."/>
+      <w:lvlJc w:val="right"/>
+      <w:pPr>
+        <w:ind w:left="2160" w:hanging="180"/>
+      </w:pPr>
+    </w:lvl>
+    <w:lvl w:ilvl="3" w:tplc="0409000F" w:tentative="1">
+      <w:start w:val="1"/>
+      <w:numFmt w:val="decimal"/>
+      <w:lvlText w:val="%4."/>
+      <w:lvlJc w:val="left"/>
+      <w:pPr>
+        <w:ind w:left="2880" w:hanging="360"/>
+      </w:pPr>
+    </w:lvl>
+    <w:lvl w:ilvl="4" w:tplc="04090019" w:tentative="1">
+      <w:start w:val="1"/>
+      <w:numFmt w:val="lowerLetter"/>
+      <w:lvlText w:val="%5."/>
+      <w:lvlJc w:val="left"/>
+      <w:pPr>
+        <w:ind w:left="3600" w:hanging="360"/>
+      </w:pPr>
+    </w:lvl>
+    <w:lvl w:ilvl="5" w:tplc="0409001B" w:tentative="1">
+      <w:start w:val="1"/>
+      <w:numFmt w:val="lowerRoman"/>
+      <w:lvlText w:val="%6."/>
+      <w:lvlJc w:val="right"/>
+      <w:pPr>
+        <w:ind w:left="4320" w:hanging="180"/>
+      </w:pPr>
+    </w:lvl>
+    <w:lvl w:ilvl="6" w:tplc="0409000F" w:tentative="1">
+      <w:start w:val="1"/>
+      <w:numFmt w:val="decimal"/>
+      <w:lvlText w:val="%7."/>
+      <w:lvlJc w:val="left"/>
+      <w:pPr>
+        <w:ind w:left="5040" w:hanging="360"/>
+      </w:pPr>
+    </w:lvl>
+    <w:lvl w:ilvl="7" w:tplc="04090019" w:tentative="1">
+      <w:start w:val="1"/>
+      <w:numFmt w:val="lowerLetter"/>
+      <w:lvlText w:val="%8."/>
+      <w:lvlJc w:val="left"/>
+      <w:pPr>
+        <w:ind w:left="5760" w:hanging="360"/>
+      </w:pPr>
+    </w:lvl>
+    <w:lvl w:ilvl="8" w:tplc="0409001B" w:tentative="1">
+      <w:start w:val="1"/>
+      <w:numFmt w:val="lowerRoman"/>
+      <w:lvlText w:val="%9."/>
+      <w:lvlJc w:val="right"/>
+      <w:pPr>
+        <w:ind w:left="6480" w:hanging="180"/>
+      </w:pPr>
+    </w:lvl>
+  </w:abstractNum>
+  <w:num w:numId="1" w16cid:durableId="1624382800">
+    <w:abstractNumId w:val="0"/>
+  </w:num>
+  <w:num w:numId="2" w16cid:durableId="874730333">
+    <w:abstractNumId w:val="1"/>
+  </w:num>
+</w:numbering>
 </file>
 
 <file path=word/styles.xml><?xml version="1.0" encoding="utf-8"?>

</xml_diff>

<commit_message>
cascade has been updated in oto and mtm also doc uploaded
</commit_message>
<xml_diff>
--- a/Docs related to Hibernate/Hibernate Mappings.docx
+++ b/Docs related to Hibernate/Hibernate Mappings.docx
@@ -87,7 +87,6 @@
                 <w:szCs w:val="32"/>
               </w:rPr>
             </w:pPr>
-            <w:proofErr w:type="spellStart"/>
             <w:r>
               <w:rPr>
                 <w:sz w:val="32"/>
@@ -95,7 +94,6 @@
               </w:rPr>
               <w:t>Address_id</w:t>
             </w:r>
-            <w:proofErr w:type="spellEnd"/>
           </w:p>
         </w:tc>
       </w:tr>
@@ -586,66 +584,26 @@
           <w:sz w:val="32"/>
           <w:szCs w:val="32"/>
         </w:rPr>
-        <w:t xml:space="preserve"> (</w:t>
-      </w:r>
-      <w:proofErr w:type="spellStart"/>
-      <w:r>
-        <w:rPr>
-          <w:b/>
-          <w:bCs/>
-          <w:sz w:val="32"/>
-          <w:szCs w:val="32"/>
-        </w:rPr>
-        <w:t>uni</w:t>
-      </w:r>
-      <w:proofErr w:type="spellEnd"/>
-      <w:r>
-        <w:rPr>
-          <w:b/>
-          <w:bCs/>
-          <w:sz w:val="32"/>
-          <w:szCs w:val="32"/>
-        </w:rPr>
-        <w:t xml:space="preserve"> Directional):</w:t>
-      </w:r>
-    </w:p>
-    <w:p>
-      <w:pPr>
-        <w:rPr>
-          <w:b/>
-          <w:bCs/>
-          <w:sz w:val="32"/>
-          <w:szCs w:val="32"/>
-        </w:rPr>
-      </w:pPr>
-      <w:r>
-        <w:rPr>
-          <w:b/>
-          <w:bCs/>
-          <w:sz w:val="32"/>
-          <w:szCs w:val="32"/>
-        </w:rPr>
-        <w:t>Person has-</w:t>
-      </w:r>
-      <w:proofErr w:type="gramStart"/>
-      <w:r>
-        <w:rPr>
-          <w:b/>
-          <w:bCs/>
-          <w:sz w:val="32"/>
-          <w:szCs w:val="32"/>
-        </w:rPr>
-        <w:t>a</w:t>
-      </w:r>
-      <w:proofErr w:type="gramEnd"/>
-      <w:r>
-        <w:rPr>
-          <w:b/>
-          <w:bCs/>
-          <w:sz w:val="32"/>
-          <w:szCs w:val="32"/>
-        </w:rPr>
-        <w:t xml:space="preserve"> Address</w:t>
+        <w:t xml:space="preserve"> (uni Directional):</w:t>
+      </w:r>
+    </w:p>
+    <w:p>
+      <w:pPr>
+        <w:rPr>
+          <w:b/>
+          <w:bCs/>
+          <w:sz w:val="32"/>
+          <w:szCs w:val="32"/>
+        </w:rPr>
+      </w:pPr>
+      <w:r>
+        <w:rPr>
+          <w:b/>
+          <w:bCs/>
+          <w:sz w:val="32"/>
+          <w:szCs w:val="32"/>
+        </w:rPr>
+        <w:t>Person has-a Address</w:t>
       </w:r>
     </w:p>
     <w:p>
@@ -707,23 +665,7 @@
           <w:szCs w:val="32"/>
         </w:rPr>
         <w:tab/>
-        <w:t xml:space="preserve">Address </w:t>
-      </w:r>
-      <w:proofErr w:type="spellStart"/>
-      <w:r>
-        <w:rPr>
-          <w:sz w:val="32"/>
-          <w:szCs w:val="32"/>
-        </w:rPr>
-        <w:t>address</w:t>
-      </w:r>
-      <w:proofErr w:type="spellEnd"/>
-      <w:r>
-        <w:rPr>
-          <w:sz w:val="32"/>
-          <w:szCs w:val="32"/>
-        </w:rPr>
-        <w:t>;</w:t>
+        <w:t>Address address;</w:t>
       </w:r>
     </w:p>
     <w:p>
@@ -761,17 +703,8 @@
           <w:sz w:val="32"/>
           <w:szCs w:val="32"/>
         </w:rPr>
-        <w:t xml:space="preserve">Class </w:t>
-      </w:r>
-      <w:proofErr w:type="gramStart"/>
-      <w:r>
-        <w:rPr>
-          <w:sz w:val="32"/>
-          <w:szCs w:val="32"/>
-        </w:rPr>
-        <w:t>Address{</w:t>
-      </w:r>
-      <w:proofErr w:type="gramEnd"/>
+        <w:t>Class Address{</w:t>
+      </w:r>
     </w:p>
     <w:p>
       <w:pPr>
@@ -914,23 +847,7 @@
           <w:sz w:val="32"/>
           <w:szCs w:val="32"/>
         </w:rPr>
-        <w:t xml:space="preserve"> </w:t>
-      </w:r>
-      <w:proofErr w:type="spellStart"/>
-      <w:r>
-        <w:rPr>
-          <w:sz w:val="32"/>
-          <w:szCs w:val="32"/>
-        </w:rPr>
-        <w:t>flipkart</w:t>
-      </w:r>
-      <w:proofErr w:type="spellEnd"/>
-      <w:r>
-        <w:rPr>
-          <w:sz w:val="32"/>
-          <w:szCs w:val="32"/>
-        </w:rPr>
-        <w:t xml:space="preserve"> </w:t>
+        <w:t xml:space="preserve"> flipkart </w:t>
       </w:r>
       <w:r>
         <w:rPr>
@@ -1569,7 +1486,6 @@
           <w:szCs w:val="32"/>
         </w:rPr>
       </w:pPr>
-      <w:proofErr w:type="spellStart"/>
       <w:r>
         <w:rPr>
           <w:sz w:val="32"/>
@@ -1577,7 +1493,6 @@
         </w:rPr>
         <w:t>Customer_Order</w:t>
       </w:r>
-      <w:proofErr w:type="spellEnd"/>
     </w:p>
     <w:tbl>
       <w:tblPr>
@@ -1604,7 +1519,6 @@
                 <w:szCs w:val="32"/>
               </w:rPr>
             </w:pPr>
-            <w:proofErr w:type="spellStart"/>
             <w:r>
               <w:rPr>
                 <w:sz w:val="32"/>
@@ -1612,7 +1526,6 @@
               </w:rPr>
               <w:t>Customer_id</w:t>
             </w:r>
-            <w:proofErr w:type="spellEnd"/>
           </w:p>
         </w:tc>
         <w:tc>
@@ -1626,7 +1539,6 @@
                 <w:szCs w:val="32"/>
               </w:rPr>
             </w:pPr>
-            <w:proofErr w:type="spellStart"/>
             <w:r>
               <w:rPr>
                 <w:sz w:val="32"/>
@@ -1634,7 +1546,6 @@
               </w:rPr>
               <w:t>Order_Id</w:t>
             </w:r>
-            <w:proofErr w:type="spellEnd"/>
           </w:p>
         </w:tc>
       </w:tr>
@@ -1901,17 +1812,8 @@
           <w:szCs w:val="32"/>
         </w:rPr>
         <w:lastRenderedPageBreak/>
-        <w:t xml:space="preserve">Class </w:t>
-      </w:r>
-      <w:proofErr w:type="gramStart"/>
-      <w:r>
-        <w:rPr>
-          <w:sz w:val="32"/>
-          <w:szCs w:val="32"/>
-        </w:rPr>
-        <w:t>Customer{</w:t>
-      </w:r>
-      <w:proofErr w:type="gramEnd"/>
+        <w:t>Class Customer{</w:t>
+      </w:r>
     </w:p>
     <w:p>
       <w:pPr>
@@ -1985,17 +1887,8 @@
           <w:sz w:val="32"/>
           <w:szCs w:val="32"/>
         </w:rPr>
-        <w:t xml:space="preserve">Class </w:t>
-      </w:r>
-      <w:proofErr w:type="gramStart"/>
-      <w:r>
-        <w:rPr>
-          <w:sz w:val="32"/>
-          <w:szCs w:val="32"/>
-        </w:rPr>
-        <w:t>Order{</w:t>
-      </w:r>
-      <w:proofErr w:type="gramEnd"/>
+        <w:t>Class Order{</w:t>
+      </w:r>
       <w:r>
         <w:rPr>
           <w:sz w:val="32"/>
@@ -2133,7 +2026,6 @@
           <w:szCs w:val="32"/>
         </w:rPr>
       </w:pPr>
-      <w:proofErr w:type="spellStart"/>
       <w:r>
         <w:rPr>
           <w:b/>
@@ -2144,7 +2036,6 @@
         <w:lastRenderedPageBreak/>
         <w:t>ManyToOne</w:t>
       </w:r>
-      <w:proofErr w:type="spellEnd"/>
     </w:p>
     <w:p>
       <w:pPr>
@@ -2557,7 +2448,6 @@
                 <w:szCs w:val="32"/>
               </w:rPr>
             </w:pPr>
-            <w:proofErr w:type="spellStart"/>
             <w:r>
               <w:rPr>
                 <w:b/>
@@ -2567,7 +2457,6 @@
               </w:rPr>
               <w:t>Customer_Id</w:t>
             </w:r>
-            <w:proofErr w:type="spellEnd"/>
           </w:p>
         </w:tc>
       </w:tr>
@@ -3029,7 +2918,6 @@
         </w:rPr>
         <w:t xml:space="preserve">Many students </w:t>
       </w:r>
-      <w:proofErr w:type="gramStart"/>
       <w:r>
         <w:rPr>
           <w:sz w:val="32"/>
@@ -3037,7 +2925,6 @@
         </w:rPr>
         <w:t>has</w:t>
       </w:r>
-      <w:proofErr w:type="gramEnd"/>
       <w:r>
         <w:rPr>
           <w:b/>
@@ -3285,7 +3172,6 @@
                 <w:szCs w:val="32"/>
               </w:rPr>
             </w:pPr>
-            <w:proofErr w:type="spellStart"/>
             <w:r>
               <w:rPr>
                 <w:sz w:val="32"/>
@@ -3293,7 +3179,6 @@
               </w:rPr>
               <w:t>Devops</w:t>
             </w:r>
-            <w:proofErr w:type="spellEnd"/>
           </w:p>
         </w:tc>
       </w:tr>
@@ -3428,7 +3313,6 @@
                 <w:szCs w:val="32"/>
               </w:rPr>
             </w:pPr>
-            <w:proofErr w:type="spellStart"/>
             <w:r>
               <w:rPr>
                 <w:b/>
@@ -3438,7 +3322,6 @@
               </w:rPr>
               <w:t>Teacher_id</w:t>
             </w:r>
-            <w:proofErr w:type="spellEnd"/>
           </w:p>
         </w:tc>
       </w:tr>
@@ -3661,7 +3544,6 @@
                 <w:szCs w:val="32"/>
               </w:rPr>
             </w:pPr>
-            <w:proofErr w:type="spellStart"/>
             <w:r>
               <w:rPr>
                 <w:sz w:val="32"/>
@@ -3669,7 +3551,6 @@
               </w:rPr>
               <w:t>Ponkey</w:t>
             </w:r>
-            <w:proofErr w:type="spellEnd"/>
           </w:p>
         </w:tc>
         <w:tc>
@@ -3995,7 +3876,6 @@
           <w:szCs w:val="32"/>
         </w:rPr>
       </w:pPr>
-      <w:proofErr w:type="spellStart"/>
       <w:r>
         <w:rPr>
           <w:b/>
@@ -4006,7 +3886,6 @@
         <w:lastRenderedPageBreak/>
         <w:t>ManyToMany</w:t>
       </w:r>
-      <w:proofErr w:type="spellEnd"/>
     </w:p>
     <w:p>
       <w:pPr>
@@ -4426,7 +4305,6 @@
                 <w:szCs w:val="32"/>
               </w:rPr>
             </w:pPr>
-            <w:proofErr w:type="spellStart"/>
             <w:r>
               <w:rPr>
                 <w:sz w:val="32"/>
@@ -4434,7 +4312,6 @@
               </w:rPr>
               <w:t>Ponky</w:t>
             </w:r>
-            <w:proofErr w:type="spellEnd"/>
           </w:p>
         </w:tc>
         <w:tc>
@@ -5187,7 +5064,6 @@
           <w:szCs w:val="32"/>
         </w:rPr>
       </w:pPr>
-      <w:proofErr w:type="spellStart"/>
       <w:r>
         <w:rPr>
           <w:b/>
@@ -5198,7 +5074,6 @@
         <w:lastRenderedPageBreak/>
         <w:t>Student_Course</w:t>
       </w:r>
-      <w:proofErr w:type="spellEnd"/>
     </w:p>
     <w:tbl>
       <w:tblPr>
@@ -5224,7 +5099,6 @@
                 <w:szCs w:val="32"/>
               </w:rPr>
             </w:pPr>
-            <w:proofErr w:type="spellStart"/>
             <w:r>
               <w:rPr>
                 <w:b/>
@@ -5234,7 +5108,6 @@
               </w:rPr>
               <w:t>Student_Id</w:t>
             </w:r>
-            <w:proofErr w:type="spellEnd"/>
           </w:p>
         </w:tc>
         <w:tc>
@@ -5250,7 +5123,6 @@
                 <w:szCs w:val="32"/>
               </w:rPr>
             </w:pPr>
-            <w:proofErr w:type="spellStart"/>
             <w:r>
               <w:rPr>
                 <w:b/>
@@ -5260,7 +5132,6 @@
               </w:rPr>
               <w:t>Course_Id</w:t>
             </w:r>
-            <w:proofErr w:type="spellEnd"/>
           </w:p>
         </w:tc>
       </w:tr>
@@ -6053,19 +5924,8 @@
           <w:sz w:val="32"/>
           <w:szCs w:val="32"/>
         </w:rPr>
-        <w:t xml:space="preserve">one </w:t>
-      </w:r>
-      <w:proofErr w:type="spellStart"/>
-      <w:r>
-        <w:rPr>
-          <w:b/>
-          <w:bCs/>
-          <w:sz w:val="32"/>
-          <w:szCs w:val="32"/>
-        </w:rPr>
-        <w:t>aadhar</w:t>
-      </w:r>
-      <w:proofErr w:type="spellEnd"/>
+        <w:t>one aadhar</w:t>
+      </w:r>
     </w:p>
     <w:p>
       <w:pPr>
@@ -6222,7 +6082,6 @@
                 <w:szCs w:val="32"/>
               </w:rPr>
             </w:pPr>
-            <w:proofErr w:type="spellStart"/>
             <w:r>
               <w:rPr>
                 <w:sz w:val="32"/>
@@ -6230,7 +6089,6 @@
               </w:rPr>
               <w:t>Aadhar_id</w:t>
             </w:r>
-            <w:proofErr w:type="spellEnd"/>
           </w:p>
         </w:tc>
       </w:tr>
@@ -6453,7 +6311,6 @@
                 <w:szCs w:val="32"/>
               </w:rPr>
             </w:pPr>
-            <w:proofErr w:type="spellStart"/>
             <w:r>
               <w:rPr>
                 <w:b/>
@@ -6463,7 +6320,6 @@
               </w:rPr>
               <w:t>Aadhar_Number</w:t>
             </w:r>
-            <w:proofErr w:type="spellEnd"/>
           </w:p>
         </w:tc>
         <w:tc>
@@ -6503,7 +6359,6 @@
                 <w:szCs w:val="32"/>
               </w:rPr>
             </w:pPr>
-            <w:proofErr w:type="spellStart"/>
             <w:r>
               <w:rPr>
                 <w:b/>
@@ -6513,7 +6368,6 @@
               </w:rPr>
               <w:t>Person_Id</w:t>
             </w:r>
-            <w:proofErr w:type="spellEnd"/>
           </w:p>
         </w:tc>
       </w:tr>
@@ -6850,27 +6704,7 @@
           <w:sz w:val="32"/>
           <w:szCs w:val="32"/>
         </w:rPr>
-        <w:t xml:space="preserve">One </w:t>
-      </w:r>
-      <w:proofErr w:type="spellStart"/>
-      <w:r>
-        <w:rPr>
-          <w:b/>
-          <w:bCs/>
-          <w:sz w:val="32"/>
-          <w:szCs w:val="32"/>
-        </w:rPr>
-        <w:t>TeamLeader</w:t>
-      </w:r>
-      <w:proofErr w:type="spellEnd"/>
-      <w:r>
-        <w:rPr>
-          <w:b/>
-          <w:bCs/>
-          <w:sz w:val="32"/>
-          <w:szCs w:val="32"/>
-        </w:rPr>
-        <w:t xml:space="preserve"> </w:t>
+        <w:t xml:space="preserve">One TeamLeader </w:t>
       </w:r>
       <w:r>
         <w:rPr>
@@ -6907,42 +6741,22 @@
         </w:rPr>
         <w:t xml:space="preserve">Many developers </w:t>
       </w:r>
-      <w:proofErr w:type="gramStart"/>
-      <w:r>
-        <w:rPr>
-          <w:sz w:val="32"/>
-          <w:szCs w:val="32"/>
-        </w:rPr>
-        <w:t>has</w:t>
-      </w:r>
-      <w:proofErr w:type="gramEnd"/>
-      <w:r>
-        <w:rPr>
-          <w:sz w:val="32"/>
-          <w:szCs w:val="32"/>
-        </w:rPr>
-        <w:t xml:space="preserve"> </w:t>
-      </w:r>
-      <w:r>
-        <w:rPr>
-          <w:b/>
-          <w:bCs/>
-          <w:sz w:val="32"/>
-          <w:szCs w:val="32"/>
-        </w:rPr>
-        <w:t xml:space="preserve">one </w:t>
-      </w:r>
-      <w:proofErr w:type="spellStart"/>
-      <w:r>
-        <w:rPr>
-          <w:b/>
-          <w:bCs/>
-          <w:sz w:val="32"/>
-          <w:szCs w:val="32"/>
-        </w:rPr>
-        <w:t>TeamLeader</w:t>
-      </w:r>
-      <w:proofErr w:type="spellEnd"/>
+      <w:r>
+        <w:rPr>
+          <w:sz w:val="32"/>
+          <w:szCs w:val="32"/>
+        </w:rPr>
+        <w:t xml:space="preserve">has </w:t>
+      </w:r>
+      <w:r>
+        <w:rPr>
+          <w:b/>
+          <w:bCs/>
+          <w:sz w:val="32"/>
+          <w:szCs w:val="32"/>
+        </w:rPr>
+        <w:t>one TeamLeader</w:t>
+      </w:r>
     </w:p>
     <w:p>
       <w:pPr>
@@ -7243,7 +7057,6 @@
                 <w:szCs w:val="32"/>
               </w:rPr>
             </w:pPr>
-            <w:proofErr w:type="spellStart"/>
             <w:r>
               <w:rPr>
                 <w:sz w:val="32"/>
@@ -7251,7 +7064,6 @@
               </w:rPr>
               <w:t>TeamLead_Id</w:t>
             </w:r>
-            <w:proofErr w:type="spellEnd"/>
           </w:p>
         </w:tc>
       </w:tr>
@@ -7760,7 +7572,6 @@
           <w:szCs w:val="32"/>
         </w:rPr>
       </w:pPr>
-      <w:proofErr w:type="spellStart"/>
       <w:r>
         <w:rPr>
           <w:b/>
@@ -7770,7 +7581,6 @@
         </w:rPr>
         <w:t>TeamLead_Developer</w:t>
       </w:r>
-      <w:proofErr w:type="spellEnd"/>
     </w:p>
     <w:tbl>
       <w:tblPr>
@@ -7799,7 +7609,6 @@
                 <w:szCs w:val="32"/>
               </w:rPr>
             </w:pPr>
-            <w:proofErr w:type="spellStart"/>
             <w:r>
               <w:rPr>
                 <w:b/>
@@ -7809,7 +7618,6 @@
               </w:rPr>
               <w:t>TeamLead_id</w:t>
             </w:r>
-            <w:proofErr w:type="spellEnd"/>
           </w:p>
         </w:tc>
         <w:tc>
@@ -7825,7 +7633,6 @@
                 <w:szCs w:val="32"/>
               </w:rPr>
             </w:pPr>
-            <w:proofErr w:type="spellStart"/>
             <w:r>
               <w:rPr>
                 <w:b/>
@@ -7835,7 +7642,6 @@
               </w:rPr>
               <w:t>Developer_Id</w:t>
             </w:r>
-            <w:proofErr w:type="spellEnd"/>
           </w:p>
         </w:tc>
       </w:tr>
@@ -8649,7 +8455,6 @@
                 <w:szCs w:val="32"/>
               </w:rPr>
             </w:pPr>
-            <w:proofErr w:type="spellStart"/>
             <w:r>
               <w:rPr>
                 <w:b/>
@@ -8659,7 +8464,6 @@
               </w:rPr>
               <w:t>Bugati</w:t>
             </w:r>
-            <w:proofErr w:type="spellEnd"/>
           </w:p>
         </w:tc>
       </w:tr>
@@ -8863,7 +8667,6 @@
                 <w:szCs w:val="32"/>
               </w:rPr>
             </w:pPr>
-            <w:proofErr w:type="spellStart"/>
             <w:r>
               <w:rPr>
                 <w:b/>
@@ -8873,7 +8676,6 @@
               </w:rPr>
               <w:t>Benze</w:t>
             </w:r>
-            <w:proofErr w:type="spellEnd"/>
           </w:p>
         </w:tc>
       </w:tr>
@@ -8897,7 +8699,6 @@
           <w:szCs w:val="32"/>
         </w:rPr>
       </w:pPr>
-      <w:proofErr w:type="spellStart"/>
       <w:r>
         <w:rPr>
           <w:b/>
@@ -8908,7 +8709,6 @@
         <w:lastRenderedPageBreak/>
         <w:t>Passenger_Cab</w:t>
       </w:r>
-      <w:proofErr w:type="spellEnd"/>
     </w:p>
     <w:tbl>
       <w:tblPr>
@@ -8934,7 +8734,6 @@
                 <w:szCs w:val="32"/>
               </w:rPr>
             </w:pPr>
-            <w:proofErr w:type="spellStart"/>
             <w:r>
               <w:rPr>
                 <w:b/>
@@ -8944,7 +8743,6 @@
               </w:rPr>
               <w:t>Pasenger_Id</w:t>
             </w:r>
-            <w:proofErr w:type="spellEnd"/>
           </w:p>
         </w:tc>
         <w:tc>
@@ -8960,7 +8758,6 @@
                 <w:szCs w:val="32"/>
               </w:rPr>
             </w:pPr>
-            <w:proofErr w:type="spellStart"/>
             <w:r>
               <w:rPr>
                 <w:b/>
@@ -8970,7 +8767,6 @@
               </w:rPr>
               <w:t>Cab_Id</w:t>
             </w:r>
-            <w:proofErr w:type="spellEnd"/>
           </w:p>
         </w:tc>
       </w:tr>
@@ -9504,7 +9300,6 @@
           <w:szCs w:val="32"/>
         </w:rPr>
       </w:pPr>
-      <w:proofErr w:type="spellStart"/>
       <w:r>
         <w:rPr>
           <w:b/>
@@ -9514,7 +9309,6 @@
         </w:rPr>
         <w:t>Cab_Passenger</w:t>
       </w:r>
-      <w:proofErr w:type="spellEnd"/>
     </w:p>
     <w:tbl>
       <w:tblPr>
@@ -9540,7 +9334,6 @@
                 <w:szCs w:val="32"/>
               </w:rPr>
             </w:pPr>
-            <w:proofErr w:type="spellStart"/>
             <w:r>
               <w:rPr>
                 <w:b/>
@@ -9550,7 +9343,6 @@
               </w:rPr>
               <w:t>Cab_Id</w:t>
             </w:r>
-            <w:proofErr w:type="spellEnd"/>
           </w:p>
         </w:tc>
         <w:tc>
@@ -9566,7 +9358,6 @@
                 <w:szCs w:val="32"/>
               </w:rPr>
             </w:pPr>
-            <w:proofErr w:type="spellStart"/>
             <w:r>
               <w:rPr>
                 <w:b/>
@@ -9576,7 +9367,6 @@
               </w:rPr>
               <w:t>Passenger_Id</w:t>
             </w:r>
-            <w:proofErr w:type="spellEnd"/>
           </w:p>
         </w:tc>
       </w:tr>
@@ -10194,23 +9984,7 @@
           <w:sz w:val="32"/>
           <w:szCs w:val="32"/>
         </w:rPr>
-        <w:t xml:space="preserve">By using this we can </w:t>
-      </w:r>
-      <w:proofErr w:type="spellStart"/>
-      <w:r>
-        <w:rPr>
-          <w:sz w:val="32"/>
-          <w:szCs w:val="32"/>
-        </w:rPr>
-        <w:t>acieve</w:t>
-      </w:r>
-      <w:proofErr w:type="spellEnd"/>
-      <w:r>
-        <w:rPr>
-          <w:sz w:val="32"/>
-          <w:szCs w:val="32"/>
-        </w:rPr>
-        <w:t xml:space="preserve"> owned side</w:t>
+        <w:t>By using this we can acieve owned side</w:t>
       </w:r>
     </w:p>
     <w:p>
@@ -10383,6 +10157,273 @@
           <w:szCs w:val="32"/>
         </w:rPr>
         <w:t>We don’t have @JoinColumn on MTM, we have @JoinTable</w:t>
+      </w:r>
+    </w:p>
+    <w:p>
+      <w:pPr>
+        <w:rPr>
+          <w:sz w:val="32"/>
+          <w:szCs w:val="32"/>
+        </w:rPr>
+      </w:pPr>
+    </w:p>
+    <w:p>
+      <w:pPr>
+        <w:rPr>
+          <w:sz w:val="32"/>
+          <w:szCs w:val="32"/>
+        </w:rPr>
+      </w:pPr>
+    </w:p>
+    <w:p>
+      <w:pPr>
+        <w:rPr>
+          <w:sz w:val="32"/>
+          <w:szCs w:val="32"/>
+        </w:rPr>
+      </w:pPr>
+    </w:p>
+    <w:p>
+      <w:pPr>
+        <w:rPr>
+          <w:sz w:val="32"/>
+          <w:szCs w:val="32"/>
+        </w:rPr>
+      </w:pPr>
+    </w:p>
+    <w:p>
+      <w:pPr>
+        <w:rPr>
+          <w:sz w:val="32"/>
+          <w:szCs w:val="32"/>
+        </w:rPr>
+      </w:pPr>
+    </w:p>
+    <w:p>
+      <w:pPr>
+        <w:rPr>
+          <w:sz w:val="32"/>
+          <w:szCs w:val="32"/>
+        </w:rPr>
+      </w:pPr>
+    </w:p>
+    <w:p>
+      <w:pPr>
+        <w:rPr>
+          <w:sz w:val="32"/>
+          <w:szCs w:val="32"/>
+        </w:rPr>
+      </w:pPr>
+    </w:p>
+    <w:p>
+      <w:pPr>
+        <w:rPr>
+          <w:sz w:val="32"/>
+          <w:szCs w:val="32"/>
+        </w:rPr>
+      </w:pPr>
+    </w:p>
+    <w:p>
+      <w:pPr>
+        <w:jc w:val="center"/>
+        <w:rPr>
+          <w:b/>
+          <w:bCs/>
+          <w:sz w:val="32"/>
+          <w:szCs w:val="32"/>
+        </w:rPr>
+      </w:pPr>
+      <w:r>
+        <w:rPr>
+          <w:b/>
+          <w:bCs/>
+          <w:sz w:val="32"/>
+          <w:szCs w:val="32"/>
+        </w:rPr>
+        <w:t>Cascading in Hibernate with JPA</w:t>
+      </w:r>
+    </w:p>
+    <w:p>
+      <w:pPr>
+        <w:rPr>
+          <w:sz w:val="32"/>
+          <w:szCs w:val="32"/>
+        </w:rPr>
+      </w:pPr>
+      <w:r>
+        <w:rPr>
+          <w:sz w:val="32"/>
+          <w:szCs w:val="32"/>
+        </w:rPr>
+        <w:sym w:font="Wingdings" w:char="F0E0"/>
+      </w:r>
+      <w:r>
+        <w:rPr>
+          <w:sz w:val="32"/>
+          <w:szCs w:val="32"/>
+        </w:rPr>
+        <w:t xml:space="preserve"> Cascading can be used both parent and child side</w:t>
+      </w:r>
+    </w:p>
+    <w:p>
+      <w:pPr>
+        <w:rPr>
+          <w:sz w:val="32"/>
+          <w:szCs w:val="32"/>
+        </w:rPr>
+      </w:pPr>
+      <w:r>
+        <w:rPr>
+          <w:sz w:val="32"/>
+          <w:szCs w:val="32"/>
+        </w:rPr>
+        <w:sym w:font="Wingdings" w:char="F0E0"/>
+      </w:r>
+      <w:r>
+        <w:rPr>
+          <w:sz w:val="32"/>
+          <w:szCs w:val="32"/>
+        </w:rPr>
+        <w:t>cascading can be used in bi directional</w:t>
+      </w:r>
+    </w:p>
+    <w:p>
+      <w:pPr>
+        <w:rPr>
+          <w:sz w:val="32"/>
+          <w:szCs w:val="32"/>
+        </w:rPr>
+      </w:pPr>
+      <w:r>
+        <w:rPr>
+          <w:sz w:val="32"/>
+          <w:szCs w:val="32"/>
+        </w:rPr>
+        <w:sym w:font="Wingdings" w:char="F0E0"/>
+      </w:r>
+      <w:r>
+        <w:rPr>
+          <w:sz w:val="32"/>
+          <w:szCs w:val="32"/>
+        </w:rPr>
+        <w:t>If we use cascading automatically, we can give generation of dependent type entity objects without using persist (), merge (), remove () ….</w:t>
+      </w:r>
+    </w:p>
+    <w:p>
+      <w:pPr>
+        <w:rPr>
+          <w:sz w:val="32"/>
+          <w:szCs w:val="32"/>
+        </w:rPr>
+      </w:pPr>
+      <w:r>
+        <w:rPr>
+          <w:sz w:val="32"/>
+          <w:szCs w:val="32"/>
+        </w:rPr>
+        <w:sym w:font="Wingdings" w:char="F0E0"/>
+      </w:r>
+      <w:r>
+        <w:rPr>
+          <w:sz w:val="32"/>
+          <w:szCs w:val="32"/>
+        </w:rPr>
+        <w:t xml:space="preserve"> You can’t give cascade on both sides</w:t>
+      </w:r>
+    </w:p>
+    <w:p>
+      <w:pPr>
+        <w:rPr>
+          <w:b/>
+          <w:bCs/>
+          <w:sz w:val="32"/>
+          <w:szCs w:val="32"/>
+        </w:rPr>
+      </w:pPr>
+      <w:r>
+        <w:rPr>
+          <w:b/>
+          <w:bCs/>
+          <w:sz w:val="32"/>
+          <w:szCs w:val="32"/>
+        </w:rPr>
+        <w:t>Types of Cascade</w:t>
+      </w:r>
+    </w:p>
+    <w:p>
+      <w:pPr>
+        <w:rPr>
+          <w:sz w:val="32"/>
+          <w:szCs w:val="32"/>
+        </w:rPr>
+      </w:pPr>
+      <w:r>
+        <w:rPr>
+          <w:sz w:val="32"/>
+          <w:szCs w:val="32"/>
+        </w:rPr>
+        <w:t>ALL</w:t>
+      </w:r>
+    </w:p>
+    <w:p>
+      <w:pPr>
+        <w:rPr>
+          <w:sz w:val="32"/>
+          <w:szCs w:val="32"/>
+        </w:rPr>
+      </w:pPr>
+      <w:r>
+        <w:rPr>
+          <w:sz w:val="32"/>
+          <w:szCs w:val="32"/>
+        </w:rPr>
+        <w:t>MERGE</w:t>
+      </w:r>
+    </w:p>
+    <w:p>
+      <w:pPr>
+        <w:rPr>
+          <w:sz w:val="32"/>
+          <w:szCs w:val="32"/>
+        </w:rPr>
+      </w:pPr>
+      <w:r>
+        <w:rPr>
+          <w:sz w:val="32"/>
+          <w:szCs w:val="32"/>
+        </w:rPr>
+        <w:t>PERSIST</w:t>
+      </w:r>
+    </w:p>
+    <w:p>
+      <w:pPr>
+        <w:rPr>
+          <w:sz w:val="32"/>
+          <w:szCs w:val="32"/>
+        </w:rPr>
+      </w:pPr>
+      <w:r>
+        <w:rPr>
+          <w:sz w:val="32"/>
+          <w:szCs w:val="32"/>
+        </w:rPr>
+        <w:t>REMOVE</w:t>
+      </w:r>
+      <w:r>
+        <w:rPr>
+          <w:sz w:val="32"/>
+          <w:szCs w:val="32"/>
+        </w:rPr>
+        <w:br/>
+        <w:t>DETACH</w:t>
+      </w:r>
+      <w:r>
+        <w:rPr>
+          <w:sz w:val="32"/>
+          <w:szCs w:val="32"/>
+        </w:rPr>
+        <w:br/>
+        <w:t>REFRESH</w:t>
       </w:r>
     </w:p>
     <w:sectPr>

</xml_diff>